<commit_message>
#48: Added 09-35, revised calculations
</commit_message>
<xml_diff>
--- a/Chapter 09/Exercises/09-34.docx
+++ b/Chapter 09/Exercises/09-34.docx
@@ -29,7 +29,7 @@
         <w:rPr>
           <w:rFonts w:ascii="Lucida Console" w:hAnsi="Lucida Console"/>
         </w:rPr>
-        <w:t>(1)</w:t>
+        <w:t>Let us use the balance sheet equation to understand the impact of the sales of the week by Whole Foods grocery store.</w:t>
       </w:r>
     </w:p>
     <w:p>
@@ -42,8 +42,371 @@
         <w:rPr>
           <w:rFonts w:ascii="Lucida Console" w:hAnsi="Lucida Console"/>
         </w:rPr>
-        <w:t>In March, announcing the $40,000 compensation means that the company records an expense of $40,000 in the March. However, since some of this is not paid, it is a liability to the company.</w:t>
+        <w:t>The impact is as follows:</w:t>
       </w:r>
+    </w:p>
+    <w:tbl>
+      <w:tblPr>
+        <w:tblStyle w:val="TableGrid"/>
+        <w:tblW w:w="11482" w:type="dxa"/>
+        <w:tblInd w:w="-1281" w:type="dxa"/>
+        <w:tblLook w:val="04A0" w:firstRow="1" w:lastRow="0" w:firstColumn="1" w:lastColumn="0" w:noHBand="0" w:noVBand="1"/>
+      </w:tblPr>
+      <w:tblGrid>
+        <w:gridCol w:w="2552"/>
+        <w:gridCol w:w="2410"/>
+        <w:gridCol w:w="3081"/>
+        <w:gridCol w:w="3439"/>
+      </w:tblGrid>
+      <w:tr>
+        <w:tc>
+          <w:tcPr>
+            <w:tcW w:w="2552" w:type="dxa"/>
+            <w:vMerge w:val="restart"/>
+          </w:tcPr>
+          <w:p>
+            <w:pPr>
+              <w:jc w:val="center"/>
+              <w:rPr>
+                <w:rFonts w:ascii="Lucida Console" w:hAnsi="Lucida Console"/>
+              </w:rPr>
+            </w:pPr>
+          </w:p>
+          <w:p>
+            <w:pPr>
+              <w:jc w:val="center"/>
+              <w:rPr>
+                <w:rFonts w:ascii="Lucida Console" w:hAnsi="Lucida Console"/>
+              </w:rPr>
+            </w:pPr>
+            <w:r>
+              <w:rPr>
+                <w:rFonts w:ascii="Lucida Console" w:hAnsi="Lucida Console"/>
+              </w:rPr>
+              <w:t>Scenario</w:t>
+            </w:r>
+          </w:p>
+        </w:tc>
+        <w:tc>
+          <w:tcPr>
+            <w:tcW w:w="8930" w:type="dxa"/>
+            <w:gridSpan w:val="3"/>
+          </w:tcPr>
+          <w:p>
+            <w:pPr>
+              <w:jc w:val="center"/>
+              <w:rPr>
+                <w:rFonts w:ascii="Lucida Console" w:hAnsi="Lucida Console"/>
+              </w:rPr>
+            </w:pPr>
+            <w:r>
+              <w:rPr>
+                <w:rFonts w:ascii="Lucida Console" w:hAnsi="Lucida Console"/>
+              </w:rPr>
+              <w:t>Balance Sheet Equation</w:t>
+            </w:r>
+          </w:p>
+        </w:tc>
+      </w:tr>
+      <w:tr>
+        <w:tc>
+          <w:tcPr>
+            <w:tcW w:w="2552" w:type="dxa"/>
+            <w:vMerge/>
+          </w:tcPr>
+          <w:p>
+            <w:pPr>
+              <w:rPr>
+                <w:rFonts w:ascii="Lucida Console" w:hAnsi="Lucida Console"/>
+              </w:rPr>
+            </w:pPr>
+          </w:p>
+        </w:tc>
+        <w:tc>
+          <w:tcPr>
+            <w:tcW w:w="2410" w:type="dxa"/>
+          </w:tcPr>
+          <w:p>
+            <w:pPr>
+              <w:jc w:val="right"/>
+              <w:rPr>
+                <w:rFonts w:ascii="Lucida Console" w:hAnsi="Lucida Console"/>
+              </w:rPr>
+            </w:pPr>
+            <w:r>
+              <w:rPr>
+                <w:rFonts w:ascii="Lucida Console" w:hAnsi="Lucida Console"/>
+              </w:rPr>
+              <w:t>Assets =</w:t>
+            </w:r>
+          </w:p>
+        </w:tc>
+        <w:tc>
+          <w:tcPr>
+            <w:tcW w:w="3081" w:type="dxa"/>
+          </w:tcPr>
+          <w:p>
+            <w:pPr>
+              <w:jc w:val="right"/>
+              <w:rPr>
+                <w:rFonts w:ascii="Lucida Console" w:hAnsi="Lucida Console"/>
+              </w:rPr>
+            </w:pPr>
+            <w:r>
+              <w:rPr>
+                <w:rFonts w:ascii="Lucida Console" w:hAnsi="Lucida Console"/>
+              </w:rPr>
+              <w:t>Liabilities +</w:t>
+            </w:r>
+          </w:p>
+        </w:tc>
+        <w:tc>
+          <w:tcPr>
+            <w:tcW w:w="3439" w:type="dxa"/>
+          </w:tcPr>
+          <w:p>
+            <w:pPr>
+              <w:jc w:val="right"/>
+              <w:rPr>
+                <w:rFonts w:ascii="Lucida Console" w:hAnsi="Lucida Console"/>
+              </w:rPr>
+            </w:pPr>
+            <w:r>
+              <w:rPr>
+                <w:rFonts w:ascii="Lucida Console" w:hAnsi="Lucida Console"/>
+              </w:rPr>
+              <w:t>Stockholders’ Equity</w:t>
+            </w:r>
+          </w:p>
+        </w:tc>
+      </w:tr>
+      <w:tr>
+        <w:tc>
+          <w:tcPr>
+            <w:tcW w:w="2552" w:type="dxa"/>
+          </w:tcPr>
+          <w:p>
+            <w:pPr>
+              <w:jc w:val="center"/>
+              <w:rPr>
+                <w:rFonts w:ascii="Lucida Console" w:hAnsi="Lucida Console"/>
+              </w:rPr>
+            </w:pPr>
+            <w:r>
+              <w:rPr>
+                <w:rFonts w:ascii="Lucida Console" w:hAnsi="Lucida Console"/>
+              </w:rPr>
+              <w:t>When sales are done</w:t>
+            </w:r>
+          </w:p>
+        </w:tc>
+        <w:tc>
+          <w:tcPr>
+            <w:tcW w:w="2410" w:type="dxa"/>
+          </w:tcPr>
+          <w:p>
+            <w:pPr>
+              <w:jc w:val="right"/>
+              <w:rPr>
+                <w:rFonts w:ascii="Lucida Console" w:hAnsi="Lucida Console"/>
+              </w:rPr>
+            </w:pPr>
+            <w:r>
+              <w:rPr>
+                <w:rFonts w:ascii="Lucida Console" w:hAnsi="Lucida Console"/>
+              </w:rPr>
+              <w:t>+$185,400</w:t>
+            </w:r>
+          </w:p>
+          <w:p>
+            <w:pPr>
+              <w:jc w:val="right"/>
+              <w:rPr>
+                <w:rFonts w:ascii="Lucida Console" w:hAnsi="Lucida Console"/>
+              </w:rPr>
+            </w:pPr>
+            <w:r>
+              <w:rPr>
+                <w:rFonts w:ascii="Lucida Console" w:hAnsi="Lucida Console"/>
+              </w:rPr>
+              <w:t>(cash)</w:t>
+            </w:r>
+          </w:p>
+        </w:tc>
+        <w:tc>
+          <w:tcPr>
+            <w:tcW w:w="3081" w:type="dxa"/>
+          </w:tcPr>
+          <w:p>
+            <w:pPr>
+              <w:jc w:val="right"/>
+              <w:rPr>
+                <w:rFonts w:ascii="Lucida Console" w:hAnsi="Lucida Console"/>
+              </w:rPr>
+            </w:pPr>
+            <w:r>
+              <w:rPr>
+                <w:rFonts w:ascii="Lucida Console" w:hAnsi="Lucida Console"/>
+              </w:rPr>
+              <w:t>+$5,400</w:t>
+            </w:r>
+          </w:p>
+          <w:p>
+            <w:pPr>
+              <w:jc w:val="right"/>
+              <w:rPr>
+                <w:rFonts w:ascii="Lucida Console" w:hAnsi="Lucida Console"/>
+              </w:rPr>
+            </w:pPr>
+            <w:r>
+              <w:rPr>
+                <w:rFonts w:ascii="Lucida Console" w:hAnsi="Lucida Console"/>
+              </w:rPr>
+              <w:t>(sales tax payable)</w:t>
+            </w:r>
+          </w:p>
+        </w:tc>
+        <w:tc>
+          <w:tcPr>
+            <w:tcW w:w="3439" w:type="dxa"/>
+          </w:tcPr>
+          <w:p>
+            <w:pPr>
+              <w:jc w:val="right"/>
+              <w:rPr>
+                <w:rFonts w:ascii="Lucida Console" w:hAnsi="Lucida Console"/>
+              </w:rPr>
+            </w:pPr>
+            <w:r>
+              <w:rPr>
+                <w:rFonts w:ascii="Lucida Console" w:hAnsi="Lucida Console"/>
+              </w:rPr>
+              <w:t>+$180,000</w:t>
+            </w:r>
+          </w:p>
+          <w:p>
+            <w:pPr>
+              <w:jc w:val="right"/>
+              <w:rPr>
+                <w:rFonts w:ascii="Lucida Console" w:hAnsi="Lucida Console"/>
+              </w:rPr>
+            </w:pPr>
+            <w:r>
+              <w:rPr>
+                <w:rFonts w:ascii="Lucida Console" w:hAnsi="Lucida Console"/>
+              </w:rPr>
+              <w:t>(revenue)</w:t>
+            </w:r>
+          </w:p>
+        </w:tc>
+      </w:tr>
+      <w:tr>
+        <w:tc>
+          <w:tcPr>
+            <w:tcW w:w="2552" w:type="dxa"/>
+          </w:tcPr>
+          <w:p>
+            <w:pPr>
+              <w:jc w:val="center"/>
+              <w:rPr>
+                <w:rFonts w:ascii="Lucida Console" w:hAnsi="Lucida Console"/>
+              </w:rPr>
+            </w:pPr>
+            <w:r>
+              <w:rPr>
+                <w:rFonts w:ascii="Lucida Console" w:hAnsi="Lucida Console"/>
+              </w:rPr>
+              <w:t>When taxes are paid</w:t>
+            </w:r>
+          </w:p>
+        </w:tc>
+        <w:tc>
+          <w:tcPr>
+            <w:tcW w:w="2410" w:type="dxa"/>
+          </w:tcPr>
+          <w:p>
+            <w:pPr>
+              <w:jc w:val="right"/>
+              <w:rPr>
+                <w:rFonts w:ascii="Lucida Console" w:hAnsi="Lucida Console"/>
+              </w:rPr>
+            </w:pPr>
+            <w:r>
+              <w:rPr>
+                <w:rFonts w:ascii="Lucida Console" w:hAnsi="Lucida Console"/>
+              </w:rPr>
+              <w:t>-$5,400</w:t>
+            </w:r>
+          </w:p>
+          <w:p>
+            <w:pPr>
+              <w:jc w:val="right"/>
+              <w:rPr>
+                <w:rFonts w:ascii="Lucida Console" w:hAnsi="Lucida Console"/>
+              </w:rPr>
+            </w:pPr>
+            <w:r>
+              <w:rPr>
+                <w:rFonts w:ascii="Lucida Console" w:hAnsi="Lucida Console"/>
+              </w:rPr>
+              <w:t>(cash)</w:t>
+            </w:r>
+          </w:p>
+        </w:tc>
+        <w:tc>
+          <w:tcPr>
+            <w:tcW w:w="3081" w:type="dxa"/>
+          </w:tcPr>
+          <w:p>
+            <w:pPr>
+              <w:jc w:val="right"/>
+              <w:rPr>
+                <w:rFonts w:ascii="Lucida Console" w:hAnsi="Lucida Console"/>
+              </w:rPr>
+            </w:pPr>
+            <w:r>
+              <w:rPr>
+                <w:rFonts w:ascii="Lucida Console" w:hAnsi="Lucida Console"/>
+              </w:rPr>
+              <w:t>-$5,400</w:t>
+            </w:r>
+          </w:p>
+          <w:p>
+            <w:pPr>
+              <w:jc w:val="right"/>
+              <w:rPr>
+                <w:rFonts w:ascii="Lucida Console" w:hAnsi="Lucida Console"/>
+              </w:rPr>
+            </w:pPr>
+            <w:r>
+              <w:rPr>
+                <w:rFonts w:ascii="Lucida Console" w:hAnsi="Lucida Console"/>
+              </w:rPr>
+              <w:t>(sales tax payable)</w:t>
+            </w:r>
+          </w:p>
+        </w:tc>
+        <w:tc>
+          <w:tcPr>
+            <w:tcW w:w="3439" w:type="dxa"/>
+          </w:tcPr>
+          <w:p>
+            <w:pPr>
+              <w:jc w:val="right"/>
+              <w:rPr>
+                <w:rFonts w:ascii="Lucida Console" w:hAnsi="Lucida Console"/>
+              </w:rPr>
+            </w:pPr>
+          </w:p>
+        </w:tc>
+      </w:tr>
+    </w:tbl>
+    <w:p>
+      <w:pPr>
+        <w:rPr>
+          <w:rFonts w:ascii="Lucida Console" w:hAnsi="Lucida Console"/>
+        </w:rPr>
+      </w:pPr>
     </w:p>
     <w:p>
       <w:pPr>
@@ -55,24 +418,25 @@
         <w:rPr>
           <w:rFonts w:ascii="Lucida Console" w:hAnsi="Lucida Console"/>
         </w:rPr>
-        <w:t>Thus, the journal entry is as follows:</w:t>
+        <w:t>The corresponding journal entries are as follows:</w:t>
       </w:r>
     </w:p>
     <w:tbl>
       <w:tblPr>
         <w:tblStyle w:val="TableGrid"/>
         <w:tblW w:w="0" w:type="auto"/>
+        <w:tblInd w:w="-431" w:type="dxa"/>
         <w:tblLook w:val="04A0" w:firstRow="1" w:lastRow="0" w:firstColumn="1" w:lastColumn="0" w:noHBand="0" w:noVBand="1"/>
       </w:tblPr>
       <w:tblGrid>
-        <w:gridCol w:w="4531"/>
-        <w:gridCol w:w="2694"/>
-        <w:gridCol w:w="1791"/>
+        <w:gridCol w:w="3436"/>
+        <w:gridCol w:w="3005"/>
+        <w:gridCol w:w="3006"/>
       </w:tblGrid>
       <w:tr>
         <w:tc>
           <w:tcPr>
-            <w:tcW w:w="4531" w:type="dxa"/>
+            <w:tcW w:w="3436" w:type="dxa"/>
           </w:tcPr>
           <w:p>
             <w:pPr>
@@ -84,33 +448,33 @@
               <w:rPr>
                 <w:rFonts w:ascii="Lucida Console" w:hAnsi="Lucida Console"/>
               </w:rPr>
-              <w:t>Compensation Expense</w:t>
-            </w:r>
-          </w:p>
-          <w:p>
-            <w:pPr>
-              <w:rPr>
-                <w:rFonts w:ascii="Lucida Console" w:hAnsi="Lucida Console"/>
-              </w:rPr>
-            </w:pPr>
-            <w:r>
-              <w:rPr>
-                <w:rFonts w:ascii="Lucida Console" w:hAnsi="Lucida Console"/>
-              </w:rPr>
-              <w:t xml:space="preserve">  To Salaries &amp; Wages Payable</w:t>
-            </w:r>
-          </w:p>
-          <w:p>
-            <w:pPr>
-              <w:rPr>
-                <w:rFonts w:ascii="Lucida Console" w:hAnsi="Lucida Console"/>
-              </w:rPr>
-            </w:pPr>
-            <w:r>
-              <w:rPr>
-                <w:rFonts w:ascii="Lucida Console" w:hAnsi="Lucida Console"/>
-              </w:rPr>
-              <w:t xml:space="preserve">  To Cash</w:t>
+              <w:t>Cash</w:t>
+            </w:r>
+          </w:p>
+          <w:p>
+            <w:pPr>
+              <w:rPr>
+                <w:rFonts w:ascii="Lucida Console" w:hAnsi="Lucida Console"/>
+              </w:rPr>
+            </w:pPr>
+            <w:r>
+              <w:rPr>
+                <w:rFonts w:ascii="Lucida Console" w:hAnsi="Lucida Console"/>
+              </w:rPr>
+              <w:t xml:space="preserve">  To Sales Tax Payable</w:t>
+            </w:r>
+          </w:p>
+          <w:p>
+            <w:pPr>
+              <w:rPr>
+                <w:rFonts w:ascii="Lucida Console" w:hAnsi="Lucida Console"/>
+              </w:rPr>
+            </w:pPr>
+            <w:r>
+              <w:rPr>
+                <w:rFonts w:ascii="Lucida Console" w:hAnsi="Lucida Console"/>
+              </w:rPr>
+              <w:t xml:space="preserve">  To Revenue</w:t>
             </w:r>
           </w:p>
           <w:p>
@@ -134,13 +498,13 @@
                 <w:sz w:val="20"/>
                 <w:szCs w:val="20"/>
               </w:rPr>
-              <w:t>(Being recording of the expense for March.)</w:t>
+              <w:t>(Being record of sales)</w:t>
             </w:r>
           </w:p>
         </w:tc>
         <w:tc>
           <w:tcPr>
-            <w:tcW w:w="2694" w:type="dxa"/>
+            <w:tcW w:w="3005" w:type="dxa"/>
           </w:tcPr>
           <w:p>
             <w:pPr>
@@ -153,21 +517,13 @@
               <w:rPr>
                 <w:rFonts w:ascii="Lucida Console" w:hAnsi="Lucida Console"/>
               </w:rPr>
-              <w:t>40,000</w:t>
-            </w:r>
-          </w:p>
-          <w:p>
-            <w:pPr>
-              <w:jc w:val="right"/>
-              <w:rPr>
-                <w:rFonts w:ascii="Lucida Console" w:hAnsi="Lucida Console"/>
-              </w:rPr>
-            </w:pPr>
+              <w:t>185,400</w:t>
+            </w:r>
           </w:p>
         </w:tc>
         <w:tc>
           <w:tcPr>
-            <w:tcW w:w="1791" w:type="dxa"/>
+            <w:tcW w:w="3006" w:type="dxa"/>
           </w:tcPr>
           <w:p>
             <w:pPr>
@@ -187,7 +543,7 @@
               <w:rPr>
                 <w:rFonts w:ascii="Lucida Console" w:hAnsi="Lucida Console"/>
               </w:rPr>
-              <w:t>10,000</w:t>
+              <w:t>5,400</w:t>
             </w:r>
           </w:p>
           <w:p>
@@ -201,7 +557,109 @@
               <w:rPr>
                 <w:rFonts w:ascii="Lucida Console" w:hAnsi="Lucida Console"/>
               </w:rPr>
-              <w:t>30,000</w:t>
+              <w:t>180,000</w:t>
+            </w:r>
+          </w:p>
+        </w:tc>
+      </w:tr>
+      <w:tr>
+        <w:tc>
+          <w:tcPr>
+            <w:tcW w:w="3436" w:type="dxa"/>
+          </w:tcPr>
+          <w:p>
+            <w:pPr>
+              <w:rPr>
+                <w:rFonts w:ascii="Lucida Console" w:hAnsi="Lucida Console"/>
+              </w:rPr>
+            </w:pPr>
+            <w:r>
+              <w:rPr>
+                <w:rFonts w:ascii="Lucida Console" w:hAnsi="Lucida Console"/>
+              </w:rPr>
+              <w:t>Sales Tax Payable</w:t>
+            </w:r>
+          </w:p>
+          <w:p>
+            <w:pPr>
+              <w:rPr>
+                <w:rFonts w:ascii="Lucida Console" w:hAnsi="Lucida Console"/>
+              </w:rPr>
+            </w:pPr>
+            <w:r>
+              <w:rPr>
+                <w:rFonts w:ascii="Lucida Console" w:hAnsi="Lucida Console"/>
+              </w:rPr>
+              <w:t xml:space="preserve">  To Cash</w:t>
+            </w:r>
+          </w:p>
+          <w:p>
+            <w:pPr>
+              <w:rPr>
+                <w:rFonts w:ascii="Lucida Console" w:hAnsi="Lucida Console"/>
+              </w:rPr>
+            </w:pPr>
+          </w:p>
+          <w:p>
+            <w:pPr>
+              <w:rPr>
+                <w:rFonts w:ascii="Lucida Console" w:hAnsi="Lucida Console"/>
+                <w:sz w:val="20"/>
+                <w:szCs w:val="20"/>
+              </w:rPr>
+            </w:pPr>
+            <w:r>
+              <w:rPr>
+                <w:rFonts w:ascii="Lucida Console" w:hAnsi="Lucida Console"/>
+                <w:sz w:val="20"/>
+                <w:szCs w:val="20"/>
+              </w:rPr>
+              <w:t>(Being payment of taxes)</w:t>
+            </w:r>
+          </w:p>
+        </w:tc>
+        <w:tc>
+          <w:tcPr>
+            <w:tcW w:w="3005" w:type="dxa"/>
+          </w:tcPr>
+          <w:p>
+            <w:pPr>
+              <w:jc w:val="right"/>
+              <w:rPr>
+                <w:rFonts w:ascii="Lucida Console" w:hAnsi="Lucida Console"/>
+              </w:rPr>
+            </w:pPr>
+            <w:r>
+              <w:rPr>
+                <w:rFonts w:ascii="Lucida Console" w:hAnsi="Lucida Console"/>
+              </w:rPr>
+              <w:t>5,400</w:t>
+            </w:r>
+          </w:p>
+        </w:tc>
+        <w:tc>
+          <w:tcPr>
+            <w:tcW w:w="3006" w:type="dxa"/>
+          </w:tcPr>
+          <w:p>
+            <w:pPr>
+              <w:rPr>
+                <w:rFonts w:ascii="Lucida Console" w:hAnsi="Lucida Console"/>
+              </w:rPr>
+            </w:pPr>
+          </w:p>
+          <w:p>
+            <w:pPr>
+              <w:jc w:val="right"/>
+              <w:rPr>
+                <w:rFonts w:ascii="Lucida Console" w:hAnsi="Lucida Console"/>
+              </w:rPr>
+            </w:pPr>
+            <w:r>
+              <w:rPr>
+                <w:rFonts w:ascii="Lucida Console" w:hAnsi="Lucida Console"/>
+              </w:rPr>
+              <w:t>5,400</w:t>
             </w:r>
           </w:p>
         </w:tc>
@@ -213,45 +671,6 @@
           <w:rFonts w:ascii="Lucida Console" w:hAnsi="Lucida Console"/>
         </w:rPr>
       </w:pPr>
-    </w:p>
-    <w:p>
-      <w:pPr>
-        <w:rPr>
-          <w:rFonts w:ascii="Lucida Console" w:hAnsi="Lucida Console"/>
-        </w:rPr>
-      </w:pPr>
-      <w:r>
-        <w:rPr>
-          <w:rFonts w:ascii="Lucida Console" w:hAnsi="Lucida Console"/>
-        </w:rPr>
-        <w:t>(2)</w:t>
-      </w:r>
-    </w:p>
-    <w:p>
-      <w:pPr>
-        <w:rPr>
-          <w:rFonts w:ascii="Lucida Console" w:hAnsi="Lucida Console"/>
-        </w:rPr>
-      </w:pPr>
-      <w:r>
-        <w:rPr>
-          <w:rFonts w:ascii="Lucida Console" w:hAnsi="Lucida Console"/>
-        </w:rPr>
-        <w:t xml:space="preserve">The final value of the liability will be </w:t>
-      </w:r>
-    </w:p>
-    <w:p>
-      <w:pPr>
-        <w:rPr>
-          <w:rFonts w:ascii="Lucida Console" w:hAnsi="Lucida Console"/>
-        </w:rPr>
-      </w:pPr>
-      <w:r>
-        <w:rPr>
-          <w:rFonts w:ascii="Lucida Console" w:hAnsi="Lucida Console"/>
-        </w:rPr>
-        <w:t>$10,000 + $8,000 = $18,000.</w:t>
-      </w:r>
     </w:p>
     <w:p>
       <w:pPr>

</xml_diff>

<commit_message>
#48: Added 09-36, fixed journal mistake
</commit_message>
<xml_diff>
--- a/Chapter 09/Exercises/09-34.docx
+++ b/Chapter 09/Exercises/09-34.docx
@@ -29,7 +29,7 @@
         <w:rPr>
           <w:rFonts w:ascii="Lucida Console" w:hAnsi="Lucida Console"/>
         </w:rPr>
-        <w:t>Let us use the balance sheet equation to understand the impact of the sales of the week by Whole Foods grocery store.</w:t>
+        <w:t>(1)</w:t>
       </w:r>
     </w:p>
     <w:p>
@@ -42,432 +42,38 @@
         <w:rPr>
           <w:rFonts w:ascii="Lucida Console" w:hAnsi="Lucida Console"/>
         </w:rPr>
-        <w:t>The impact is as follows:</w:t>
-      </w:r>
-    </w:p>
-    <w:tbl>
-      <w:tblPr>
-        <w:tblStyle w:val="PlainTable3"/>
-        <w:tblW w:w="11482" w:type="dxa"/>
-        <w:tblInd w:w="-1226" w:type="dxa"/>
-        <w:tblLook w:val="04A0" w:firstRow="1" w:lastRow="0" w:firstColumn="1" w:lastColumn="0" w:noHBand="0" w:noVBand="1"/>
-      </w:tblPr>
-      <w:tblGrid>
-        <w:gridCol w:w="2552"/>
-        <w:gridCol w:w="2410"/>
-        <w:gridCol w:w="3081"/>
-        <w:gridCol w:w="3439"/>
-      </w:tblGrid>
-      <w:tr>
-        <w:trPr>
-          <w:cnfStyle w:val="100000000000" w:firstRow="1" w:lastRow="0" w:firstColumn="0" w:lastColumn="0" w:oddVBand="0" w:evenVBand="0" w:oddHBand="0" w:evenHBand="0" w:firstRowFirstColumn="0" w:firstRowLastColumn="0" w:lastRowFirstColumn="0" w:lastRowLastColumn="0"/>
-        </w:trPr>
-        <w:tc>
-          <w:tcPr>
-            <w:cnfStyle w:val="001000000100" w:firstRow="0" w:lastRow="0" w:firstColumn="1" w:lastColumn="0" w:oddVBand="0" w:evenVBand="0" w:oddHBand="0" w:evenHBand="0" w:firstRowFirstColumn="1" w:firstRowLastColumn="0" w:lastRowFirstColumn="0" w:lastRowLastColumn="0"/>
-            <w:tcW w:w="2552" w:type="dxa"/>
-            <w:vMerge w:val="restart"/>
-          </w:tcPr>
-          <w:p>
-            <w:pPr>
-              <w:jc w:val="center"/>
-              <w:rPr>
-                <w:rFonts w:ascii="Lucida Console" w:hAnsi="Lucida Console"/>
-              </w:rPr>
-            </w:pPr>
-          </w:p>
-          <w:p>
-            <w:pPr>
-              <w:jc w:val="center"/>
-              <w:rPr>
-                <w:rFonts w:ascii="Lucida Console" w:hAnsi="Lucida Console"/>
-              </w:rPr>
-            </w:pPr>
-            <w:r>
-              <w:rPr>
-                <w:rFonts w:ascii="Lucida Console" w:hAnsi="Lucida Console"/>
-              </w:rPr>
-              <w:t>Scenario</w:t>
-            </w:r>
-          </w:p>
-        </w:tc>
-        <w:tc>
-          <w:tcPr>
-            <w:tcW w:w="8930" w:type="dxa"/>
-            <w:gridSpan w:val="3"/>
-          </w:tcPr>
-          <w:p>
-            <w:pPr>
-              <w:jc w:val="center"/>
-              <w:cnfStyle w:val="100000000000" w:firstRow="1" w:lastRow="0" w:firstColumn="0" w:lastColumn="0" w:oddVBand="0" w:evenVBand="0" w:oddHBand="0" w:evenHBand="0" w:firstRowFirstColumn="0" w:firstRowLastColumn="0" w:lastRowFirstColumn="0" w:lastRowLastColumn="0"/>
-              <w:rPr>
-                <w:rFonts w:ascii="Lucida Console" w:hAnsi="Lucida Console"/>
-              </w:rPr>
-            </w:pPr>
-            <w:r>
-              <w:rPr>
-                <w:rFonts w:ascii="Lucida Console" w:hAnsi="Lucida Console"/>
-              </w:rPr>
-              <w:t>Balance Sheet Equation</w:t>
-            </w:r>
-          </w:p>
-        </w:tc>
-      </w:tr>
-      <w:tr>
-        <w:trPr>
-          <w:cnfStyle w:val="000000100000" w:firstRow="0" w:lastRow="0" w:firstColumn="0" w:lastColumn="0" w:oddVBand="0" w:evenVBand="0" w:oddHBand="1" w:evenHBand="0" w:firstRowFirstColumn="0" w:firstRowLastColumn="0" w:lastRowFirstColumn="0" w:lastRowLastColumn="0"/>
-        </w:trPr>
-        <w:tc>
-          <w:tcPr>
-            <w:cnfStyle w:val="001000000000" w:firstRow="0" w:lastRow="0" w:firstColumn="1" w:lastColumn="0" w:oddVBand="0" w:evenVBand="0" w:oddHBand="0" w:evenHBand="0" w:firstRowFirstColumn="0" w:firstRowLastColumn="0" w:lastRowFirstColumn="0" w:lastRowLastColumn="0"/>
-            <w:tcW w:w="2552" w:type="dxa"/>
-            <w:vMerge/>
-          </w:tcPr>
-          <w:p>
-            <w:pPr>
-              <w:rPr>
-                <w:rFonts w:ascii="Lucida Console" w:hAnsi="Lucida Console"/>
-              </w:rPr>
-            </w:pPr>
-          </w:p>
-        </w:tc>
-        <w:tc>
-          <w:tcPr>
-            <w:tcW w:w="2410" w:type="dxa"/>
-          </w:tcPr>
-          <w:p>
-            <w:pPr>
-              <w:jc w:val="right"/>
-              <w:cnfStyle w:val="000000100000" w:firstRow="0" w:lastRow="0" w:firstColumn="0" w:lastColumn="0" w:oddVBand="0" w:evenVBand="0" w:oddHBand="1" w:evenHBand="0" w:firstRowFirstColumn="0" w:firstRowLastColumn="0" w:lastRowFirstColumn="0" w:lastRowLastColumn="0"/>
-              <w:rPr>
-                <w:rFonts w:ascii="Lucida Console" w:hAnsi="Lucida Console"/>
-              </w:rPr>
-            </w:pPr>
-            <w:r>
-              <w:rPr>
-                <w:rFonts w:ascii="Lucida Console" w:hAnsi="Lucida Console"/>
-              </w:rPr>
-              <w:t>Assets =</w:t>
-            </w:r>
-          </w:p>
-        </w:tc>
-        <w:tc>
-          <w:tcPr>
-            <w:tcW w:w="3081" w:type="dxa"/>
-          </w:tcPr>
-          <w:p>
-            <w:pPr>
-              <w:jc w:val="right"/>
-              <w:cnfStyle w:val="000000100000" w:firstRow="0" w:lastRow="0" w:firstColumn="0" w:lastColumn="0" w:oddVBand="0" w:evenVBand="0" w:oddHBand="1" w:evenHBand="0" w:firstRowFirstColumn="0" w:firstRowLastColumn="0" w:lastRowFirstColumn="0" w:lastRowLastColumn="0"/>
-              <w:rPr>
-                <w:rFonts w:ascii="Lucida Console" w:hAnsi="Lucida Console"/>
-              </w:rPr>
-            </w:pPr>
-            <w:r>
-              <w:rPr>
-                <w:rFonts w:ascii="Lucida Console" w:hAnsi="Lucida Console"/>
-              </w:rPr>
-              <w:t>Liabilities +</w:t>
-            </w:r>
-          </w:p>
-        </w:tc>
-        <w:tc>
-          <w:tcPr>
-            <w:tcW w:w="3439" w:type="dxa"/>
-          </w:tcPr>
-          <w:p>
-            <w:pPr>
-              <w:jc w:val="right"/>
-              <w:cnfStyle w:val="000000100000" w:firstRow="0" w:lastRow="0" w:firstColumn="0" w:lastColumn="0" w:oddVBand="0" w:evenVBand="0" w:oddHBand="1" w:evenHBand="0" w:firstRowFirstColumn="0" w:firstRowLastColumn="0" w:lastRowFirstColumn="0" w:lastRowLastColumn="0"/>
-              <w:rPr>
-                <w:rFonts w:ascii="Lucida Console" w:hAnsi="Lucida Console"/>
-              </w:rPr>
-            </w:pPr>
-            <w:r>
-              <w:rPr>
-                <w:rFonts w:ascii="Lucida Console" w:hAnsi="Lucida Console"/>
-              </w:rPr>
-              <w:t>Stockholders’ Equity</w:t>
-            </w:r>
-          </w:p>
-        </w:tc>
-      </w:tr>
-      <w:tr>
-        <w:tc>
-          <w:tcPr>
-            <w:cnfStyle w:val="001000000000" w:firstRow="0" w:lastRow="0" w:firstColumn="1" w:lastColumn="0" w:oddVBand="0" w:evenVBand="0" w:oddHBand="0" w:evenHBand="0" w:firstRowFirstColumn="0" w:firstRowLastColumn="0" w:lastRowFirstColumn="0" w:lastRowLastColumn="0"/>
-            <w:tcW w:w="2552" w:type="dxa"/>
-          </w:tcPr>
-          <w:p>
-            <w:pPr>
-              <w:jc w:val="center"/>
-              <w:rPr>
-                <w:rFonts w:ascii="Lucida Console" w:hAnsi="Lucida Console"/>
-              </w:rPr>
-            </w:pPr>
-            <w:r>
-              <w:rPr>
-                <w:rFonts w:ascii="Lucida Console" w:hAnsi="Lucida Console"/>
-              </w:rPr>
-              <w:t>When sales are done</w:t>
-            </w:r>
-          </w:p>
-        </w:tc>
-        <w:tc>
-          <w:tcPr>
-            <w:tcW w:w="2410" w:type="dxa"/>
-          </w:tcPr>
-          <w:p>
-            <w:pPr>
-              <w:jc w:val="right"/>
-              <w:cnfStyle w:val="000000000000" w:firstRow="0" w:lastRow="0" w:firstColumn="0" w:lastColumn="0" w:oddVBand="0" w:evenVBand="0" w:oddHBand="0" w:evenHBand="0" w:firstRowFirstColumn="0" w:firstRowLastColumn="0" w:lastRowFirstColumn="0" w:lastRowLastColumn="0"/>
-              <w:rPr>
-                <w:rFonts w:ascii="Lucida Console" w:hAnsi="Lucida Console"/>
-              </w:rPr>
-            </w:pPr>
-            <w:r>
-              <w:rPr>
-                <w:rFonts w:ascii="Lucida Console" w:hAnsi="Lucida Console"/>
-              </w:rPr>
-              <w:t>+$185,400</w:t>
-            </w:r>
-          </w:p>
-          <w:p>
-            <w:pPr>
-              <w:jc w:val="right"/>
-              <w:cnfStyle w:val="000000000000" w:firstRow="0" w:lastRow="0" w:firstColumn="0" w:lastColumn="0" w:oddVBand="0" w:evenVBand="0" w:oddHBand="0" w:evenHBand="0" w:firstRowFirstColumn="0" w:firstRowLastColumn="0" w:lastRowFirstColumn="0" w:lastRowLastColumn="0"/>
-              <w:rPr>
-                <w:rFonts w:ascii="Lucida Console" w:hAnsi="Lucida Console"/>
-              </w:rPr>
-            </w:pPr>
-            <w:r>
-              <w:rPr>
-                <w:rFonts w:ascii="Lucida Console" w:hAnsi="Lucida Console"/>
-              </w:rPr>
-              <w:t>(cash)</w:t>
-            </w:r>
-          </w:p>
-        </w:tc>
-        <w:tc>
-          <w:tcPr>
-            <w:tcW w:w="3081" w:type="dxa"/>
-          </w:tcPr>
-          <w:p>
-            <w:pPr>
-              <w:jc w:val="right"/>
-              <w:cnfStyle w:val="000000000000" w:firstRow="0" w:lastRow="0" w:firstColumn="0" w:lastColumn="0" w:oddVBand="0" w:evenVBand="0" w:oddHBand="0" w:evenHBand="0" w:firstRowFirstColumn="0" w:firstRowLastColumn="0" w:lastRowFirstColumn="0" w:lastRowLastColumn="0"/>
-              <w:rPr>
-                <w:rFonts w:ascii="Lucida Console" w:hAnsi="Lucida Console"/>
-              </w:rPr>
-            </w:pPr>
-            <w:r>
-              <w:rPr>
-                <w:rFonts w:ascii="Lucida Console" w:hAnsi="Lucida Console"/>
-              </w:rPr>
-              <w:t>+$5,400</w:t>
-            </w:r>
-          </w:p>
-          <w:p>
-            <w:pPr>
-              <w:jc w:val="right"/>
-              <w:cnfStyle w:val="000000000000" w:firstRow="0" w:lastRow="0" w:firstColumn="0" w:lastColumn="0" w:oddVBand="0" w:evenVBand="0" w:oddHBand="0" w:evenHBand="0" w:firstRowFirstColumn="0" w:firstRowLastColumn="0" w:lastRowFirstColumn="0" w:lastRowLastColumn="0"/>
-              <w:rPr>
-                <w:rFonts w:ascii="Lucida Console" w:hAnsi="Lucida Console"/>
-              </w:rPr>
-            </w:pPr>
-            <w:r>
-              <w:rPr>
-                <w:rFonts w:ascii="Lucida Console" w:hAnsi="Lucida Console"/>
-              </w:rPr>
-              <w:t>(sales tax payable)</w:t>
-            </w:r>
-          </w:p>
-        </w:tc>
-        <w:tc>
-          <w:tcPr>
-            <w:tcW w:w="3439" w:type="dxa"/>
-          </w:tcPr>
-          <w:p>
-            <w:pPr>
-              <w:jc w:val="right"/>
-              <w:cnfStyle w:val="000000000000" w:firstRow="0" w:lastRow="0" w:firstColumn="0" w:lastColumn="0" w:oddVBand="0" w:evenVBand="0" w:oddHBand="0" w:evenHBand="0" w:firstRowFirstColumn="0" w:firstRowLastColumn="0" w:lastRowFirstColumn="0" w:lastRowLastColumn="0"/>
-              <w:rPr>
-                <w:rFonts w:ascii="Lucida Console" w:hAnsi="Lucida Console"/>
-              </w:rPr>
-            </w:pPr>
-            <w:r>
-              <w:rPr>
-                <w:rFonts w:ascii="Lucida Console" w:hAnsi="Lucida Console"/>
-              </w:rPr>
-              <w:t>+$180,000</w:t>
-            </w:r>
-          </w:p>
-          <w:p>
-            <w:pPr>
-              <w:jc w:val="right"/>
-              <w:cnfStyle w:val="000000000000" w:firstRow="0" w:lastRow="0" w:firstColumn="0" w:lastColumn="0" w:oddVBand="0" w:evenVBand="0" w:oddHBand="0" w:evenHBand="0" w:firstRowFirstColumn="0" w:firstRowLastColumn="0" w:lastRowFirstColumn="0" w:lastRowLastColumn="0"/>
-              <w:rPr>
-                <w:rFonts w:ascii="Lucida Console" w:hAnsi="Lucida Console"/>
-              </w:rPr>
-            </w:pPr>
-            <w:r>
-              <w:rPr>
-                <w:rFonts w:ascii="Lucida Console" w:hAnsi="Lucida Console"/>
-              </w:rPr>
-              <w:t>(revenue)</w:t>
-            </w:r>
-          </w:p>
-        </w:tc>
-      </w:tr>
-      <w:tr>
-        <w:trPr>
-          <w:cnfStyle w:val="000000100000" w:firstRow="0" w:lastRow="0" w:firstColumn="0" w:lastColumn="0" w:oddVBand="0" w:evenVBand="0" w:oddHBand="1" w:evenHBand="0" w:firstRowFirstColumn="0" w:firstRowLastColumn="0" w:lastRowFirstColumn="0" w:lastRowLastColumn="0"/>
-        </w:trPr>
-        <w:tc>
-          <w:tcPr>
-            <w:cnfStyle w:val="001000000000" w:firstRow="0" w:lastRow="0" w:firstColumn="1" w:lastColumn="0" w:oddVBand="0" w:evenVBand="0" w:oddHBand="0" w:evenHBand="0" w:firstRowFirstColumn="0" w:firstRowLastColumn="0" w:lastRowFirstColumn="0" w:lastRowLastColumn="0"/>
-            <w:tcW w:w="2552" w:type="dxa"/>
-          </w:tcPr>
-          <w:p>
-            <w:pPr>
-              <w:jc w:val="center"/>
-              <w:rPr>
-                <w:rFonts w:ascii="Lucida Console" w:hAnsi="Lucida Console"/>
-              </w:rPr>
-            </w:pPr>
-            <w:r>
-              <w:rPr>
-                <w:rFonts w:ascii="Lucida Console" w:hAnsi="Lucida Console"/>
-              </w:rPr>
-              <w:t>When taxes are paid</w:t>
-            </w:r>
-          </w:p>
-        </w:tc>
-        <w:tc>
-          <w:tcPr>
-            <w:tcW w:w="2410" w:type="dxa"/>
-          </w:tcPr>
-          <w:p>
-            <w:pPr>
-              <w:jc w:val="right"/>
-              <w:cnfStyle w:val="000000100000" w:firstRow="0" w:lastRow="0" w:firstColumn="0" w:lastColumn="0" w:oddVBand="0" w:evenVBand="0" w:oddHBand="1" w:evenHBand="0" w:firstRowFirstColumn="0" w:firstRowLastColumn="0" w:lastRowFirstColumn="0" w:lastRowLastColumn="0"/>
-              <w:rPr>
-                <w:rFonts w:ascii="Lucida Console" w:hAnsi="Lucida Console"/>
-              </w:rPr>
-            </w:pPr>
-            <w:r>
-              <w:rPr>
-                <w:rFonts w:ascii="Lucida Console" w:hAnsi="Lucida Console"/>
-              </w:rPr>
-              <w:t>-$5,400</w:t>
-            </w:r>
-          </w:p>
-          <w:p>
-            <w:pPr>
-              <w:jc w:val="right"/>
-              <w:cnfStyle w:val="000000100000" w:firstRow="0" w:lastRow="0" w:firstColumn="0" w:lastColumn="0" w:oddVBand="0" w:evenVBand="0" w:oddHBand="1" w:evenHBand="0" w:firstRowFirstColumn="0" w:firstRowLastColumn="0" w:lastRowFirstColumn="0" w:lastRowLastColumn="0"/>
-              <w:rPr>
-                <w:rFonts w:ascii="Lucida Console" w:hAnsi="Lucida Console"/>
-              </w:rPr>
-            </w:pPr>
-            <w:r>
-              <w:rPr>
-                <w:rFonts w:ascii="Lucida Console" w:hAnsi="Lucida Console"/>
-              </w:rPr>
-              <w:t>(cash)</w:t>
-            </w:r>
-          </w:p>
-        </w:tc>
-        <w:tc>
-          <w:tcPr>
-            <w:tcW w:w="3081" w:type="dxa"/>
-          </w:tcPr>
-          <w:p>
-            <w:pPr>
-              <w:jc w:val="right"/>
-              <w:cnfStyle w:val="000000100000" w:firstRow="0" w:lastRow="0" w:firstColumn="0" w:lastColumn="0" w:oddVBand="0" w:evenVBand="0" w:oddHBand="1" w:evenHBand="0" w:firstRowFirstColumn="0" w:firstRowLastColumn="0" w:lastRowFirstColumn="0" w:lastRowLastColumn="0"/>
-              <w:rPr>
-                <w:rFonts w:ascii="Lucida Console" w:hAnsi="Lucida Console"/>
-              </w:rPr>
-            </w:pPr>
-            <w:r>
-              <w:rPr>
-                <w:rFonts w:ascii="Lucida Console" w:hAnsi="Lucida Console"/>
-              </w:rPr>
-              <w:t>-$5,400</w:t>
-            </w:r>
-          </w:p>
-          <w:p>
-            <w:pPr>
-              <w:jc w:val="right"/>
-              <w:cnfStyle w:val="000000100000" w:firstRow="0" w:lastRow="0" w:firstColumn="0" w:lastColumn="0" w:oddVBand="0" w:evenVBand="0" w:oddHBand="1" w:evenHBand="0" w:firstRowFirstColumn="0" w:firstRowLastColumn="0" w:lastRowFirstColumn="0" w:lastRowLastColumn="0"/>
-              <w:rPr>
-                <w:rFonts w:ascii="Lucida Console" w:hAnsi="Lucida Console"/>
-              </w:rPr>
-            </w:pPr>
-            <w:r>
-              <w:rPr>
-                <w:rFonts w:ascii="Lucida Console" w:hAnsi="Lucida Console"/>
-              </w:rPr>
-              <w:t>(sales tax payable)</w:t>
-            </w:r>
-          </w:p>
-        </w:tc>
-        <w:tc>
-          <w:tcPr>
-            <w:tcW w:w="3439" w:type="dxa"/>
-          </w:tcPr>
-          <w:p>
-            <w:pPr>
-              <w:jc w:val="right"/>
-              <w:cnfStyle w:val="000000100000" w:firstRow="0" w:lastRow="0" w:firstColumn="0" w:lastColumn="0" w:oddVBand="0" w:evenVBand="0" w:oddHBand="1" w:evenHBand="0" w:firstRowFirstColumn="0" w:firstRowLastColumn="0" w:lastRowFirstColumn="0" w:lastRowLastColumn="0"/>
-              <w:rPr>
-                <w:rFonts w:ascii="Lucida Console" w:hAnsi="Lucida Console"/>
-              </w:rPr>
-            </w:pPr>
-          </w:p>
-        </w:tc>
-      </w:tr>
-    </w:tbl>
-    <w:p>
-      <w:pPr>
-        <w:rPr>
-          <w:rFonts w:ascii="Lucida Console" w:hAnsi="Lucida Console"/>
-        </w:rPr>
-      </w:pPr>
-    </w:p>
-    <w:p>
-      <w:pPr>
-        <w:rPr>
-          <w:rFonts w:ascii="Lucida Console" w:hAnsi="Lucida Console"/>
-        </w:rPr>
-      </w:pPr>
-      <w:r>
-        <w:rPr>
-          <w:rFonts w:ascii="Lucida Console" w:hAnsi="Lucida Console"/>
-        </w:rPr>
-        <w:t>The corresponding journal entries are as follows:</w:t>
+        <w:t>The journal entries are as follows:</w:t>
       </w:r>
     </w:p>
     <w:tbl>
       <w:tblPr>
         <w:tblStyle w:val="TableGrid"/>
         <w:tblW w:w="0" w:type="auto"/>
-        <w:tblInd w:w="-431" w:type="dxa"/>
+        <w:tblInd w:w="-998" w:type="dxa"/>
         <w:tblLook w:val="04A0" w:firstRow="1" w:lastRow="0" w:firstColumn="1" w:lastColumn="0" w:noHBand="0" w:noVBand="1"/>
       </w:tblPr>
       <w:tblGrid>
-        <w:gridCol w:w="3436"/>
-        <w:gridCol w:w="3005"/>
-        <w:gridCol w:w="3006"/>
+        <w:gridCol w:w="5246"/>
+        <w:gridCol w:w="2551"/>
+        <w:gridCol w:w="2217"/>
       </w:tblGrid>
       <w:tr>
         <w:tc>
           <w:tcPr>
-            <w:tcW w:w="3436" w:type="dxa"/>
+            <w:tcW w:w="10014" w:type="dxa"/>
+            <w:gridSpan w:val="3"/>
           </w:tcPr>
           <w:p>
             <w:pPr>
+              <w:jc w:val="right"/>
+              <w:rPr>
+                <w:rFonts w:ascii="Lucida Console" w:hAnsi="Lucida Console"/>
+              </w:rPr>
+            </w:pPr>
+          </w:p>
+          <w:p>
+            <w:pPr>
+              <w:jc w:val="center"/>
               <w:rPr>
                 <w:rFonts w:ascii="Lucida Console" w:hAnsi="Lucida Console"/>
               </w:rPr>
@@ -476,7 +82,7 @@
               <w:rPr>
                 <w:rFonts w:ascii="Lucida Console" w:hAnsi="Lucida Console"/>
               </w:rPr>
-              <w:t>Cash</w:t>
+              <w:t>JOURNAL ENTRIES (in $)</w:t>
             </w:r>
           </w:p>
           <w:p>
@@ -485,118 +91,24 @@
                 <w:rFonts w:ascii="Lucida Console" w:hAnsi="Lucida Console"/>
               </w:rPr>
             </w:pPr>
-            <w:r>
-              <w:rPr>
-                <w:rFonts w:ascii="Lucida Console" w:hAnsi="Lucida Console"/>
-              </w:rPr>
-              <w:t xml:space="preserve">  To Sales Tax Payable</w:t>
-            </w:r>
-          </w:p>
-          <w:p>
-            <w:pPr>
-              <w:rPr>
-                <w:rFonts w:ascii="Lucida Console" w:hAnsi="Lucida Console"/>
-              </w:rPr>
-            </w:pPr>
-            <w:r>
-              <w:rPr>
-                <w:rFonts w:ascii="Lucida Console" w:hAnsi="Lucida Console"/>
-              </w:rPr>
-              <w:t xml:space="preserve">  To Revenue</w:t>
-            </w:r>
-          </w:p>
-          <w:p>
-            <w:pPr>
-              <w:rPr>
-                <w:rFonts w:ascii="Lucida Console" w:hAnsi="Lucida Console"/>
-              </w:rPr>
-            </w:pPr>
-          </w:p>
-          <w:p>
-            <w:pPr>
-              <w:rPr>
-                <w:rFonts w:ascii="Lucida Console" w:hAnsi="Lucida Console"/>
-                <w:sz w:val="20"/>
-                <w:szCs w:val="20"/>
-              </w:rPr>
-            </w:pPr>
-            <w:r>
-              <w:rPr>
-                <w:rFonts w:ascii="Lucida Console" w:hAnsi="Lucida Console"/>
-                <w:sz w:val="20"/>
-                <w:szCs w:val="20"/>
-              </w:rPr>
-              <w:t>(Being record of sales)</w:t>
-            </w:r>
-          </w:p>
-        </w:tc>
-        <w:tc>
-          <w:tcPr>
-            <w:tcW w:w="3005" w:type="dxa"/>
-          </w:tcPr>
-          <w:p>
-            <w:pPr>
-              <w:jc w:val="right"/>
-              <w:rPr>
-                <w:rFonts w:ascii="Lucida Console" w:hAnsi="Lucida Console"/>
-              </w:rPr>
-            </w:pPr>
-            <w:r>
-              <w:rPr>
-                <w:rFonts w:ascii="Lucida Console" w:hAnsi="Lucida Console"/>
-              </w:rPr>
-              <w:t>185,400</w:t>
-            </w:r>
-          </w:p>
-        </w:tc>
-        <w:tc>
-          <w:tcPr>
-            <w:tcW w:w="3006" w:type="dxa"/>
-          </w:tcPr>
-          <w:p>
-            <w:pPr>
-              <w:rPr>
-                <w:rFonts w:ascii="Lucida Console" w:hAnsi="Lucida Console"/>
-              </w:rPr>
-            </w:pPr>
-          </w:p>
-          <w:p>
-            <w:pPr>
-              <w:jc w:val="right"/>
-              <w:rPr>
-                <w:rFonts w:ascii="Lucida Console" w:hAnsi="Lucida Console"/>
-              </w:rPr>
-            </w:pPr>
-            <w:r>
-              <w:rPr>
-                <w:rFonts w:ascii="Lucida Console" w:hAnsi="Lucida Console"/>
-              </w:rPr>
-              <w:t>5,400</w:t>
-            </w:r>
-          </w:p>
-          <w:p>
-            <w:pPr>
-              <w:jc w:val="right"/>
-              <w:rPr>
-                <w:rFonts w:ascii="Lucida Console" w:hAnsi="Lucida Console"/>
-              </w:rPr>
-            </w:pPr>
-            <w:r>
-              <w:rPr>
-                <w:rFonts w:ascii="Lucida Console" w:hAnsi="Lucida Console"/>
-              </w:rPr>
-              <w:t>180,000</w:t>
-            </w:r>
+          </w:p>
+          <w:p>
+            <w:pPr>
+              <w:rPr>
+                <w:rFonts w:ascii="Lucida Console" w:hAnsi="Lucida Console"/>
+              </w:rPr>
+            </w:pPr>
           </w:p>
         </w:tc>
       </w:tr>
       <w:tr>
         <w:tc>
           <w:tcPr>
-            <w:tcW w:w="3436" w:type="dxa"/>
+            <w:tcW w:w="5246" w:type="dxa"/>
           </w:tcPr>
           <w:p>
             <w:pPr>
+              <w:jc w:val="center"/>
               <w:rPr>
                 <w:rFonts w:ascii="Lucida Console" w:hAnsi="Lucida Console"/>
               </w:rPr>
@@ -605,50 +117,13 @@
               <w:rPr>
                 <w:rFonts w:ascii="Lucida Console" w:hAnsi="Lucida Console"/>
               </w:rPr>
-              <w:t>Sales Tax Payable</w:t>
-            </w:r>
-          </w:p>
-          <w:p>
-            <w:pPr>
-              <w:rPr>
-                <w:rFonts w:ascii="Lucida Console" w:hAnsi="Lucida Console"/>
-              </w:rPr>
-            </w:pPr>
-            <w:r>
-              <w:rPr>
-                <w:rFonts w:ascii="Lucida Console" w:hAnsi="Lucida Console"/>
-              </w:rPr>
-              <w:t xml:space="preserve">  To Cash</w:t>
-            </w:r>
-          </w:p>
-          <w:p>
-            <w:pPr>
-              <w:rPr>
-                <w:rFonts w:ascii="Lucida Console" w:hAnsi="Lucida Console"/>
-              </w:rPr>
-            </w:pPr>
-          </w:p>
-          <w:p>
-            <w:pPr>
-              <w:rPr>
-                <w:rFonts w:ascii="Lucida Console" w:hAnsi="Lucida Console"/>
-                <w:sz w:val="20"/>
-                <w:szCs w:val="20"/>
-              </w:rPr>
-            </w:pPr>
-            <w:r>
-              <w:rPr>
-                <w:rFonts w:ascii="Lucida Console" w:hAnsi="Lucida Console"/>
-                <w:sz w:val="20"/>
-                <w:szCs w:val="20"/>
-              </w:rPr>
-              <w:t>(Being payment of taxes)</w:t>
+              <w:t>Particulars</w:t>
             </w:r>
           </w:p>
         </w:tc>
         <w:tc>
           <w:tcPr>
-            <w:tcW w:w="3005" w:type="dxa"/>
+            <w:tcW w:w="2551" w:type="dxa"/>
           </w:tcPr>
           <w:p>
             <w:pPr>
@@ -661,23 +136,16 @@
               <w:rPr>
                 <w:rFonts w:ascii="Lucida Console" w:hAnsi="Lucida Console"/>
               </w:rPr>
-              <w:t>5,400</w:t>
+              <w:t>Debit</w:t>
             </w:r>
           </w:p>
         </w:tc>
         <w:tc>
           <w:tcPr>
-            <w:tcW w:w="3006" w:type="dxa"/>
+            <w:tcW w:w="2217" w:type="dxa"/>
           </w:tcPr>
           <w:p>
             <w:pPr>
-              <w:rPr>
-                <w:rFonts w:ascii="Lucida Console" w:hAnsi="Lucida Console"/>
-              </w:rPr>
-            </w:pPr>
-          </w:p>
-          <w:p>
-            <w:pPr>
               <w:jc w:val="right"/>
               <w:rPr>
                 <w:rFonts w:ascii="Lucida Console" w:hAnsi="Lucida Console"/>
@@ -687,7 +155,211 @@
               <w:rPr>
                 <w:rFonts w:ascii="Lucida Console" w:hAnsi="Lucida Console"/>
               </w:rPr>
-              <w:t>5,400</w:t>
+              <w:t>Credit</w:t>
+            </w:r>
+          </w:p>
+        </w:tc>
+      </w:tr>
+      <w:tr>
+        <w:tc>
+          <w:tcPr>
+            <w:tcW w:w="5246" w:type="dxa"/>
+          </w:tcPr>
+          <w:p>
+            <w:pPr>
+              <w:rPr>
+                <w:rFonts w:ascii="Lucida Console" w:hAnsi="Lucida Console"/>
+              </w:rPr>
+            </w:pPr>
+            <w:r>
+              <w:rPr>
+                <w:rFonts w:ascii="Lucida Console" w:hAnsi="Lucida Console"/>
+              </w:rPr>
+              <w:t>Cash</w:t>
+            </w:r>
+          </w:p>
+          <w:p>
+            <w:pPr>
+              <w:rPr>
+                <w:rFonts w:ascii="Lucida Console" w:hAnsi="Lucida Console"/>
+              </w:rPr>
+            </w:pPr>
+            <w:r>
+              <w:rPr>
+                <w:rFonts w:ascii="Lucida Console" w:hAnsi="Lucida Console"/>
+              </w:rPr>
+              <w:t xml:space="preserve">  To Sales Revenue</w:t>
+            </w:r>
+          </w:p>
+          <w:p>
+            <w:pPr>
+              <w:rPr>
+                <w:rFonts w:ascii="Lucida Console" w:hAnsi="Lucida Console"/>
+              </w:rPr>
+            </w:pPr>
+          </w:p>
+          <w:p>
+            <w:pPr>
+              <w:rPr>
+                <w:rFonts w:ascii="Lucida Console" w:hAnsi="Lucida Console"/>
+                <w:sz w:val="20"/>
+                <w:szCs w:val="20"/>
+              </w:rPr>
+            </w:pPr>
+            <w:r>
+              <w:rPr>
+                <w:rFonts w:ascii="Lucida Console" w:hAnsi="Lucida Console"/>
+                <w:sz w:val="20"/>
+                <w:szCs w:val="20"/>
+              </w:rPr>
+              <w:t>(Being record of the sales)</w:t>
+            </w:r>
+          </w:p>
+        </w:tc>
+        <w:tc>
+          <w:tcPr>
+            <w:tcW w:w="2551" w:type="dxa"/>
+          </w:tcPr>
+          <w:p>
+            <w:pPr>
+              <w:jc w:val="right"/>
+              <w:rPr>
+                <w:rFonts w:ascii="Lucida Console" w:hAnsi="Lucida Console"/>
+              </w:rPr>
+            </w:pPr>
+            <w:r>
+              <w:rPr>
+                <w:rFonts w:ascii="Lucida Console" w:hAnsi="Lucida Console"/>
+              </w:rPr>
+              <w:t>800,000</w:t>
+            </w:r>
+          </w:p>
+        </w:tc>
+        <w:tc>
+          <w:tcPr>
+            <w:tcW w:w="2217" w:type="dxa"/>
+          </w:tcPr>
+          <w:p>
+            <w:pPr>
+              <w:rPr>
+                <w:rFonts w:ascii="Lucida Console" w:hAnsi="Lucida Console"/>
+              </w:rPr>
+            </w:pPr>
+          </w:p>
+          <w:p>
+            <w:pPr>
+              <w:jc w:val="right"/>
+              <w:rPr>
+                <w:rFonts w:ascii="Lucida Console" w:hAnsi="Lucida Console"/>
+              </w:rPr>
+            </w:pPr>
+            <w:r>
+              <w:rPr>
+                <w:rFonts w:ascii="Lucida Console" w:hAnsi="Lucida Console"/>
+              </w:rPr>
+              <w:t>800,000</w:t>
+            </w:r>
+          </w:p>
+        </w:tc>
+      </w:tr>
+      <w:tr>
+        <w:tc>
+          <w:tcPr>
+            <w:tcW w:w="5246" w:type="dxa"/>
+          </w:tcPr>
+          <w:p>
+            <w:pPr>
+              <w:rPr>
+                <w:rFonts w:ascii="Lucida Console" w:hAnsi="Lucida Console"/>
+              </w:rPr>
+            </w:pPr>
+            <w:r>
+              <w:rPr>
+                <w:rFonts w:ascii="Lucida Console" w:hAnsi="Lucida Console"/>
+              </w:rPr>
+              <w:t>Warranty Expense</w:t>
+            </w:r>
+          </w:p>
+          <w:p>
+            <w:pPr>
+              <w:rPr>
+                <w:rFonts w:ascii="Lucida Console" w:hAnsi="Lucida Console"/>
+              </w:rPr>
+            </w:pPr>
+            <w:r>
+              <w:rPr>
+                <w:rFonts w:ascii="Lucida Console" w:hAnsi="Lucida Console"/>
+              </w:rPr>
+              <w:t xml:space="preserve">  To Sales Liable to Warranty</w:t>
+            </w:r>
+          </w:p>
+          <w:p>
+            <w:pPr>
+              <w:rPr>
+                <w:rFonts w:ascii="Lucida Console" w:hAnsi="Lucida Console"/>
+              </w:rPr>
+            </w:pPr>
+          </w:p>
+          <w:p>
+            <w:pPr>
+              <w:rPr>
+                <w:rFonts w:ascii="Lucida Console" w:hAnsi="Lucida Console"/>
+                <w:sz w:val="20"/>
+                <w:szCs w:val="20"/>
+              </w:rPr>
+            </w:pPr>
+            <w:r>
+              <w:rPr>
+                <w:rFonts w:ascii="Lucida Console" w:hAnsi="Lucida Console"/>
+                <w:sz w:val="20"/>
+                <w:szCs w:val="20"/>
+              </w:rPr>
+              <w:t>(Being record of purchase liable to warranty)</w:t>
+            </w:r>
+          </w:p>
+        </w:tc>
+        <w:tc>
+          <w:tcPr>
+            <w:tcW w:w="2551" w:type="dxa"/>
+          </w:tcPr>
+          <w:p>
+            <w:pPr>
+              <w:jc w:val="right"/>
+              <w:rPr>
+                <w:rFonts w:ascii="Lucida Console" w:hAnsi="Lucida Console"/>
+              </w:rPr>
+            </w:pPr>
+            <w:r>
+              <w:rPr>
+                <w:rFonts w:ascii="Lucida Console" w:hAnsi="Lucida Console"/>
+              </w:rPr>
+              <w:t>24,000</w:t>
+            </w:r>
+          </w:p>
+        </w:tc>
+        <w:tc>
+          <w:tcPr>
+            <w:tcW w:w="2217" w:type="dxa"/>
+          </w:tcPr>
+          <w:p>
+            <w:pPr>
+              <w:rPr>
+                <w:rFonts w:ascii="Lucida Console" w:hAnsi="Lucida Console"/>
+              </w:rPr>
+            </w:pPr>
+          </w:p>
+          <w:p>
+            <w:pPr>
+              <w:jc w:val="right"/>
+              <w:rPr>
+                <w:rFonts w:ascii="Lucida Console" w:hAnsi="Lucida Console"/>
+              </w:rPr>
+            </w:pPr>
+            <w:r>
+              <w:rPr>
+                <w:rFonts w:ascii="Lucida Console" w:hAnsi="Lucida Console"/>
+              </w:rPr>
+              <w:t>24,000</w:t>
             </w:r>
           </w:p>
         </w:tc>
@@ -699,6 +371,366 @@
           <w:rFonts w:ascii="Lucida Console" w:hAnsi="Lucida Console"/>
         </w:rPr>
       </w:pPr>
+    </w:p>
+    <w:p>
+      <w:pPr>
+        <w:rPr>
+          <w:rFonts w:ascii="Lucida Console" w:hAnsi="Lucida Console"/>
+        </w:rPr>
+      </w:pPr>
+      <w:r>
+        <w:rPr>
+          <w:rFonts w:ascii="Lucida Console" w:hAnsi="Lucida Console"/>
+        </w:rPr>
+        <w:t xml:space="preserve">(2) </w:t>
+      </w:r>
+    </w:p>
+    <w:p>
+      <w:pPr>
+        <w:rPr>
+          <w:rFonts w:ascii="Lucida Console" w:hAnsi="Lucida Console"/>
+        </w:rPr>
+      </w:pPr>
+      <w:r>
+        <w:rPr>
+          <w:rFonts w:ascii="Lucida Console" w:hAnsi="Lucida Console"/>
+        </w:rPr>
+        <w:t>The journal entries are as follows:</w:t>
+      </w:r>
+    </w:p>
+    <w:tbl>
+      <w:tblPr>
+        <w:tblStyle w:val="TableGrid"/>
+        <w:tblW w:w="0" w:type="auto"/>
+        <w:tblInd w:w="-998" w:type="dxa"/>
+        <w:tblLook w:val="04A0" w:firstRow="1" w:lastRow="0" w:firstColumn="1" w:lastColumn="0" w:noHBand="0" w:noVBand="1"/>
+      </w:tblPr>
+      <w:tblGrid>
+        <w:gridCol w:w="5246"/>
+        <w:gridCol w:w="2551"/>
+        <w:gridCol w:w="2217"/>
+      </w:tblGrid>
+      <w:tr>
+        <w:tc>
+          <w:tcPr>
+            <w:tcW w:w="10014" w:type="dxa"/>
+            <w:gridSpan w:val="3"/>
+          </w:tcPr>
+          <w:p>
+            <w:pPr>
+              <w:jc w:val="right"/>
+              <w:rPr>
+                <w:rFonts w:ascii="Lucida Console" w:hAnsi="Lucida Console"/>
+              </w:rPr>
+            </w:pPr>
+          </w:p>
+          <w:p>
+            <w:pPr>
+              <w:jc w:val="center"/>
+              <w:rPr>
+                <w:rFonts w:ascii="Lucida Console" w:hAnsi="Lucida Console"/>
+              </w:rPr>
+            </w:pPr>
+            <w:r>
+              <w:rPr>
+                <w:rFonts w:ascii="Lucida Console" w:hAnsi="Lucida Console"/>
+              </w:rPr>
+              <w:t>JOURNAL ENTRIES (in $)</w:t>
+            </w:r>
+          </w:p>
+          <w:p>
+            <w:pPr>
+              <w:rPr>
+                <w:rFonts w:ascii="Lucida Console" w:hAnsi="Lucida Console"/>
+              </w:rPr>
+            </w:pPr>
+          </w:p>
+          <w:p>
+            <w:pPr>
+              <w:rPr>
+                <w:rFonts w:ascii="Lucida Console" w:hAnsi="Lucida Console"/>
+              </w:rPr>
+            </w:pPr>
+          </w:p>
+        </w:tc>
+      </w:tr>
+      <w:tr>
+        <w:tc>
+          <w:tcPr>
+            <w:tcW w:w="5246" w:type="dxa"/>
+          </w:tcPr>
+          <w:p>
+            <w:pPr>
+              <w:jc w:val="center"/>
+              <w:rPr>
+                <w:rFonts w:ascii="Lucida Console" w:hAnsi="Lucida Console"/>
+              </w:rPr>
+            </w:pPr>
+            <w:r>
+              <w:rPr>
+                <w:rFonts w:ascii="Lucida Console" w:hAnsi="Lucida Console"/>
+              </w:rPr>
+              <w:t>Particulars</w:t>
+            </w:r>
+          </w:p>
+        </w:tc>
+        <w:tc>
+          <w:tcPr>
+            <w:tcW w:w="2551" w:type="dxa"/>
+          </w:tcPr>
+          <w:p>
+            <w:pPr>
+              <w:jc w:val="right"/>
+              <w:rPr>
+                <w:rFonts w:ascii="Lucida Console" w:hAnsi="Lucida Console"/>
+              </w:rPr>
+            </w:pPr>
+            <w:r>
+              <w:rPr>
+                <w:rFonts w:ascii="Lucida Console" w:hAnsi="Lucida Console"/>
+              </w:rPr>
+              <w:t>Debit</w:t>
+            </w:r>
+          </w:p>
+        </w:tc>
+        <w:tc>
+          <w:tcPr>
+            <w:tcW w:w="2217" w:type="dxa"/>
+          </w:tcPr>
+          <w:p>
+            <w:pPr>
+              <w:jc w:val="right"/>
+              <w:rPr>
+                <w:rFonts w:ascii="Lucida Console" w:hAnsi="Lucida Console"/>
+              </w:rPr>
+            </w:pPr>
+            <w:r>
+              <w:rPr>
+                <w:rFonts w:ascii="Lucida Console" w:hAnsi="Lucida Console"/>
+              </w:rPr>
+              <w:t>Credit</w:t>
+            </w:r>
+          </w:p>
+        </w:tc>
+      </w:tr>
+      <w:tr>
+        <w:tc>
+          <w:tcPr>
+            <w:tcW w:w="5246" w:type="dxa"/>
+          </w:tcPr>
+          <w:p>
+            <w:pPr>
+              <w:rPr>
+                <w:rFonts w:ascii="Lucida Console" w:hAnsi="Lucida Console"/>
+              </w:rPr>
+            </w:pPr>
+            <w:r>
+              <w:rPr>
+                <w:rFonts w:ascii="Lucida Console" w:hAnsi="Lucida Console"/>
+              </w:rPr>
+              <w:t>Sales Liable to Warranty</w:t>
+            </w:r>
+          </w:p>
+          <w:p>
+            <w:pPr>
+              <w:rPr>
+                <w:rFonts w:ascii="Lucida Console" w:hAnsi="Lucida Console"/>
+              </w:rPr>
+            </w:pPr>
+            <w:r>
+              <w:rPr>
+                <w:rFonts w:ascii="Lucida Console" w:hAnsi="Lucida Console"/>
+              </w:rPr>
+              <w:t xml:space="preserve">  To Cash</w:t>
+            </w:r>
+          </w:p>
+          <w:p>
+            <w:pPr>
+              <w:rPr>
+                <w:rFonts w:ascii="Lucida Console" w:hAnsi="Lucida Console"/>
+              </w:rPr>
+            </w:pPr>
+          </w:p>
+          <w:p>
+            <w:pPr>
+              <w:rPr>
+                <w:rFonts w:ascii="Lucida Console" w:hAnsi="Lucida Console"/>
+                <w:sz w:val="20"/>
+                <w:szCs w:val="20"/>
+              </w:rPr>
+            </w:pPr>
+            <w:r>
+              <w:rPr>
+                <w:rFonts w:ascii="Lucida Console" w:hAnsi="Lucida Console"/>
+                <w:sz w:val="20"/>
+                <w:szCs w:val="20"/>
+              </w:rPr>
+              <w:t xml:space="preserve">(Being record of the </w:t>
+            </w:r>
+            <w:r>
+              <w:rPr>
+                <w:rFonts w:ascii="Lucida Console" w:hAnsi="Lucida Console"/>
+                <w:sz w:val="20"/>
+                <w:szCs w:val="20"/>
+              </w:rPr>
+              <w:t>cash used for warranty</w:t>
+            </w:r>
+            <w:r>
+              <w:rPr>
+                <w:rFonts w:ascii="Lucida Console" w:hAnsi="Lucida Console"/>
+                <w:sz w:val="20"/>
+                <w:szCs w:val="20"/>
+              </w:rPr>
+              <w:t>)</w:t>
+            </w:r>
+          </w:p>
+        </w:tc>
+        <w:tc>
+          <w:tcPr>
+            <w:tcW w:w="2551" w:type="dxa"/>
+          </w:tcPr>
+          <w:p>
+            <w:pPr>
+              <w:jc w:val="right"/>
+              <w:rPr>
+                <w:rFonts w:ascii="Lucida Console" w:hAnsi="Lucida Console"/>
+              </w:rPr>
+            </w:pPr>
+            <w:r>
+              <w:rPr>
+                <w:rFonts w:ascii="Lucida Console" w:hAnsi="Lucida Console"/>
+              </w:rPr>
+              <w:t>21,400</w:t>
+            </w:r>
+          </w:p>
+        </w:tc>
+        <w:tc>
+          <w:tcPr>
+            <w:tcW w:w="2217" w:type="dxa"/>
+          </w:tcPr>
+          <w:p>
+            <w:pPr>
+              <w:rPr>
+                <w:rFonts w:ascii="Lucida Console" w:hAnsi="Lucida Console"/>
+              </w:rPr>
+            </w:pPr>
+          </w:p>
+          <w:p>
+            <w:pPr>
+              <w:jc w:val="right"/>
+              <w:rPr>
+                <w:rFonts w:ascii="Lucida Console" w:hAnsi="Lucida Console"/>
+              </w:rPr>
+            </w:pPr>
+            <w:r>
+              <w:rPr>
+                <w:rFonts w:ascii="Lucida Console" w:hAnsi="Lucida Console"/>
+              </w:rPr>
+              <w:t>21,400</w:t>
+            </w:r>
+          </w:p>
+        </w:tc>
+      </w:tr>
+    </w:tbl>
+    <w:p>
+      <w:pPr>
+        <w:rPr>
+          <w:rFonts w:ascii="Lucida Console" w:hAnsi="Lucida Console"/>
+        </w:rPr>
+      </w:pPr>
+    </w:p>
+    <w:p>
+      <w:pPr>
+        <w:rPr>
+          <w:rFonts w:ascii="Lucida Console" w:hAnsi="Lucida Console"/>
+        </w:rPr>
+      </w:pPr>
+      <w:r>
+        <w:rPr>
+          <w:rFonts w:ascii="Lucida Console" w:hAnsi="Lucida Console"/>
+        </w:rPr>
+        <w:t>(3)</w:t>
+      </w:r>
+    </w:p>
+    <w:p>
+      <w:pPr>
+        <w:rPr>
+          <w:rFonts w:ascii="Lucida Console" w:hAnsi="Lucida Console"/>
+        </w:rPr>
+      </w:pPr>
+      <w:r>
+        <w:rPr>
+          <w:rFonts w:ascii="Lucida Console" w:hAnsi="Lucida Console"/>
+        </w:rPr>
+        <w:t>To calculate the account, we note that the following chain of sequences occurred:</w:t>
+      </w:r>
+    </w:p>
+    <w:p>
+      <w:pPr>
+        <w:pStyle w:val="ListParagraph"/>
+        <w:numPr>
+          <w:ilvl w:val="0"/>
+          <w:numId w:val="4"/>
+        </w:numPr>
+        <w:rPr>
+          <w:rFonts w:ascii="Lucida Console" w:hAnsi="Lucida Console"/>
+        </w:rPr>
+      </w:pPr>
+      <w:r>
+        <w:rPr>
+          <w:rFonts w:ascii="Lucida Console" w:hAnsi="Lucida Console"/>
+        </w:rPr>
+        <w:t>Initial balance: $12,000.</w:t>
+      </w:r>
+    </w:p>
+    <w:p>
+      <w:pPr>
+        <w:pStyle w:val="ListParagraph"/>
+        <w:numPr>
+          <w:ilvl w:val="0"/>
+          <w:numId w:val="4"/>
+        </w:numPr>
+        <w:rPr>
+          <w:rFonts w:ascii="Lucida Console" w:hAnsi="Lucida Console"/>
+        </w:rPr>
+      </w:pPr>
+      <w:r>
+        <w:rPr>
+          <w:rFonts w:ascii="Lucida Console" w:hAnsi="Lucida Console"/>
+        </w:rPr>
+        <w:t>During the year, $24,000 was added to the account, leading to $36,000 as the balance.</w:t>
+      </w:r>
+    </w:p>
+    <w:p>
+      <w:pPr>
+        <w:pStyle w:val="ListParagraph"/>
+        <w:numPr>
+          <w:ilvl w:val="0"/>
+          <w:numId w:val="4"/>
+        </w:numPr>
+        <w:rPr>
+          <w:rFonts w:ascii="Lucida Console" w:hAnsi="Lucida Console"/>
+        </w:rPr>
+      </w:pPr>
+      <w:r>
+        <w:rPr>
+          <w:rFonts w:ascii="Lucida Console" w:hAnsi="Lucida Console"/>
+        </w:rPr>
+        <w:t>The claim was that $21,400 was used for the year, meaning that only $14,600 was remaining.</w:t>
+      </w:r>
+    </w:p>
+    <w:p>
+      <w:pPr>
+        <w:rPr>
+          <w:rFonts w:ascii="Lucida Console" w:hAnsi="Lucida Console"/>
+        </w:rPr>
+      </w:pPr>
+      <w:r>
+        <w:rPr>
+          <w:rFonts w:ascii="Lucida Console" w:hAnsi="Lucida Console"/>
+        </w:rPr>
+        <w:t xml:space="preserve">Thus, the final account is $14,600 for the liability for warranties. </w:t>
+      </w:r>
     </w:p>
     <w:p>
       <w:pPr>
@@ -809,6 +841,119 @@
     </w:lvl>
   </w:abstractNum>
   <w:abstractNum w:abstractNumId="1" w15:restartNumberingAfterBreak="0">
+    <w:nsid w:val="3CE13389"/>
+    <w:multiLevelType w:val="hybridMultilevel"/>
+    <w:tmpl w:val="387A08CA"/>
+    <w:lvl w:ilvl="0" w:tplc="186C676C">
+      <w:start w:val="3"/>
+      <w:numFmt w:val="bullet"/>
+      <w:lvlText w:val=""/>
+      <w:lvlJc w:val="left"/>
+      <w:pPr>
+        <w:ind w:left="720" w:hanging="360"/>
+      </w:pPr>
+      <w:rPr>
+        <w:rFonts w:ascii="Symbol" w:eastAsiaTheme="minorHAnsi" w:hAnsi="Symbol" w:cstheme="minorBidi" w:hint="default"/>
+      </w:rPr>
+    </w:lvl>
+    <w:lvl w:ilvl="1" w:tplc="40090003" w:tentative="1">
+      <w:start w:val="1"/>
+      <w:numFmt w:val="bullet"/>
+      <w:lvlText w:val="o"/>
+      <w:lvlJc w:val="left"/>
+      <w:pPr>
+        <w:ind w:left="1440" w:hanging="360"/>
+      </w:pPr>
+      <w:rPr>
+        <w:rFonts w:ascii="Courier New" w:hAnsi="Courier New" w:cs="Courier New" w:hint="default"/>
+      </w:rPr>
+    </w:lvl>
+    <w:lvl w:ilvl="2" w:tplc="40090005" w:tentative="1">
+      <w:start w:val="1"/>
+      <w:numFmt w:val="bullet"/>
+      <w:lvlText w:val=""/>
+      <w:lvlJc w:val="left"/>
+      <w:pPr>
+        <w:ind w:left="2160" w:hanging="360"/>
+      </w:pPr>
+      <w:rPr>
+        <w:rFonts w:ascii="Wingdings" w:hAnsi="Wingdings" w:hint="default"/>
+      </w:rPr>
+    </w:lvl>
+    <w:lvl w:ilvl="3" w:tplc="40090001" w:tentative="1">
+      <w:start w:val="1"/>
+      <w:numFmt w:val="bullet"/>
+      <w:lvlText w:val=""/>
+      <w:lvlJc w:val="left"/>
+      <w:pPr>
+        <w:ind w:left="2880" w:hanging="360"/>
+      </w:pPr>
+      <w:rPr>
+        <w:rFonts w:ascii="Symbol" w:hAnsi="Symbol" w:hint="default"/>
+      </w:rPr>
+    </w:lvl>
+    <w:lvl w:ilvl="4" w:tplc="40090003" w:tentative="1">
+      <w:start w:val="1"/>
+      <w:numFmt w:val="bullet"/>
+      <w:lvlText w:val="o"/>
+      <w:lvlJc w:val="left"/>
+      <w:pPr>
+        <w:ind w:left="3600" w:hanging="360"/>
+      </w:pPr>
+      <w:rPr>
+        <w:rFonts w:ascii="Courier New" w:hAnsi="Courier New" w:cs="Courier New" w:hint="default"/>
+      </w:rPr>
+    </w:lvl>
+    <w:lvl w:ilvl="5" w:tplc="40090005" w:tentative="1">
+      <w:start w:val="1"/>
+      <w:numFmt w:val="bullet"/>
+      <w:lvlText w:val=""/>
+      <w:lvlJc w:val="left"/>
+      <w:pPr>
+        <w:ind w:left="4320" w:hanging="360"/>
+      </w:pPr>
+      <w:rPr>
+        <w:rFonts w:ascii="Wingdings" w:hAnsi="Wingdings" w:hint="default"/>
+      </w:rPr>
+    </w:lvl>
+    <w:lvl w:ilvl="6" w:tplc="40090001" w:tentative="1">
+      <w:start w:val="1"/>
+      <w:numFmt w:val="bullet"/>
+      <w:lvlText w:val=""/>
+      <w:lvlJc w:val="left"/>
+      <w:pPr>
+        <w:ind w:left="5040" w:hanging="360"/>
+      </w:pPr>
+      <w:rPr>
+        <w:rFonts w:ascii="Symbol" w:hAnsi="Symbol" w:hint="default"/>
+      </w:rPr>
+    </w:lvl>
+    <w:lvl w:ilvl="7" w:tplc="40090003" w:tentative="1">
+      <w:start w:val="1"/>
+      <w:numFmt w:val="bullet"/>
+      <w:lvlText w:val="o"/>
+      <w:lvlJc w:val="left"/>
+      <w:pPr>
+        <w:ind w:left="5760" w:hanging="360"/>
+      </w:pPr>
+      <w:rPr>
+        <w:rFonts w:ascii="Courier New" w:hAnsi="Courier New" w:cs="Courier New" w:hint="default"/>
+      </w:rPr>
+    </w:lvl>
+    <w:lvl w:ilvl="8" w:tplc="40090005" w:tentative="1">
+      <w:start w:val="1"/>
+      <w:numFmt w:val="bullet"/>
+      <w:lvlText w:val=""/>
+      <w:lvlJc w:val="left"/>
+      <w:pPr>
+        <w:ind w:left="6480" w:hanging="360"/>
+      </w:pPr>
+      <w:rPr>
+        <w:rFonts w:ascii="Wingdings" w:hAnsi="Wingdings" w:hint="default"/>
+      </w:rPr>
+    </w:lvl>
+  </w:abstractNum>
+  <w:abstractNum w:abstractNumId="2" w15:restartNumberingAfterBreak="0">
     <w:nsid w:val="6AD538EB"/>
     <w:multiLevelType w:val="hybridMultilevel"/>
     <w:tmpl w:val="7CB22212"/>
@@ -897,7 +1042,7 @@
       </w:pPr>
     </w:lvl>
   </w:abstractNum>
-  <w:abstractNum w:abstractNumId="2" w15:restartNumberingAfterBreak="0">
+  <w:abstractNum w:abstractNumId="3" w15:restartNumberingAfterBreak="0">
     <w:nsid w:val="7D6E3EE0"/>
     <w:multiLevelType w:val="hybridMultilevel"/>
     <w:tmpl w:val="238645A8"/>
@@ -990,10 +1135,13 @@
     <w:abstractNumId w:val="0"/>
   </w:num>
   <w:num w:numId="2" w16cid:durableId="414087781">
-    <w:abstractNumId w:val="1"/>
+    <w:abstractNumId w:val="2"/>
   </w:num>
   <w:num w:numId="3" w16cid:durableId="10108113">
-    <w:abstractNumId w:val="2"/>
+    <w:abstractNumId w:val="3"/>
+  </w:num>
+  <w:num w:numId="4" w16cid:durableId="1710759353">
+    <w:abstractNumId w:val="1"/>
   </w:num>
 </w:numbering>
 </file>

</xml_diff>

<commit_message>
#48: Added 09-37, fixed calculation error
</commit_message>
<xml_diff>
--- a/Chapter 09/Exercises/09-34.docx
+++ b/Chapter 09/Exercises/09-34.docx
@@ -42,30 +42,29 @@
         <w:rPr>
           <w:rFonts w:ascii="Lucida Console" w:hAnsi="Lucida Console"/>
         </w:rPr>
-        <w:t>The journal entries are as follows:</w:t>
+        <w:t>The entries are as follows:</w:t>
       </w:r>
     </w:p>
     <w:tbl>
       <w:tblPr>
         <w:tblStyle w:val="TableGrid"/>
         <w:tblW w:w="0" w:type="auto"/>
-        <w:tblInd w:w="-998" w:type="dxa"/>
         <w:tblLook w:val="04A0" w:firstRow="1" w:lastRow="0" w:firstColumn="1" w:lastColumn="0" w:noHBand="0" w:noVBand="1"/>
       </w:tblPr>
       <w:tblGrid>
-        <w:gridCol w:w="5246"/>
-        <w:gridCol w:w="2551"/>
-        <w:gridCol w:w="2217"/>
+        <w:gridCol w:w="4531"/>
+        <w:gridCol w:w="2410"/>
+        <w:gridCol w:w="2075"/>
       </w:tblGrid>
       <w:tr>
         <w:tc>
           <w:tcPr>
-            <w:tcW w:w="10014" w:type="dxa"/>
+            <w:tcW w:w="9016" w:type="dxa"/>
             <w:gridSpan w:val="3"/>
           </w:tcPr>
           <w:p>
             <w:pPr>
-              <w:jc w:val="right"/>
+              <w:jc w:val="center"/>
               <w:rPr>
                 <w:rFonts w:ascii="Lucida Console" w:hAnsi="Lucida Console"/>
               </w:rPr>
@@ -82,11 +81,12 @@
               <w:rPr>
                 <w:rFonts w:ascii="Lucida Console" w:hAnsi="Lucida Console"/>
               </w:rPr>
-              <w:t>JOURNAL ENTRIES (in $)</w:t>
+              <w:t>JOURNAL ENTRIES (in millions of $)</w:t>
             </w:r>
           </w:p>
           <w:p>
             <w:pPr>
+              <w:jc w:val="center"/>
               <w:rPr>
                 <w:rFonts w:ascii="Lucida Console" w:hAnsi="Lucida Console"/>
               </w:rPr>
@@ -104,7 +104,7 @@
       <w:tr>
         <w:tc>
           <w:tcPr>
-            <w:tcW w:w="5246" w:type="dxa"/>
+            <w:tcW w:w="4531" w:type="dxa"/>
           </w:tcPr>
           <w:p>
             <w:pPr>
@@ -123,7 +123,7 @@
         </w:tc>
         <w:tc>
           <w:tcPr>
-            <w:tcW w:w="2551" w:type="dxa"/>
+            <w:tcW w:w="2410" w:type="dxa"/>
           </w:tcPr>
           <w:p>
             <w:pPr>
@@ -142,7 +142,7 @@
         </w:tc>
         <w:tc>
           <w:tcPr>
-            <w:tcW w:w="2217" w:type="dxa"/>
+            <w:tcW w:w="2075" w:type="dxa"/>
           </w:tcPr>
           <w:p>
             <w:pPr>
@@ -163,7 +163,7 @@
       <w:tr>
         <w:tc>
           <w:tcPr>
-            <w:tcW w:w="5246" w:type="dxa"/>
+            <w:tcW w:w="4531" w:type="dxa"/>
           </w:tcPr>
           <w:p>
             <w:pPr>
@@ -175,7 +175,7 @@
               <w:rPr>
                 <w:rFonts w:ascii="Lucida Console" w:hAnsi="Lucida Console"/>
               </w:rPr>
-              <w:t>Cash</w:t>
+              <w:t>Unearned Revenue</w:t>
             </w:r>
           </w:p>
           <w:p>
@@ -188,13 +188,15 @@
               <w:rPr>
                 <w:rFonts w:ascii="Lucida Console" w:hAnsi="Lucida Console"/>
               </w:rPr>
-              <w:t xml:space="preserve">  To Sales Revenue</w:t>
+              <w:t xml:space="preserve">  To Sales Revenue </w:t>
             </w:r>
           </w:p>
           <w:p>
             <w:pPr>
               <w:rPr>
                 <w:rFonts w:ascii="Lucida Console" w:hAnsi="Lucida Console"/>
+                <w:sz w:val="20"/>
+                <w:szCs w:val="20"/>
               </w:rPr>
             </w:pPr>
           </w:p>
@@ -212,13 +214,13 @@
                 <w:sz w:val="20"/>
                 <w:szCs w:val="20"/>
               </w:rPr>
-              <w:t>(Being record of the sales)</w:t>
+              <w:t>(Being delivery of magazines)</w:t>
             </w:r>
           </w:p>
         </w:tc>
         <w:tc>
           <w:tcPr>
-            <w:tcW w:w="2551" w:type="dxa"/>
+            <w:tcW w:w="2410" w:type="dxa"/>
           </w:tcPr>
           <w:p>
             <w:pPr>
@@ -231,13 +233,13 @@
               <w:rPr>
                 <w:rFonts w:ascii="Lucida Console" w:hAnsi="Lucida Console"/>
               </w:rPr>
-              <w:t>800,000</w:t>
+              <w:t>30</w:t>
             </w:r>
           </w:p>
         </w:tc>
         <w:tc>
           <w:tcPr>
-            <w:tcW w:w="2217" w:type="dxa"/>
+            <w:tcW w:w="2075" w:type="dxa"/>
           </w:tcPr>
           <w:p>
             <w:pPr>
@@ -257,7 +259,7 @@
               <w:rPr>
                 <w:rFonts w:ascii="Lucida Console" w:hAnsi="Lucida Console"/>
               </w:rPr>
-              <w:t>800,000</w:t>
+              <w:t>30</w:t>
             </w:r>
           </w:p>
         </w:tc>
@@ -265,7 +267,7 @@
       <w:tr>
         <w:tc>
           <w:tcPr>
-            <w:tcW w:w="5246" w:type="dxa"/>
+            <w:tcW w:w="4531" w:type="dxa"/>
           </w:tcPr>
           <w:p>
             <w:pPr>
@@ -277,7 +279,7 @@
               <w:rPr>
                 <w:rFonts w:ascii="Lucida Console" w:hAnsi="Lucida Console"/>
               </w:rPr>
-              <w:t>Warranty Expense</w:t>
+              <w:t>Cash</w:t>
             </w:r>
           </w:p>
           <w:p>
@@ -290,7 +292,7 @@
               <w:rPr>
                 <w:rFonts w:ascii="Lucida Console" w:hAnsi="Lucida Console"/>
               </w:rPr>
-              <w:t xml:space="preserve">  To Sales Liable to Warranty</w:t>
+              <w:t xml:space="preserve">  To Unearned Revenue</w:t>
             </w:r>
           </w:p>
           <w:p>
@@ -314,13 +316,13 @@
                 <w:sz w:val="20"/>
                 <w:szCs w:val="20"/>
               </w:rPr>
-              <w:t>(Being record of purchase liable to warranty)</w:t>
+              <w:t>(Being subscription of magazines by readers.)</w:t>
             </w:r>
           </w:p>
         </w:tc>
         <w:tc>
           <w:tcPr>
-            <w:tcW w:w="2551" w:type="dxa"/>
+            <w:tcW w:w="2410" w:type="dxa"/>
           </w:tcPr>
           <w:p>
             <w:pPr>
@@ -333,13 +335,13 @@
               <w:rPr>
                 <w:rFonts w:ascii="Lucida Console" w:hAnsi="Lucida Console"/>
               </w:rPr>
-              <w:t>24,000</w:t>
+              <w:t>35</w:t>
             </w:r>
           </w:p>
         </w:tc>
         <w:tc>
           <w:tcPr>
-            <w:tcW w:w="2217" w:type="dxa"/>
+            <w:tcW w:w="2075" w:type="dxa"/>
           </w:tcPr>
           <w:p>
             <w:pPr>
@@ -359,7 +361,7 @@
               <w:rPr>
                 <w:rFonts w:ascii="Lucida Console" w:hAnsi="Lucida Console"/>
               </w:rPr>
-              <w:t>24,000</w:t>
+              <w:t>35</w:t>
             </w:r>
           </w:p>
         </w:tc>
@@ -395,349 +397,8 @@
         <w:rPr>
           <w:rFonts w:ascii="Lucida Console" w:hAnsi="Lucida Console"/>
         </w:rPr>
-        <w:t>The journal entries are as follows:</w:t>
+        <w:t>As shown from the above, there is a net increase of $5 million in the Unearned Revenue account. Since there was $340.4 million already, the final value will be $345.4 million.</w:t>
       </w:r>
-    </w:p>
-    <w:tbl>
-      <w:tblPr>
-        <w:tblStyle w:val="TableGrid"/>
-        <w:tblW w:w="0" w:type="auto"/>
-        <w:tblInd w:w="-998" w:type="dxa"/>
-        <w:tblLook w:val="04A0" w:firstRow="1" w:lastRow="0" w:firstColumn="1" w:lastColumn="0" w:noHBand="0" w:noVBand="1"/>
-      </w:tblPr>
-      <w:tblGrid>
-        <w:gridCol w:w="5246"/>
-        <w:gridCol w:w="2551"/>
-        <w:gridCol w:w="2217"/>
-      </w:tblGrid>
-      <w:tr>
-        <w:tc>
-          <w:tcPr>
-            <w:tcW w:w="10014" w:type="dxa"/>
-            <w:gridSpan w:val="3"/>
-          </w:tcPr>
-          <w:p>
-            <w:pPr>
-              <w:jc w:val="right"/>
-              <w:rPr>
-                <w:rFonts w:ascii="Lucida Console" w:hAnsi="Lucida Console"/>
-              </w:rPr>
-            </w:pPr>
-          </w:p>
-          <w:p>
-            <w:pPr>
-              <w:jc w:val="center"/>
-              <w:rPr>
-                <w:rFonts w:ascii="Lucida Console" w:hAnsi="Lucida Console"/>
-              </w:rPr>
-            </w:pPr>
-            <w:r>
-              <w:rPr>
-                <w:rFonts w:ascii="Lucida Console" w:hAnsi="Lucida Console"/>
-              </w:rPr>
-              <w:t>JOURNAL ENTRIES (in $)</w:t>
-            </w:r>
-          </w:p>
-          <w:p>
-            <w:pPr>
-              <w:rPr>
-                <w:rFonts w:ascii="Lucida Console" w:hAnsi="Lucida Console"/>
-              </w:rPr>
-            </w:pPr>
-          </w:p>
-          <w:p>
-            <w:pPr>
-              <w:rPr>
-                <w:rFonts w:ascii="Lucida Console" w:hAnsi="Lucida Console"/>
-              </w:rPr>
-            </w:pPr>
-          </w:p>
-        </w:tc>
-      </w:tr>
-      <w:tr>
-        <w:tc>
-          <w:tcPr>
-            <w:tcW w:w="5246" w:type="dxa"/>
-          </w:tcPr>
-          <w:p>
-            <w:pPr>
-              <w:jc w:val="center"/>
-              <w:rPr>
-                <w:rFonts w:ascii="Lucida Console" w:hAnsi="Lucida Console"/>
-              </w:rPr>
-            </w:pPr>
-            <w:r>
-              <w:rPr>
-                <w:rFonts w:ascii="Lucida Console" w:hAnsi="Lucida Console"/>
-              </w:rPr>
-              <w:t>Particulars</w:t>
-            </w:r>
-          </w:p>
-        </w:tc>
-        <w:tc>
-          <w:tcPr>
-            <w:tcW w:w="2551" w:type="dxa"/>
-          </w:tcPr>
-          <w:p>
-            <w:pPr>
-              <w:jc w:val="right"/>
-              <w:rPr>
-                <w:rFonts w:ascii="Lucida Console" w:hAnsi="Lucida Console"/>
-              </w:rPr>
-            </w:pPr>
-            <w:r>
-              <w:rPr>
-                <w:rFonts w:ascii="Lucida Console" w:hAnsi="Lucida Console"/>
-              </w:rPr>
-              <w:t>Debit</w:t>
-            </w:r>
-          </w:p>
-        </w:tc>
-        <w:tc>
-          <w:tcPr>
-            <w:tcW w:w="2217" w:type="dxa"/>
-          </w:tcPr>
-          <w:p>
-            <w:pPr>
-              <w:jc w:val="right"/>
-              <w:rPr>
-                <w:rFonts w:ascii="Lucida Console" w:hAnsi="Lucida Console"/>
-              </w:rPr>
-            </w:pPr>
-            <w:r>
-              <w:rPr>
-                <w:rFonts w:ascii="Lucida Console" w:hAnsi="Lucida Console"/>
-              </w:rPr>
-              <w:t>Credit</w:t>
-            </w:r>
-          </w:p>
-        </w:tc>
-      </w:tr>
-      <w:tr>
-        <w:tc>
-          <w:tcPr>
-            <w:tcW w:w="5246" w:type="dxa"/>
-          </w:tcPr>
-          <w:p>
-            <w:pPr>
-              <w:rPr>
-                <w:rFonts w:ascii="Lucida Console" w:hAnsi="Lucida Console"/>
-              </w:rPr>
-            </w:pPr>
-            <w:r>
-              <w:rPr>
-                <w:rFonts w:ascii="Lucida Console" w:hAnsi="Lucida Console"/>
-              </w:rPr>
-              <w:t>Sales Liable to Warranty</w:t>
-            </w:r>
-          </w:p>
-          <w:p>
-            <w:pPr>
-              <w:rPr>
-                <w:rFonts w:ascii="Lucida Console" w:hAnsi="Lucida Console"/>
-              </w:rPr>
-            </w:pPr>
-            <w:r>
-              <w:rPr>
-                <w:rFonts w:ascii="Lucida Console" w:hAnsi="Lucida Console"/>
-              </w:rPr>
-              <w:t xml:space="preserve">  To Cash</w:t>
-            </w:r>
-          </w:p>
-          <w:p>
-            <w:pPr>
-              <w:rPr>
-                <w:rFonts w:ascii="Lucida Console" w:hAnsi="Lucida Console"/>
-              </w:rPr>
-            </w:pPr>
-          </w:p>
-          <w:p>
-            <w:pPr>
-              <w:rPr>
-                <w:rFonts w:ascii="Lucida Console" w:hAnsi="Lucida Console"/>
-                <w:sz w:val="20"/>
-                <w:szCs w:val="20"/>
-              </w:rPr>
-            </w:pPr>
-            <w:r>
-              <w:rPr>
-                <w:rFonts w:ascii="Lucida Console" w:hAnsi="Lucida Console"/>
-                <w:sz w:val="20"/>
-                <w:szCs w:val="20"/>
-              </w:rPr>
-              <w:t xml:space="preserve">(Being record of the </w:t>
-            </w:r>
-            <w:r>
-              <w:rPr>
-                <w:rFonts w:ascii="Lucida Console" w:hAnsi="Lucida Console"/>
-                <w:sz w:val="20"/>
-                <w:szCs w:val="20"/>
-              </w:rPr>
-              <w:t>cash used for warranty</w:t>
-            </w:r>
-            <w:r>
-              <w:rPr>
-                <w:rFonts w:ascii="Lucida Console" w:hAnsi="Lucida Console"/>
-                <w:sz w:val="20"/>
-                <w:szCs w:val="20"/>
-              </w:rPr>
-              <w:t>)</w:t>
-            </w:r>
-          </w:p>
-        </w:tc>
-        <w:tc>
-          <w:tcPr>
-            <w:tcW w:w="2551" w:type="dxa"/>
-          </w:tcPr>
-          <w:p>
-            <w:pPr>
-              <w:jc w:val="right"/>
-              <w:rPr>
-                <w:rFonts w:ascii="Lucida Console" w:hAnsi="Lucida Console"/>
-              </w:rPr>
-            </w:pPr>
-            <w:r>
-              <w:rPr>
-                <w:rFonts w:ascii="Lucida Console" w:hAnsi="Lucida Console"/>
-              </w:rPr>
-              <w:t>21,400</w:t>
-            </w:r>
-          </w:p>
-        </w:tc>
-        <w:tc>
-          <w:tcPr>
-            <w:tcW w:w="2217" w:type="dxa"/>
-          </w:tcPr>
-          <w:p>
-            <w:pPr>
-              <w:rPr>
-                <w:rFonts w:ascii="Lucida Console" w:hAnsi="Lucida Console"/>
-              </w:rPr>
-            </w:pPr>
-          </w:p>
-          <w:p>
-            <w:pPr>
-              <w:jc w:val="right"/>
-              <w:rPr>
-                <w:rFonts w:ascii="Lucida Console" w:hAnsi="Lucida Console"/>
-              </w:rPr>
-            </w:pPr>
-            <w:r>
-              <w:rPr>
-                <w:rFonts w:ascii="Lucida Console" w:hAnsi="Lucida Console"/>
-              </w:rPr>
-              <w:t>21,400</w:t>
-            </w:r>
-          </w:p>
-        </w:tc>
-      </w:tr>
-    </w:tbl>
-    <w:p>
-      <w:pPr>
-        <w:rPr>
-          <w:rFonts w:ascii="Lucida Console" w:hAnsi="Lucida Console"/>
-        </w:rPr>
-      </w:pPr>
-    </w:p>
-    <w:p>
-      <w:pPr>
-        <w:rPr>
-          <w:rFonts w:ascii="Lucida Console" w:hAnsi="Lucida Console"/>
-        </w:rPr>
-      </w:pPr>
-      <w:r>
-        <w:rPr>
-          <w:rFonts w:ascii="Lucida Console" w:hAnsi="Lucida Console"/>
-        </w:rPr>
-        <w:t>(3)</w:t>
-      </w:r>
-    </w:p>
-    <w:p>
-      <w:pPr>
-        <w:rPr>
-          <w:rFonts w:ascii="Lucida Console" w:hAnsi="Lucida Console"/>
-        </w:rPr>
-      </w:pPr>
-      <w:r>
-        <w:rPr>
-          <w:rFonts w:ascii="Lucida Console" w:hAnsi="Lucida Console"/>
-        </w:rPr>
-        <w:t>To calculate the account, we note that the following chain of sequences occurred:</w:t>
-      </w:r>
-    </w:p>
-    <w:p>
-      <w:pPr>
-        <w:pStyle w:val="ListParagraph"/>
-        <w:numPr>
-          <w:ilvl w:val="0"/>
-          <w:numId w:val="4"/>
-        </w:numPr>
-        <w:rPr>
-          <w:rFonts w:ascii="Lucida Console" w:hAnsi="Lucida Console"/>
-        </w:rPr>
-      </w:pPr>
-      <w:r>
-        <w:rPr>
-          <w:rFonts w:ascii="Lucida Console" w:hAnsi="Lucida Console"/>
-        </w:rPr>
-        <w:t>Initial balance: $12,000.</w:t>
-      </w:r>
-    </w:p>
-    <w:p>
-      <w:pPr>
-        <w:pStyle w:val="ListParagraph"/>
-        <w:numPr>
-          <w:ilvl w:val="0"/>
-          <w:numId w:val="4"/>
-        </w:numPr>
-        <w:rPr>
-          <w:rFonts w:ascii="Lucida Console" w:hAnsi="Lucida Console"/>
-        </w:rPr>
-      </w:pPr>
-      <w:r>
-        <w:rPr>
-          <w:rFonts w:ascii="Lucida Console" w:hAnsi="Lucida Console"/>
-        </w:rPr>
-        <w:t>During the year, $24,000 was added to the account, leading to $36,000 as the balance.</w:t>
-      </w:r>
-    </w:p>
-    <w:p>
-      <w:pPr>
-        <w:pStyle w:val="ListParagraph"/>
-        <w:numPr>
-          <w:ilvl w:val="0"/>
-          <w:numId w:val="4"/>
-        </w:numPr>
-        <w:rPr>
-          <w:rFonts w:ascii="Lucida Console" w:hAnsi="Lucida Console"/>
-        </w:rPr>
-      </w:pPr>
-      <w:r>
-        <w:rPr>
-          <w:rFonts w:ascii="Lucida Console" w:hAnsi="Lucida Console"/>
-        </w:rPr>
-        <w:t>The claim was that $21,400 was used for the year, meaning that only $14,600 was remaining.</w:t>
-      </w:r>
-    </w:p>
-    <w:p>
-      <w:pPr>
-        <w:rPr>
-          <w:rFonts w:ascii="Lucida Console" w:hAnsi="Lucida Console"/>
-        </w:rPr>
-      </w:pPr>
-      <w:r>
-        <w:rPr>
-          <w:rFonts w:ascii="Lucida Console" w:hAnsi="Lucida Console"/>
-        </w:rPr>
-        <w:t xml:space="preserve">Thus, the final account is $14,600 for the liability for warranties. </w:t>
-      </w:r>
-    </w:p>
-    <w:p>
-      <w:pPr>
-        <w:rPr>
-          <w:rFonts w:ascii="Lucida Console" w:hAnsi="Lucida Console"/>
-        </w:rPr>
-      </w:pPr>
     </w:p>
     <w:sectPr>
       <w:pgSz w:w="11906" w:h="16838"/>

</xml_diff>

<commit_message>
#48: Added 09-38, fixed the calculations
</commit_message>
<xml_diff>
--- a/Chapter 09/Exercises/09-34.docx
+++ b/Chapter 09/Exercises/09-34.docx
@@ -22,51 +22,41 @@
     <w:p>
       <w:pPr>
         <w:rPr>
-          <w:rFonts w:ascii="Lucida Console" w:hAnsi="Lucida Console"/>
+          <w:rFonts w:ascii="Lucida Sans Typewriter" w:hAnsi="Lucida Sans Typewriter"/>
         </w:rPr>
       </w:pPr>
       <w:r>
         <w:rPr>
-          <w:rFonts w:ascii="Lucida Console" w:hAnsi="Lucida Console"/>
+          <w:rFonts w:ascii="Lucida Sans Typewriter" w:hAnsi="Lucida Sans Typewriter"/>
         </w:rPr>
-        <w:t>(1)</w:t>
-      </w:r>
-    </w:p>
-    <w:p>
-      <w:pPr>
-        <w:rPr>
-          <w:rFonts w:ascii="Lucida Console" w:hAnsi="Lucida Console"/>
-        </w:rPr>
-      </w:pPr>
-      <w:r>
-        <w:rPr>
-          <w:rFonts w:ascii="Lucida Console" w:hAnsi="Lucida Console"/>
-        </w:rPr>
-        <w:t>The entries are as follows:</w:t>
+        <w:t>The liabilities section of the balance sheet is created as follows:</w:t>
       </w:r>
     </w:p>
     <w:tbl>
       <w:tblPr>
-        <w:tblStyle w:val="TableGrid"/>
+        <w:tblStyle w:val="PlainTable2"/>
         <w:tblW w:w="0" w:type="auto"/>
         <w:tblLook w:val="04A0" w:firstRow="1" w:lastRow="0" w:firstColumn="1" w:lastColumn="0" w:noHBand="0" w:noVBand="1"/>
       </w:tblPr>
       <w:tblGrid>
-        <w:gridCol w:w="4531"/>
-        <w:gridCol w:w="2410"/>
-        <w:gridCol w:w="2075"/>
+        <w:gridCol w:w="6374"/>
+        <w:gridCol w:w="2642"/>
       </w:tblGrid>
       <w:tr>
+        <w:trPr>
+          <w:cnfStyle w:val="100000000000" w:firstRow="1" w:lastRow="0" w:firstColumn="0" w:lastColumn="0" w:oddVBand="0" w:evenVBand="0" w:oddHBand="0" w:evenHBand="0" w:firstRowFirstColumn="0" w:firstRowLastColumn="0" w:lastRowFirstColumn="0" w:lastRowLastColumn="0"/>
+        </w:trPr>
         <w:tc>
           <w:tcPr>
+            <w:cnfStyle w:val="001000000000" w:firstRow="0" w:lastRow="0" w:firstColumn="1" w:lastColumn="0" w:oddVBand="0" w:evenVBand="0" w:oddHBand="0" w:evenHBand="0" w:firstRowFirstColumn="0" w:firstRowLastColumn="0" w:lastRowFirstColumn="0" w:lastRowLastColumn="0"/>
             <w:tcW w:w="9016" w:type="dxa"/>
-            <w:gridSpan w:val="3"/>
+            <w:gridSpan w:val="2"/>
           </w:tcPr>
           <w:p>
             <w:pPr>
               <w:jc w:val="center"/>
               <w:rPr>
-                <w:rFonts w:ascii="Lucida Console" w:hAnsi="Lucida Console"/>
+                <w:rFonts w:ascii="Lucida Sans Typewriter" w:hAnsi="Lucida Sans Typewriter"/>
               </w:rPr>
             </w:pPr>
           </w:p>
@@ -74,88 +64,404 @@
             <w:pPr>
               <w:jc w:val="center"/>
               <w:rPr>
-                <w:rFonts w:ascii="Lucida Console" w:hAnsi="Lucida Console"/>
-              </w:rPr>
-            </w:pPr>
-            <w:r>
-              <w:rPr>
-                <w:rFonts w:ascii="Lucida Console" w:hAnsi="Lucida Console"/>
-              </w:rPr>
-              <w:t>JOURNAL ENTRIES (in millions of $)</w:t>
+                <w:rFonts w:ascii="Lucida Sans Typewriter" w:hAnsi="Lucida Sans Typewriter"/>
+              </w:rPr>
+            </w:pPr>
+            <w:r>
+              <w:rPr>
+                <w:rFonts w:ascii="Lucida Sans Typewriter" w:hAnsi="Lucida Sans Typewriter"/>
+              </w:rPr>
+              <w:t>STATEMENT OF LIABILITIES</w:t>
             </w:r>
           </w:p>
           <w:p>
             <w:pPr>
               <w:jc w:val="center"/>
               <w:rPr>
-                <w:rFonts w:ascii="Lucida Console" w:hAnsi="Lucida Console"/>
-              </w:rPr>
-            </w:pPr>
-          </w:p>
-          <w:p>
-            <w:pPr>
-              <w:rPr>
-                <w:rFonts w:ascii="Lucida Console" w:hAnsi="Lucida Console"/>
-              </w:rPr>
-            </w:pPr>
+                <w:rFonts w:ascii="Lucida Sans Typewriter" w:hAnsi="Lucida Sans Typewriter"/>
+                <w:b w:val="0"/>
+                <w:bCs w:val="0"/>
+              </w:rPr>
+            </w:pPr>
+            <w:r>
+              <w:rPr>
+                <w:rFonts w:ascii="Lucida Sans Typewriter" w:hAnsi="Lucida Sans Typewriter"/>
+                <w:b w:val="0"/>
+                <w:bCs w:val="0"/>
+              </w:rPr>
+              <w:t>(Amounts are in thousands of $)</w:t>
+            </w:r>
+          </w:p>
+          <w:p>
+            <w:pPr>
+              <w:rPr>
+                <w:rFonts w:ascii="Lucida Sans Typewriter" w:hAnsi="Lucida Sans Typewriter"/>
+              </w:rPr>
+            </w:pPr>
+          </w:p>
+          <w:p>
+            <w:pPr>
+              <w:rPr>
+                <w:rFonts w:ascii="Lucida Sans Typewriter" w:hAnsi="Lucida Sans Typewriter"/>
+              </w:rPr>
+            </w:pPr>
+            <w:r>
+              <w:rPr>
+                <w:rFonts w:ascii="Lucida Sans Typewriter" w:hAnsi="Lucida Sans Typewriter"/>
+                <w:b w:val="0"/>
+                <w:bCs w:val="0"/>
+              </w:rPr>
+              <w:t>Name:</w:t>
+            </w:r>
+            <w:r>
+              <w:rPr>
+                <w:rFonts w:ascii="Lucida Sans Typewriter" w:hAnsi="Lucida Sans Typewriter"/>
+              </w:rPr>
+              <w:t xml:space="preserve"> Krispy Kreme</w:t>
+            </w:r>
+          </w:p>
+        </w:tc>
+      </w:tr>
+      <w:tr>
+        <w:trPr>
+          <w:cnfStyle w:val="000000100000" w:firstRow="0" w:lastRow="0" w:firstColumn="0" w:lastColumn="0" w:oddVBand="0" w:evenVBand="0" w:oddHBand="1" w:evenHBand="0" w:firstRowFirstColumn="0" w:firstRowLastColumn="0" w:lastRowFirstColumn="0" w:lastRowLastColumn="0"/>
+        </w:trPr>
+        <w:tc>
+          <w:tcPr>
+            <w:cnfStyle w:val="001000000000" w:firstRow="0" w:lastRow="0" w:firstColumn="1" w:lastColumn="0" w:oddVBand="0" w:evenVBand="0" w:oddHBand="0" w:evenHBand="0" w:firstRowFirstColumn="0" w:firstRowLastColumn="0" w:lastRowFirstColumn="0" w:lastRowLastColumn="0"/>
+            <w:tcW w:w="6374" w:type="dxa"/>
+          </w:tcPr>
+          <w:p>
+            <w:pPr>
+              <w:rPr>
+                <w:rFonts w:ascii="Lucida Sans Typewriter" w:hAnsi="Lucida Sans Typewriter"/>
+              </w:rPr>
+            </w:pPr>
+            <w:r>
+              <w:rPr>
+                <w:rFonts w:ascii="Lucida Sans Typewriter" w:hAnsi="Lucida Sans Typewriter"/>
+              </w:rPr>
+              <w:t>Particulars</w:t>
+            </w:r>
+          </w:p>
+        </w:tc>
+        <w:tc>
+          <w:tcPr>
+            <w:tcW w:w="2642" w:type="dxa"/>
+          </w:tcPr>
+          <w:p>
+            <w:pPr>
+              <w:jc w:val="right"/>
+              <w:cnfStyle w:val="000000100000" w:firstRow="0" w:lastRow="0" w:firstColumn="0" w:lastColumn="0" w:oddVBand="0" w:evenVBand="0" w:oddHBand="1" w:evenHBand="0" w:firstRowFirstColumn="0" w:firstRowLastColumn="0" w:lastRowFirstColumn="0" w:lastRowLastColumn="0"/>
+              <w:rPr>
+                <w:rFonts w:ascii="Lucida Sans Typewriter" w:hAnsi="Lucida Sans Typewriter"/>
+                <w:b/>
+                <w:bCs/>
+              </w:rPr>
+            </w:pPr>
+            <w:r>
+              <w:rPr>
+                <w:rFonts w:ascii="Lucida Sans Typewriter" w:hAnsi="Lucida Sans Typewriter"/>
+                <w:b/>
+                <w:bCs/>
+              </w:rPr>
+              <w:t>Amount</w:t>
+            </w:r>
           </w:p>
         </w:tc>
       </w:tr>
       <w:tr>
         <w:tc>
           <w:tcPr>
-            <w:tcW w:w="4531" w:type="dxa"/>
+            <w:cnfStyle w:val="001000000000" w:firstRow="0" w:lastRow="0" w:firstColumn="1" w:lastColumn="0" w:oddVBand="0" w:evenVBand="0" w:oddHBand="0" w:evenHBand="0" w:firstRowFirstColumn="0" w:firstRowLastColumn="0" w:lastRowFirstColumn="0" w:lastRowLastColumn="0"/>
+            <w:tcW w:w="6374" w:type="dxa"/>
           </w:tcPr>
           <w:p>
             <w:pPr>
-              <w:jc w:val="center"/>
-              <w:rPr>
-                <w:rFonts w:ascii="Lucida Console" w:hAnsi="Lucida Console"/>
-              </w:rPr>
-            </w:pPr>
-            <w:r>
-              <w:rPr>
-                <w:rFonts w:ascii="Lucida Console" w:hAnsi="Lucida Console"/>
-              </w:rPr>
-              <w:t>Particulars</w:t>
+              <w:rPr>
+                <w:rFonts w:ascii="Lucida Sans Typewriter" w:hAnsi="Lucida Sans Typewriter"/>
+                <w:b w:val="0"/>
+                <w:bCs w:val="0"/>
+              </w:rPr>
+            </w:pPr>
+            <w:r>
+              <w:rPr>
+                <w:rFonts w:ascii="Lucida Sans Typewriter" w:hAnsi="Lucida Sans Typewriter"/>
+              </w:rPr>
+              <w:t>Current Liabilities:</w:t>
+            </w:r>
+          </w:p>
+          <w:p>
+            <w:pPr>
+              <w:rPr>
+                <w:rFonts w:ascii="Lucida Sans Typewriter" w:hAnsi="Lucida Sans Typewriter"/>
+              </w:rPr>
+            </w:pPr>
+            <w:r>
+              <w:rPr>
+                <w:rFonts w:ascii="Lucida Sans Typewriter" w:hAnsi="Lucida Sans Typewriter"/>
+              </w:rPr>
+              <w:t xml:space="preserve">  </w:t>
+            </w:r>
+            <w:r>
+              <w:rPr>
+                <w:rFonts w:ascii="Lucida Sans Typewriter" w:hAnsi="Lucida Sans Typewriter"/>
+                <w:b w:val="0"/>
+                <w:bCs w:val="0"/>
+              </w:rPr>
+              <w:t>Accounts Payable</w:t>
+            </w:r>
+          </w:p>
+          <w:p>
+            <w:pPr>
+              <w:rPr>
+                <w:rFonts w:ascii="Lucida Sans Typewriter" w:hAnsi="Lucida Sans Typewriter"/>
+              </w:rPr>
+            </w:pPr>
+            <w:r>
+              <w:rPr>
+                <w:rFonts w:ascii="Lucida Sans Typewriter" w:hAnsi="Lucida Sans Typewriter"/>
+                <w:b w:val="0"/>
+                <w:bCs w:val="0"/>
+              </w:rPr>
+              <w:t xml:space="preserve">  Accrued Liabilities</w:t>
+            </w:r>
+          </w:p>
+          <w:p>
+            <w:pPr>
+              <w:rPr>
+                <w:rFonts w:ascii="Lucida Sans Typewriter" w:hAnsi="Lucida Sans Typewriter"/>
+                <w:b w:val="0"/>
+                <w:bCs w:val="0"/>
+              </w:rPr>
+            </w:pPr>
+            <w:r>
+              <w:rPr>
+                <w:rFonts w:ascii="Lucida Sans Typewriter" w:hAnsi="Lucida Sans Typewriter"/>
+                <w:b w:val="0"/>
+                <w:bCs w:val="0"/>
+              </w:rPr>
+              <w:t xml:space="preserve">  Current maturities, long term debts</w:t>
             </w:r>
           </w:p>
         </w:tc>
         <w:tc>
           <w:tcPr>
-            <w:tcW w:w="2410" w:type="dxa"/>
+            <w:tcW w:w="2642" w:type="dxa"/>
           </w:tcPr>
           <w:p>
             <w:pPr>
+              <w:cnfStyle w:val="000000000000" w:firstRow="0" w:lastRow="0" w:firstColumn="0" w:lastColumn="0" w:oddVBand="0" w:evenVBand="0" w:oddHBand="0" w:evenHBand="0" w:firstRowFirstColumn="0" w:firstRowLastColumn="0" w:lastRowFirstColumn="0" w:lastRowLastColumn="0"/>
+              <w:rPr>
+                <w:rFonts w:ascii="Lucida Sans Typewriter" w:hAnsi="Lucida Sans Typewriter"/>
+              </w:rPr>
+            </w:pPr>
+          </w:p>
+          <w:p>
+            <w:pPr>
               <w:jc w:val="right"/>
-              <w:rPr>
-                <w:rFonts w:ascii="Lucida Console" w:hAnsi="Lucida Console"/>
-              </w:rPr>
-            </w:pPr>
-            <w:r>
-              <w:rPr>
-                <w:rFonts w:ascii="Lucida Console" w:hAnsi="Lucida Console"/>
-              </w:rPr>
-              <w:t>Debit</w:t>
+              <w:cnfStyle w:val="000000000000" w:firstRow="0" w:lastRow="0" w:firstColumn="0" w:lastColumn="0" w:oddVBand="0" w:evenVBand="0" w:oddHBand="0" w:evenHBand="0" w:firstRowFirstColumn="0" w:firstRowLastColumn="0" w:lastRowFirstColumn="0" w:lastRowLastColumn="0"/>
+              <w:rPr>
+                <w:rFonts w:ascii="Lucida Sans Typewriter" w:hAnsi="Lucida Sans Typewriter"/>
+              </w:rPr>
+            </w:pPr>
+            <w:r>
+              <w:rPr>
+                <w:rFonts w:ascii="Lucida Sans Typewriter" w:hAnsi="Lucida Sans Typewriter"/>
+              </w:rPr>
+              <w:t>10,494</w:t>
+            </w:r>
+          </w:p>
+          <w:p>
+            <w:pPr>
+              <w:jc w:val="right"/>
+              <w:cnfStyle w:val="000000000000" w:firstRow="0" w:lastRow="0" w:firstColumn="0" w:lastColumn="0" w:oddVBand="0" w:evenVBand="0" w:oddHBand="0" w:evenHBand="0" w:firstRowFirstColumn="0" w:firstRowLastColumn="0" w:lastRowFirstColumn="0" w:lastRowLastColumn="0"/>
+              <w:rPr>
+                <w:rFonts w:ascii="Lucida Sans Typewriter" w:hAnsi="Lucida Sans Typewriter"/>
+              </w:rPr>
+            </w:pPr>
+            <w:r>
+              <w:rPr>
+                <w:rFonts w:ascii="Lucida Sans Typewriter" w:hAnsi="Lucida Sans Typewriter"/>
+              </w:rPr>
+              <w:t>28,800</w:t>
+            </w:r>
+          </w:p>
+          <w:p>
+            <w:pPr>
+              <w:jc w:val="right"/>
+              <w:cnfStyle w:val="000000000000" w:firstRow="0" w:lastRow="0" w:firstColumn="0" w:lastColumn="0" w:oddVBand="0" w:evenVBand="0" w:oddHBand="0" w:evenHBand="0" w:firstRowFirstColumn="0" w:firstRowLastColumn="0" w:lastRowFirstColumn="0" w:lastRowLastColumn="0"/>
+              <w:rPr>
+                <w:rFonts w:ascii="Lucida Sans Typewriter" w:hAnsi="Lucida Sans Typewriter"/>
+              </w:rPr>
+            </w:pPr>
+            <w:r>
+              <w:rPr>
+                <w:rFonts w:ascii="Lucida Sans Typewriter" w:hAnsi="Lucida Sans Typewriter"/>
+              </w:rPr>
+              <w:t>2,224</w:t>
+            </w:r>
+          </w:p>
+        </w:tc>
+      </w:tr>
+      <w:tr>
+        <w:trPr>
+          <w:cnfStyle w:val="000000100000" w:firstRow="0" w:lastRow="0" w:firstColumn="0" w:lastColumn="0" w:oddVBand="0" w:evenVBand="0" w:oddHBand="1" w:evenHBand="0" w:firstRowFirstColumn="0" w:firstRowLastColumn="0" w:lastRowFirstColumn="0" w:lastRowLastColumn="0"/>
+        </w:trPr>
+        <w:tc>
+          <w:tcPr>
+            <w:cnfStyle w:val="001000000000" w:firstRow="0" w:lastRow="0" w:firstColumn="1" w:lastColumn="0" w:oddVBand="0" w:evenVBand="0" w:oddHBand="0" w:evenHBand="0" w:firstRowFirstColumn="0" w:firstRowLastColumn="0" w:lastRowFirstColumn="0" w:lastRowLastColumn="0"/>
+            <w:tcW w:w="6374" w:type="dxa"/>
+          </w:tcPr>
+          <w:p>
+            <w:pPr>
+              <w:rPr>
+                <w:rFonts w:ascii="Lucida Sans Typewriter" w:hAnsi="Lucida Sans Typewriter"/>
+                <w:b w:val="0"/>
+                <w:bCs w:val="0"/>
+              </w:rPr>
+            </w:pPr>
+            <w:r>
+              <w:rPr>
+                <w:rFonts w:ascii="Lucida Sans Typewriter" w:hAnsi="Lucida Sans Typewriter"/>
+              </w:rPr>
+              <w:t>Total Current Liabilities</w:t>
+            </w:r>
+          </w:p>
+          <w:p>
+            <w:pPr>
+              <w:rPr>
+                <w:rFonts w:ascii="Lucida Sans Typewriter" w:hAnsi="Lucida Sans Typewriter"/>
+                <w:b w:val="0"/>
+                <w:bCs w:val="0"/>
+              </w:rPr>
+            </w:pPr>
+          </w:p>
+          <w:p>
+            <w:pPr>
+              <w:rPr>
+                <w:rFonts w:ascii="Lucida Sans Typewriter" w:hAnsi="Lucida Sans Typewriter"/>
+                <w:b w:val="0"/>
+                <w:bCs w:val="0"/>
+              </w:rPr>
+            </w:pPr>
+            <w:r>
+              <w:rPr>
+                <w:rFonts w:ascii="Lucida Sans Typewriter" w:hAnsi="Lucida Sans Typewriter"/>
+              </w:rPr>
+              <w:t>Long-Term Liabilities:</w:t>
+            </w:r>
+          </w:p>
+          <w:p>
+            <w:pPr>
+              <w:rPr>
+                <w:rFonts w:ascii="Lucida Sans Typewriter" w:hAnsi="Lucida Sans Typewriter"/>
+              </w:rPr>
+            </w:pPr>
+            <w:r>
+              <w:rPr>
+                <w:rFonts w:ascii="Lucida Sans Typewriter" w:hAnsi="Lucida Sans Typewriter"/>
+              </w:rPr>
+              <w:t xml:space="preserve">  </w:t>
+            </w:r>
+            <w:r>
+              <w:rPr>
+                <w:rFonts w:ascii="Lucida Sans Typewriter" w:hAnsi="Lucida Sans Typewriter"/>
+                <w:b w:val="0"/>
+                <w:bCs w:val="0"/>
+              </w:rPr>
+              <w:t>Long-term debt, less current maturities</w:t>
+            </w:r>
+          </w:p>
+          <w:p>
+            <w:pPr>
+              <w:rPr>
+                <w:rFonts w:ascii="Lucida Sans Typewriter" w:hAnsi="Lucida Sans Typewriter"/>
+                <w:b w:val="0"/>
+                <w:bCs w:val="0"/>
+              </w:rPr>
+            </w:pPr>
+            <w:r>
+              <w:rPr>
+                <w:rFonts w:ascii="Lucida Sans Typewriter" w:hAnsi="Lucida Sans Typewriter"/>
+                <w:b w:val="0"/>
+                <w:bCs w:val="0"/>
+              </w:rPr>
+              <w:t xml:space="preserve">  Other Long-term obligations</w:t>
             </w:r>
           </w:p>
         </w:tc>
         <w:tc>
           <w:tcPr>
-            <w:tcW w:w="2075" w:type="dxa"/>
+            <w:tcW w:w="2642" w:type="dxa"/>
           </w:tcPr>
           <w:p>
             <w:pPr>
               <w:jc w:val="right"/>
-              <w:rPr>
-                <w:rFonts w:ascii="Lucida Console" w:hAnsi="Lucida Console"/>
-              </w:rPr>
-            </w:pPr>
-            <w:r>
-              <w:rPr>
-                <w:rFonts w:ascii="Lucida Console" w:hAnsi="Lucida Console"/>
-              </w:rPr>
-              <w:t>Credit</w:t>
+              <w:cnfStyle w:val="000000100000" w:firstRow="0" w:lastRow="0" w:firstColumn="0" w:lastColumn="0" w:oddVBand="0" w:evenVBand="0" w:oddHBand="1" w:evenHBand="0" w:firstRowFirstColumn="0" w:firstRowLastColumn="0" w:lastRowFirstColumn="0" w:lastRowLastColumn="0"/>
+              <w:rPr>
+                <w:rFonts w:ascii="Lucida Sans Typewriter" w:hAnsi="Lucida Sans Typewriter"/>
+                <w:b/>
+                <w:bCs/>
+              </w:rPr>
+            </w:pPr>
+            <w:r>
+              <w:rPr>
+                <w:rFonts w:ascii="Lucida Sans Typewriter" w:hAnsi="Lucida Sans Typewriter"/>
+                <w:b/>
+                <w:bCs/>
+              </w:rPr>
+              <w:t>41,518</w:t>
+            </w:r>
+          </w:p>
+          <w:p>
+            <w:pPr>
+              <w:jc w:val="right"/>
+              <w:cnfStyle w:val="000000100000" w:firstRow="0" w:lastRow="0" w:firstColumn="0" w:lastColumn="0" w:oddVBand="0" w:evenVBand="0" w:oddHBand="1" w:evenHBand="0" w:firstRowFirstColumn="0" w:firstRowLastColumn="0" w:lastRowFirstColumn="0" w:lastRowLastColumn="0"/>
+              <w:rPr>
+                <w:rFonts w:ascii="Lucida Sans Typewriter" w:hAnsi="Lucida Sans Typewriter"/>
+                <w:b/>
+                <w:bCs/>
+              </w:rPr>
+            </w:pPr>
+          </w:p>
+          <w:p>
+            <w:pPr>
+              <w:jc w:val="right"/>
+              <w:cnfStyle w:val="000000100000" w:firstRow="0" w:lastRow="0" w:firstColumn="0" w:lastColumn="0" w:oddVBand="0" w:evenVBand="0" w:oddHBand="1" w:evenHBand="0" w:firstRowFirstColumn="0" w:firstRowLastColumn="0" w:lastRowFirstColumn="0" w:lastRowLastColumn="0"/>
+              <w:rPr>
+                <w:rFonts w:ascii="Lucida Sans Typewriter" w:hAnsi="Lucida Sans Typewriter"/>
+              </w:rPr>
+            </w:pPr>
+          </w:p>
+          <w:p>
+            <w:pPr>
+              <w:jc w:val="right"/>
+              <w:cnfStyle w:val="000000100000" w:firstRow="0" w:lastRow="0" w:firstColumn="0" w:lastColumn="0" w:oddVBand="0" w:evenVBand="0" w:oddHBand="1" w:evenHBand="0" w:firstRowFirstColumn="0" w:firstRowLastColumn="0" w:lastRowFirstColumn="0" w:lastRowLastColumn="0"/>
+              <w:rPr>
+                <w:rFonts w:ascii="Lucida Sans Typewriter" w:hAnsi="Lucida Sans Typewriter"/>
+              </w:rPr>
+            </w:pPr>
+            <w:r>
+              <w:rPr>
+                <w:rFonts w:ascii="Lucida Sans Typewriter" w:hAnsi="Lucida Sans Typewriter"/>
+              </w:rPr>
+              <w:t>25,369</w:t>
+            </w:r>
+          </w:p>
+          <w:p>
+            <w:pPr>
+              <w:jc w:val="right"/>
+              <w:cnfStyle w:val="000000100000" w:firstRow="0" w:lastRow="0" w:firstColumn="0" w:lastColumn="0" w:oddVBand="0" w:evenVBand="0" w:oddHBand="1" w:evenHBand="0" w:firstRowFirstColumn="0" w:firstRowLastColumn="0" w:lastRowFirstColumn="0" w:lastRowLastColumn="0"/>
+              <w:rPr>
+                <w:rFonts w:ascii="Lucida Sans Typewriter" w:hAnsi="Lucida Sans Typewriter"/>
+              </w:rPr>
+            </w:pPr>
+            <w:r>
+              <w:rPr>
+                <w:rFonts w:ascii="Lucida Sans Typewriter" w:hAnsi="Lucida Sans Typewriter"/>
+              </w:rPr>
+              <w:t>18,935</w:t>
             </w:r>
           </w:p>
         </w:tc>
@@ -163,205 +469,94 @@
       <w:tr>
         <w:tc>
           <w:tcPr>
-            <w:tcW w:w="4531" w:type="dxa"/>
+            <w:cnfStyle w:val="001000000000" w:firstRow="0" w:lastRow="0" w:firstColumn="1" w:lastColumn="0" w:oddVBand="0" w:evenVBand="0" w:oddHBand="0" w:evenHBand="0" w:firstRowFirstColumn="0" w:firstRowLastColumn="0" w:lastRowFirstColumn="0" w:lastRowLastColumn="0"/>
+            <w:tcW w:w="6374" w:type="dxa"/>
           </w:tcPr>
           <w:p>
             <w:pPr>
               <w:rPr>
-                <w:rFonts w:ascii="Lucida Console" w:hAnsi="Lucida Console"/>
-              </w:rPr>
-            </w:pPr>
-            <w:r>
-              <w:rPr>
-                <w:rFonts w:ascii="Lucida Console" w:hAnsi="Lucida Console"/>
-              </w:rPr>
-              <w:t>Unearned Revenue</w:t>
-            </w:r>
-          </w:p>
-          <w:p>
-            <w:pPr>
-              <w:rPr>
-                <w:rFonts w:ascii="Lucida Console" w:hAnsi="Lucida Console"/>
-              </w:rPr>
-            </w:pPr>
-            <w:r>
-              <w:rPr>
-                <w:rFonts w:ascii="Lucida Console" w:hAnsi="Lucida Console"/>
-              </w:rPr>
-              <w:t xml:space="preserve">  To Sales Revenue </w:t>
-            </w:r>
-          </w:p>
-          <w:p>
-            <w:pPr>
-              <w:rPr>
-                <w:rFonts w:ascii="Lucida Console" w:hAnsi="Lucida Console"/>
-                <w:sz w:val="20"/>
-                <w:szCs w:val="20"/>
-              </w:rPr>
-            </w:pPr>
-          </w:p>
-          <w:p>
-            <w:pPr>
-              <w:rPr>
-                <w:rFonts w:ascii="Lucida Console" w:hAnsi="Lucida Console"/>
-                <w:sz w:val="20"/>
-                <w:szCs w:val="20"/>
-              </w:rPr>
-            </w:pPr>
-            <w:r>
-              <w:rPr>
-                <w:rFonts w:ascii="Lucida Console" w:hAnsi="Lucida Console"/>
-                <w:sz w:val="20"/>
-                <w:szCs w:val="20"/>
-              </w:rPr>
-              <w:t>(Being delivery of magazines)</w:t>
+                <w:rFonts w:ascii="Lucida Sans Typewriter" w:hAnsi="Lucida Sans Typewriter"/>
+                <w:b w:val="0"/>
+                <w:bCs w:val="0"/>
+              </w:rPr>
+            </w:pPr>
+            <w:r>
+              <w:rPr>
+                <w:rFonts w:ascii="Lucida Sans Typewriter" w:hAnsi="Lucida Sans Typewriter"/>
+              </w:rPr>
+              <w:t>Total Long-term Liabilities</w:t>
             </w:r>
           </w:p>
         </w:tc>
         <w:tc>
           <w:tcPr>
-            <w:tcW w:w="2410" w:type="dxa"/>
+            <w:tcW w:w="2642" w:type="dxa"/>
           </w:tcPr>
           <w:p>
             <w:pPr>
               <w:jc w:val="right"/>
-              <w:rPr>
-                <w:rFonts w:ascii="Lucida Console" w:hAnsi="Lucida Console"/>
-              </w:rPr>
-            </w:pPr>
-            <w:r>
-              <w:rPr>
-                <w:rFonts w:ascii="Lucida Console" w:hAnsi="Lucida Console"/>
-              </w:rPr>
-              <w:t>30</w:t>
+              <w:cnfStyle w:val="000000000000" w:firstRow="0" w:lastRow="0" w:firstColumn="0" w:lastColumn="0" w:oddVBand="0" w:evenVBand="0" w:oddHBand="0" w:evenHBand="0" w:firstRowFirstColumn="0" w:firstRowLastColumn="0" w:lastRowFirstColumn="0" w:lastRowLastColumn="0"/>
+              <w:rPr>
+                <w:rFonts w:ascii="Lucida Sans Typewriter" w:hAnsi="Lucida Sans Typewriter"/>
+                <w:b/>
+                <w:bCs/>
+              </w:rPr>
+            </w:pPr>
+            <w:r>
+              <w:rPr>
+                <w:rFonts w:ascii="Lucida Sans Typewriter" w:hAnsi="Lucida Sans Typewriter"/>
+                <w:b/>
+                <w:bCs/>
+              </w:rPr>
+              <w:t>44,304</w:t>
+            </w:r>
+          </w:p>
+        </w:tc>
+      </w:tr>
+      <w:tr>
+        <w:trPr>
+          <w:cnfStyle w:val="000000100000" w:firstRow="0" w:lastRow="0" w:firstColumn="0" w:lastColumn="0" w:oddVBand="0" w:evenVBand="0" w:oddHBand="1" w:evenHBand="0" w:firstRowFirstColumn="0" w:firstRowLastColumn="0" w:lastRowFirstColumn="0" w:lastRowLastColumn="0"/>
+        </w:trPr>
+        <w:tc>
+          <w:tcPr>
+            <w:cnfStyle w:val="001000000000" w:firstRow="0" w:lastRow="0" w:firstColumn="1" w:lastColumn="0" w:oddVBand="0" w:evenVBand="0" w:oddHBand="0" w:evenHBand="0" w:firstRowFirstColumn="0" w:firstRowLastColumn="0" w:lastRowFirstColumn="0" w:lastRowLastColumn="0"/>
+            <w:tcW w:w="6374" w:type="dxa"/>
+          </w:tcPr>
+          <w:p>
+            <w:pPr>
+              <w:rPr>
+                <w:rFonts w:ascii="Lucida Sans Typewriter" w:hAnsi="Lucida Sans Typewriter"/>
+              </w:rPr>
+            </w:pPr>
+            <w:r>
+              <w:rPr>
+                <w:rFonts w:ascii="Lucida Sans Typewriter" w:hAnsi="Lucida Sans Typewriter"/>
+              </w:rPr>
+              <w:t>Total Liabilities</w:t>
             </w:r>
           </w:p>
         </w:tc>
         <w:tc>
           <w:tcPr>
-            <w:tcW w:w="2075" w:type="dxa"/>
+            <w:tcW w:w="2642" w:type="dxa"/>
           </w:tcPr>
           <w:p>
             <w:pPr>
-              <w:rPr>
-                <w:rFonts w:ascii="Lucida Console" w:hAnsi="Lucida Console"/>
-              </w:rPr>
-            </w:pPr>
-          </w:p>
-          <w:p>
-            <w:pPr>
               <w:jc w:val="right"/>
-              <w:rPr>
-                <w:rFonts w:ascii="Lucida Console" w:hAnsi="Lucida Console"/>
-              </w:rPr>
-            </w:pPr>
-            <w:r>
-              <w:rPr>
-                <w:rFonts w:ascii="Lucida Console" w:hAnsi="Lucida Console"/>
-              </w:rPr>
-              <w:t>30</w:t>
-            </w:r>
-          </w:p>
-        </w:tc>
-      </w:tr>
-      <w:tr>
-        <w:tc>
-          <w:tcPr>
-            <w:tcW w:w="4531" w:type="dxa"/>
-          </w:tcPr>
-          <w:p>
-            <w:pPr>
-              <w:rPr>
-                <w:rFonts w:ascii="Lucida Console" w:hAnsi="Lucida Console"/>
-              </w:rPr>
-            </w:pPr>
-            <w:r>
-              <w:rPr>
-                <w:rFonts w:ascii="Lucida Console" w:hAnsi="Lucida Console"/>
-              </w:rPr>
-              <w:t>Cash</w:t>
-            </w:r>
-          </w:p>
-          <w:p>
-            <w:pPr>
-              <w:rPr>
-                <w:rFonts w:ascii="Lucida Console" w:hAnsi="Lucida Console"/>
-              </w:rPr>
-            </w:pPr>
-            <w:r>
-              <w:rPr>
-                <w:rFonts w:ascii="Lucida Console" w:hAnsi="Lucida Console"/>
-              </w:rPr>
-              <w:t xml:space="preserve">  To Unearned Revenue</w:t>
-            </w:r>
-          </w:p>
-          <w:p>
-            <w:pPr>
-              <w:rPr>
-                <w:rFonts w:ascii="Lucida Console" w:hAnsi="Lucida Console"/>
-              </w:rPr>
-            </w:pPr>
-          </w:p>
-          <w:p>
-            <w:pPr>
-              <w:rPr>
-                <w:rFonts w:ascii="Lucida Console" w:hAnsi="Lucida Console"/>
-                <w:sz w:val="20"/>
-                <w:szCs w:val="20"/>
-              </w:rPr>
-            </w:pPr>
-            <w:r>
-              <w:rPr>
-                <w:rFonts w:ascii="Lucida Console" w:hAnsi="Lucida Console"/>
-                <w:sz w:val="20"/>
-                <w:szCs w:val="20"/>
-              </w:rPr>
-              <w:t>(Being subscription of magazines by readers.)</w:t>
-            </w:r>
-          </w:p>
-        </w:tc>
-        <w:tc>
-          <w:tcPr>
-            <w:tcW w:w="2410" w:type="dxa"/>
-          </w:tcPr>
-          <w:p>
-            <w:pPr>
-              <w:jc w:val="right"/>
-              <w:rPr>
-                <w:rFonts w:ascii="Lucida Console" w:hAnsi="Lucida Console"/>
-              </w:rPr>
-            </w:pPr>
-            <w:r>
-              <w:rPr>
-                <w:rFonts w:ascii="Lucida Console" w:hAnsi="Lucida Console"/>
-              </w:rPr>
-              <w:t>35</w:t>
-            </w:r>
-          </w:p>
-        </w:tc>
-        <w:tc>
-          <w:tcPr>
-            <w:tcW w:w="2075" w:type="dxa"/>
-          </w:tcPr>
-          <w:p>
-            <w:pPr>
-              <w:rPr>
-                <w:rFonts w:ascii="Lucida Console" w:hAnsi="Lucida Console"/>
-              </w:rPr>
-            </w:pPr>
-          </w:p>
-          <w:p>
-            <w:pPr>
-              <w:jc w:val="right"/>
-              <w:rPr>
-                <w:rFonts w:ascii="Lucida Console" w:hAnsi="Lucida Console"/>
-              </w:rPr>
-            </w:pPr>
-            <w:r>
-              <w:rPr>
-                <w:rFonts w:ascii="Lucida Console" w:hAnsi="Lucida Console"/>
-              </w:rPr>
-              <w:t>35</w:t>
+              <w:cnfStyle w:val="000000100000" w:firstRow="0" w:lastRow="0" w:firstColumn="0" w:lastColumn="0" w:oddVBand="0" w:evenVBand="0" w:oddHBand="1" w:evenHBand="0" w:firstRowFirstColumn="0" w:firstRowLastColumn="0" w:lastRowFirstColumn="0" w:lastRowLastColumn="0"/>
+              <w:rPr>
+                <w:rFonts w:ascii="Lucida Sans Typewriter" w:hAnsi="Lucida Sans Typewriter"/>
+                <w:b/>
+                <w:bCs/>
+              </w:rPr>
+            </w:pPr>
+            <w:r>
+              <w:rPr>
+                <w:rFonts w:ascii="Lucida Sans Typewriter" w:hAnsi="Lucida Sans Typewriter"/>
+                <w:b/>
+                <w:bCs/>
+              </w:rPr>
+              <w:t>85,822</w:t>
             </w:r>
           </w:p>
         </w:tc>
@@ -370,35 +565,9 @@
     <w:p>
       <w:pPr>
         <w:rPr>
-          <w:rFonts w:ascii="Lucida Console" w:hAnsi="Lucida Console"/>
+          <w:rFonts w:ascii="Lucida Sans Typewriter" w:hAnsi="Lucida Sans Typewriter"/>
         </w:rPr>
       </w:pPr>
-    </w:p>
-    <w:p>
-      <w:pPr>
-        <w:rPr>
-          <w:rFonts w:ascii="Lucida Console" w:hAnsi="Lucida Console"/>
-        </w:rPr>
-      </w:pPr>
-      <w:r>
-        <w:rPr>
-          <w:rFonts w:ascii="Lucida Console" w:hAnsi="Lucida Console"/>
-        </w:rPr>
-        <w:t xml:space="preserve">(2) </w:t>
-      </w:r>
-    </w:p>
-    <w:p>
-      <w:pPr>
-        <w:rPr>
-          <w:rFonts w:ascii="Lucida Console" w:hAnsi="Lucida Console"/>
-        </w:rPr>
-      </w:pPr>
-      <w:r>
-        <w:rPr>
-          <w:rFonts w:ascii="Lucida Console" w:hAnsi="Lucida Console"/>
-        </w:rPr>
-        <w:t>As shown from the above, there is a net increase of $5 million in the Unearned Revenue account. Since there was $340.4 million already, the final value will be $345.4 million.</w:t>
-      </w:r>
     </w:p>
     <w:sectPr>
       <w:pgSz w:w="11906" w:h="16838"/>
@@ -1836,6 +2005,86 @@
       </w:tcPr>
     </w:tblStylePr>
   </w:style>
+  <w:style w:type="table" w:styleId="PlainTable2">
+    <w:name w:val="Plain Table 2"/>
+    <w:basedOn w:val="TableNormal"/>
+    <w:uiPriority w:val="42"/>
+    <w:rsid w:val="0039162C"/>
+    <w:pPr>
+      <w:spacing w:after="0" w:line="240" w:lineRule="auto"/>
+    </w:pPr>
+    <w:tblPr>
+      <w:tblStyleRowBandSize w:val="1"/>
+      <w:tblStyleColBandSize w:val="1"/>
+      <w:tblBorders>
+        <w:top w:val="single" w:sz="4" w:space="0" w:color="7F7F7F" w:themeColor="text1" w:themeTint="80"/>
+        <w:bottom w:val="single" w:sz="4" w:space="0" w:color="7F7F7F" w:themeColor="text1" w:themeTint="80"/>
+      </w:tblBorders>
+    </w:tblPr>
+    <w:tblStylePr w:type="firstRow">
+      <w:rPr>
+        <w:b/>
+        <w:bCs/>
+      </w:rPr>
+      <w:tblPr/>
+      <w:tcPr>
+        <w:tcBorders>
+          <w:bottom w:val="single" w:sz="4" w:space="0" w:color="7F7F7F" w:themeColor="text1" w:themeTint="80"/>
+        </w:tcBorders>
+      </w:tcPr>
+    </w:tblStylePr>
+    <w:tblStylePr w:type="lastRow">
+      <w:rPr>
+        <w:b/>
+        <w:bCs/>
+      </w:rPr>
+      <w:tblPr/>
+      <w:tcPr>
+        <w:tcBorders>
+          <w:top w:val="single" w:sz="4" w:space="0" w:color="7F7F7F" w:themeColor="text1" w:themeTint="80"/>
+        </w:tcBorders>
+      </w:tcPr>
+    </w:tblStylePr>
+    <w:tblStylePr w:type="firstCol">
+      <w:rPr>
+        <w:b/>
+        <w:bCs/>
+      </w:rPr>
+    </w:tblStylePr>
+    <w:tblStylePr w:type="lastCol">
+      <w:rPr>
+        <w:b/>
+        <w:bCs/>
+      </w:rPr>
+    </w:tblStylePr>
+    <w:tblStylePr w:type="band1Vert">
+      <w:tblPr/>
+      <w:tcPr>
+        <w:tcBorders>
+          <w:left w:val="single" w:sz="4" w:space="0" w:color="7F7F7F" w:themeColor="text1" w:themeTint="80"/>
+          <w:right w:val="single" w:sz="4" w:space="0" w:color="7F7F7F" w:themeColor="text1" w:themeTint="80"/>
+        </w:tcBorders>
+      </w:tcPr>
+    </w:tblStylePr>
+    <w:tblStylePr w:type="band2Vert">
+      <w:tblPr/>
+      <w:tcPr>
+        <w:tcBorders>
+          <w:left w:val="single" w:sz="4" w:space="0" w:color="7F7F7F" w:themeColor="text1" w:themeTint="80"/>
+          <w:right w:val="single" w:sz="4" w:space="0" w:color="7F7F7F" w:themeColor="text1" w:themeTint="80"/>
+        </w:tcBorders>
+      </w:tcPr>
+    </w:tblStylePr>
+    <w:tblStylePr w:type="band1Horz">
+      <w:tblPr/>
+      <w:tcPr>
+        <w:tcBorders>
+          <w:top w:val="single" w:sz="4" w:space="0" w:color="7F7F7F" w:themeColor="text1" w:themeTint="80"/>
+          <w:bottom w:val="single" w:sz="4" w:space="0" w:color="7F7F7F" w:themeColor="text1" w:themeTint="80"/>
+        </w:tcBorders>
+      </w:tcPr>
+    </w:tblStylePr>
+  </w:style>
 </w:styles>
 </file>
 

</xml_diff>

<commit_message>
#48: Added 09-39, fixed 5th part
</commit_message>
<xml_diff>
--- a/Chapter 09/Exercises/09-34.docx
+++ b/Chapter 09/Exercises/09-34.docx
@@ -29,29 +29,33 @@
         <w:rPr>
           <w:rFonts w:ascii="Lucida Sans Typewriter" w:hAnsi="Lucida Sans Typewriter"/>
         </w:rPr>
-        <w:t>The liabilities section of the balance sheet is created as follows:</w:t>
+        <w:t>(1)</w:t>
       </w:r>
     </w:p>
     <w:tbl>
       <w:tblPr>
-        <w:tblStyle w:val="PlainTable2"/>
+        <w:tblStyle w:val="TableGrid"/>
         <w:tblW w:w="0" w:type="auto"/>
         <w:tblLook w:val="04A0" w:firstRow="1" w:lastRow="0" w:firstColumn="1" w:lastColumn="0" w:noHBand="0" w:noVBand="1"/>
       </w:tblPr>
       <w:tblGrid>
-        <w:gridCol w:w="6374"/>
-        <w:gridCol w:w="2642"/>
+        <w:gridCol w:w="4531"/>
+        <w:gridCol w:w="2552"/>
+        <w:gridCol w:w="1933"/>
       </w:tblGrid>
       <w:tr>
-        <w:trPr>
-          <w:cnfStyle w:val="100000000000" w:firstRow="1" w:lastRow="0" w:firstColumn="0" w:lastColumn="0" w:oddVBand="0" w:evenVBand="0" w:oddHBand="0" w:evenHBand="0" w:firstRowFirstColumn="0" w:firstRowLastColumn="0" w:lastRowFirstColumn="0" w:lastRowLastColumn="0"/>
-        </w:trPr>
-        <w:tc>
-          <w:tcPr>
-            <w:cnfStyle w:val="001000000000" w:firstRow="0" w:lastRow="0" w:firstColumn="1" w:lastColumn="0" w:oddVBand="0" w:evenVBand="0" w:oddHBand="0" w:evenHBand="0" w:firstRowFirstColumn="0" w:firstRowLastColumn="0" w:lastRowFirstColumn="0" w:lastRowLastColumn="0"/>
+        <w:tc>
+          <w:tcPr>
             <w:tcW w:w="9016" w:type="dxa"/>
-            <w:gridSpan w:val="2"/>
-          </w:tcPr>
+            <w:gridSpan w:val="3"/>
+          </w:tcPr>
+          <w:p>
+            <w:pPr>
+              <w:rPr>
+                <w:rFonts w:ascii="Lucida Sans Typewriter" w:hAnsi="Lucida Sans Typewriter"/>
+              </w:rPr>
+            </w:pPr>
+          </w:p>
           <w:p>
             <w:pPr>
               <w:jc w:val="center"/>
@@ -59,6 +63,12 @@
                 <w:rFonts w:ascii="Lucida Sans Typewriter" w:hAnsi="Lucida Sans Typewriter"/>
               </w:rPr>
             </w:pPr>
+            <w:r>
+              <w:rPr>
+                <w:rFonts w:ascii="Lucida Sans Typewriter" w:hAnsi="Lucida Sans Typewriter"/>
+              </w:rPr>
+              <w:t>JOURNAL ENTRY FOR WHIRLPOOL CORPORATION</w:t>
+            </w:r>
           </w:p>
           <w:p>
             <w:pPr>
@@ -71,65 +81,23 @@
               <w:rPr>
                 <w:rFonts w:ascii="Lucida Sans Typewriter" w:hAnsi="Lucida Sans Typewriter"/>
               </w:rPr>
-              <w:t>STATEMENT OF LIABILITIES</w:t>
-            </w:r>
-          </w:p>
-          <w:p>
-            <w:pPr>
-              <w:jc w:val="center"/>
-              <w:rPr>
-                <w:rFonts w:ascii="Lucida Sans Typewriter" w:hAnsi="Lucida Sans Typewriter"/>
-                <w:b w:val="0"/>
-                <w:bCs w:val="0"/>
-              </w:rPr>
-            </w:pPr>
-            <w:r>
-              <w:rPr>
-                <w:rFonts w:ascii="Lucida Sans Typewriter" w:hAnsi="Lucida Sans Typewriter"/>
-                <w:b w:val="0"/>
-                <w:bCs w:val="0"/>
-              </w:rPr>
-              <w:t>(Amounts are in thousands of $)</w:t>
-            </w:r>
-          </w:p>
-          <w:p>
-            <w:pPr>
-              <w:rPr>
-                <w:rFonts w:ascii="Lucida Sans Typewriter" w:hAnsi="Lucida Sans Typewriter"/>
-              </w:rPr>
-            </w:pPr>
-          </w:p>
-          <w:p>
-            <w:pPr>
-              <w:rPr>
-                <w:rFonts w:ascii="Lucida Sans Typewriter" w:hAnsi="Lucida Sans Typewriter"/>
-              </w:rPr>
-            </w:pPr>
-            <w:r>
-              <w:rPr>
-                <w:rFonts w:ascii="Lucida Sans Typewriter" w:hAnsi="Lucida Sans Typewriter"/>
-                <w:b w:val="0"/>
-                <w:bCs w:val="0"/>
-              </w:rPr>
-              <w:t>Name:</w:t>
-            </w:r>
-            <w:r>
-              <w:rPr>
-                <w:rFonts w:ascii="Lucida Sans Typewriter" w:hAnsi="Lucida Sans Typewriter"/>
-              </w:rPr>
-              <w:t xml:space="preserve"> Krispy Kreme</w:t>
-            </w:r>
+              <w:t>(in thousands of $)</w:t>
+            </w:r>
+          </w:p>
+          <w:p>
+            <w:pPr>
+              <w:jc w:val="right"/>
+              <w:rPr>
+                <w:rFonts w:ascii="Lucida Sans Typewriter" w:hAnsi="Lucida Sans Typewriter"/>
+              </w:rPr>
+            </w:pPr>
           </w:p>
         </w:tc>
       </w:tr>
       <w:tr>
-        <w:trPr>
-          <w:cnfStyle w:val="000000100000" w:firstRow="0" w:lastRow="0" w:firstColumn="0" w:lastColumn="0" w:oddVBand="0" w:evenVBand="0" w:oddHBand="1" w:evenHBand="0" w:firstRowFirstColumn="0" w:firstRowLastColumn="0" w:lastRowFirstColumn="0" w:lastRowLastColumn="0"/>
-        </w:trPr>
-        <w:tc>
-          <w:tcPr>
-            <w:cnfStyle w:val="001000000000" w:firstRow="0" w:lastRow="0" w:firstColumn="1" w:lastColumn="0" w:oddVBand="0" w:evenVBand="0" w:oddHBand="0" w:evenHBand="0" w:firstRowFirstColumn="0" w:firstRowLastColumn="0" w:lastRowFirstColumn="0" w:lastRowLastColumn="0"/>
-            <w:tcW w:w="6374" w:type="dxa"/>
+        <w:tc>
+          <w:tcPr>
+            <w:tcW w:w="4531" w:type="dxa"/>
           </w:tcPr>
           <w:p>
             <w:pPr>
@@ -147,25 +115,39 @@
         </w:tc>
         <w:tc>
           <w:tcPr>
-            <w:tcW w:w="2642" w:type="dxa"/>
-          </w:tcPr>
-          <w:p>
-            <w:pPr>
-              <w:jc w:val="right"/>
-              <w:cnfStyle w:val="000000100000" w:firstRow="0" w:lastRow="0" w:firstColumn="0" w:lastColumn="0" w:oddVBand="0" w:evenVBand="0" w:oddHBand="1" w:evenHBand="0" w:firstRowFirstColumn="0" w:firstRowLastColumn="0" w:lastRowFirstColumn="0" w:lastRowLastColumn="0"/>
-              <w:rPr>
-                <w:rFonts w:ascii="Lucida Sans Typewriter" w:hAnsi="Lucida Sans Typewriter"/>
-                <w:b/>
-                <w:bCs/>
-              </w:rPr>
-            </w:pPr>
-            <w:r>
-              <w:rPr>
-                <w:rFonts w:ascii="Lucida Sans Typewriter" w:hAnsi="Lucida Sans Typewriter"/>
-                <w:b/>
-                <w:bCs/>
-              </w:rPr>
-              <w:t>Amount</w:t>
+            <w:tcW w:w="2552" w:type="dxa"/>
+          </w:tcPr>
+          <w:p>
+            <w:pPr>
+              <w:jc w:val="right"/>
+              <w:rPr>
+                <w:rFonts w:ascii="Lucida Sans Typewriter" w:hAnsi="Lucida Sans Typewriter"/>
+              </w:rPr>
+            </w:pPr>
+            <w:r>
+              <w:rPr>
+                <w:rFonts w:ascii="Lucida Sans Typewriter" w:hAnsi="Lucida Sans Typewriter"/>
+              </w:rPr>
+              <w:t>Debit</w:t>
+            </w:r>
+          </w:p>
+        </w:tc>
+        <w:tc>
+          <w:tcPr>
+            <w:tcW w:w="1933" w:type="dxa"/>
+          </w:tcPr>
+          <w:p>
+            <w:pPr>
+              <w:jc w:val="right"/>
+              <w:rPr>
+                <w:rFonts w:ascii="Lucida Sans Typewriter" w:hAnsi="Lucida Sans Typewriter"/>
+              </w:rPr>
+            </w:pPr>
+            <w:r>
+              <w:rPr>
+                <w:rFonts w:ascii="Lucida Sans Typewriter" w:hAnsi="Lucida Sans Typewriter"/>
+              </w:rPr>
+              <w:t>Credit</w:t>
             </w:r>
           </w:p>
         </w:tc>
@@ -173,295 +155,203 @@
       <w:tr>
         <w:tc>
           <w:tcPr>
-            <w:cnfStyle w:val="001000000000" w:firstRow="0" w:lastRow="0" w:firstColumn="1" w:lastColumn="0" w:oddVBand="0" w:evenVBand="0" w:oddHBand="0" w:evenHBand="0" w:firstRowFirstColumn="0" w:firstRowLastColumn="0" w:lastRowFirstColumn="0" w:lastRowLastColumn="0"/>
-            <w:tcW w:w="6374" w:type="dxa"/>
-          </w:tcPr>
-          <w:p>
-            <w:pPr>
-              <w:rPr>
-                <w:rFonts w:ascii="Lucida Sans Typewriter" w:hAnsi="Lucida Sans Typewriter"/>
-                <w:b w:val="0"/>
-                <w:bCs w:val="0"/>
-              </w:rPr>
-            </w:pPr>
-            <w:r>
-              <w:rPr>
-                <w:rFonts w:ascii="Lucida Sans Typewriter" w:hAnsi="Lucida Sans Typewriter"/>
-              </w:rPr>
-              <w:t>Current Liabilities:</w:t>
-            </w:r>
-          </w:p>
-          <w:p>
-            <w:pPr>
-              <w:rPr>
-                <w:rFonts w:ascii="Lucida Sans Typewriter" w:hAnsi="Lucida Sans Typewriter"/>
-              </w:rPr>
-            </w:pPr>
-            <w:r>
-              <w:rPr>
-                <w:rFonts w:ascii="Lucida Sans Typewriter" w:hAnsi="Lucida Sans Typewriter"/>
-              </w:rPr>
-              <w:t xml:space="preserve">  </w:t>
-            </w:r>
-            <w:r>
-              <w:rPr>
-                <w:rFonts w:ascii="Lucida Sans Typewriter" w:hAnsi="Lucida Sans Typewriter"/>
-                <w:b w:val="0"/>
-                <w:bCs w:val="0"/>
-              </w:rPr>
-              <w:t>Accounts Payable</w:t>
-            </w:r>
-          </w:p>
-          <w:p>
-            <w:pPr>
-              <w:rPr>
-                <w:rFonts w:ascii="Lucida Sans Typewriter" w:hAnsi="Lucida Sans Typewriter"/>
-              </w:rPr>
-            </w:pPr>
-            <w:r>
-              <w:rPr>
-                <w:rFonts w:ascii="Lucida Sans Typewriter" w:hAnsi="Lucida Sans Typewriter"/>
-                <w:b w:val="0"/>
-                <w:bCs w:val="0"/>
-              </w:rPr>
-              <w:t xml:space="preserve">  Accrued Liabilities</w:t>
-            </w:r>
-          </w:p>
-          <w:p>
-            <w:pPr>
-              <w:rPr>
-                <w:rFonts w:ascii="Lucida Sans Typewriter" w:hAnsi="Lucida Sans Typewriter"/>
-                <w:b w:val="0"/>
-                <w:bCs w:val="0"/>
-              </w:rPr>
-            </w:pPr>
-            <w:r>
-              <w:rPr>
-                <w:rFonts w:ascii="Lucida Sans Typewriter" w:hAnsi="Lucida Sans Typewriter"/>
-                <w:b w:val="0"/>
-                <w:bCs w:val="0"/>
-              </w:rPr>
-              <w:t xml:space="preserve">  Current maturities, long term debts</w:t>
-            </w:r>
-          </w:p>
-        </w:tc>
-        <w:tc>
-          <w:tcPr>
-            <w:tcW w:w="2642" w:type="dxa"/>
-          </w:tcPr>
-          <w:p>
-            <w:pPr>
-              <w:cnfStyle w:val="000000000000" w:firstRow="0" w:lastRow="0" w:firstColumn="0" w:lastColumn="0" w:oddVBand="0" w:evenVBand="0" w:oddHBand="0" w:evenHBand="0" w:firstRowFirstColumn="0" w:firstRowLastColumn="0" w:lastRowFirstColumn="0" w:lastRowLastColumn="0"/>
-              <w:rPr>
-                <w:rFonts w:ascii="Lucida Sans Typewriter" w:hAnsi="Lucida Sans Typewriter"/>
-              </w:rPr>
-            </w:pPr>
-          </w:p>
-          <w:p>
-            <w:pPr>
-              <w:jc w:val="right"/>
-              <w:cnfStyle w:val="000000000000" w:firstRow="0" w:lastRow="0" w:firstColumn="0" w:lastColumn="0" w:oddVBand="0" w:evenVBand="0" w:oddHBand="0" w:evenHBand="0" w:firstRowFirstColumn="0" w:firstRowLastColumn="0" w:lastRowFirstColumn="0" w:lastRowLastColumn="0"/>
-              <w:rPr>
-                <w:rFonts w:ascii="Lucida Sans Typewriter" w:hAnsi="Lucida Sans Typewriter"/>
-              </w:rPr>
-            </w:pPr>
-            <w:r>
-              <w:rPr>
-                <w:rFonts w:ascii="Lucida Sans Typewriter" w:hAnsi="Lucida Sans Typewriter"/>
-              </w:rPr>
-              <w:t>10,494</w:t>
-            </w:r>
-          </w:p>
-          <w:p>
-            <w:pPr>
-              <w:jc w:val="right"/>
-              <w:cnfStyle w:val="000000000000" w:firstRow="0" w:lastRow="0" w:firstColumn="0" w:lastColumn="0" w:oddVBand="0" w:evenVBand="0" w:oddHBand="0" w:evenHBand="0" w:firstRowFirstColumn="0" w:firstRowLastColumn="0" w:lastRowFirstColumn="0" w:lastRowLastColumn="0"/>
-              <w:rPr>
-                <w:rFonts w:ascii="Lucida Sans Typewriter" w:hAnsi="Lucida Sans Typewriter"/>
-              </w:rPr>
-            </w:pPr>
-            <w:r>
-              <w:rPr>
-                <w:rFonts w:ascii="Lucida Sans Typewriter" w:hAnsi="Lucida Sans Typewriter"/>
-              </w:rPr>
-              <w:t>28,800</w:t>
-            </w:r>
-          </w:p>
-          <w:p>
-            <w:pPr>
-              <w:jc w:val="right"/>
-              <w:cnfStyle w:val="000000000000" w:firstRow="0" w:lastRow="0" w:firstColumn="0" w:lastColumn="0" w:oddVBand="0" w:evenVBand="0" w:oddHBand="0" w:evenHBand="0" w:firstRowFirstColumn="0" w:firstRowLastColumn="0" w:lastRowFirstColumn="0" w:lastRowLastColumn="0"/>
-              <w:rPr>
-                <w:rFonts w:ascii="Lucida Sans Typewriter" w:hAnsi="Lucida Sans Typewriter"/>
-              </w:rPr>
-            </w:pPr>
-            <w:r>
-              <w:rPr>
-                <w:rFonts w:ascii="Lucida Sans Typewriter" w:hAnsi="Lucida Sans Typewriter"/>
-              </w:rPr>
-              <w:t>2,224</w:t>
+            <w:tcW w:w="4531" w:type="dxa"/>
+          </w:tcPr>
+          <w:p>
+            <w:pPr>
+              <w:rPr>
+                <w:rFonts w:ascii="Lucida Sans Typewriter" w:hAnsi="Lucida Sans Typewriter"/>
+              </w:rPr>
+            </w:pPr>
+            <w:r>
+              <w:rPr>
+                <w:rFonts w:ascii="Lucida Sans Typewriter" w:hAnsi="Lucida Sans Typewriter"/>
+              </w:rPr>
+              <w:t>Cash</w:t>
+            </w:r>
+          </w:p>
+          <w:p>
+            <w:pPr>
+              <w:rPr>
+                <w:rFonts w:ascii="Lucida Sans Typewriter" w:hAnsi="Lucida Sans Typewriter"/>
+              </w:rPr>
+            </w:pPr>
+            <w:r>
+              <w:rPr>
+                <w:rFonts w:ascii="Lucida Sans Typewriter" w:hAnsi="Lucida Sans Typewriter"/>
+              </w:rPr>
+              <w:t xml:space="preserve">  To Sales Revenue</w:t>
+            </w:r>
+          </w:p>
+          <w:p>
+            <w:pPr>
+              <w:rPr>
+                <w:rFonts w:ascii="Lucida Sans Typewriter" w:hAnsi="Lucida Sans Typewriter"/>
+              </w:rPr>
+            </w:pPr>
+          </w:p>
+          <w:p>
+            <w:pPr>
+              <w:rPr>
+                <w:rFonts w:ascii="Lucida Sans Typewriter" w:hAnsi="Lucida Sans Typewriter"/>
+                <w:sz w:val="20"/>
+                <w:szCs w:val="20"/>
+              </w:rPr>
+            </w:pPr>
+            <w:r>
+              <w:rPr>
+                <w:rFonts w:ascii="Lucida Sans Typewriter" w:hAnsi="Lucida Sans Typewriter"/>
+                <w:sz w:val="20"/>
+                <w:szCs w:val="20"/>
+              </w:rPr>
+              <w:t>(Being record of sales)</w:t>
+            </w:r>
+          </w:p>
+        </w:tc>
+        <w:tc>
+          <w:tcPr>
+            <w:tcW w:w="2552" w:type="dxa"/>
+          </w:tcPr>
+          <w:p>
+            <w:pPr>
+              <w:jc w:val="right"/>
+              <w:rPr>
+                <w:rFonts w:ascii="Lucida Sans Typewriter" w:hAnsi="Lucida Sans Typewriter"/>
+              </w:rPr>
+            </w:pPr>
+            <w:r>
+              <w:rPr>
+                <w:rFonts w:ascii="Lucida Sans Typewriter" w:hAnsi="Lucida Sans Typewriter"/>
+              </w:rPr>
+              <w:t>5,000</w:t>
+            </w:r>
+          </w:p>
+        </w:tc>
+        <w:tc>
+          <w:tcPr>
+            <w:tcW w:w="1933" w:type="dxa"/>
+          </w:tcPr>
+          <w:p>
+            <w:pPr>
+              <w:rPr>
+                <w:rFonts w:ascii="Lucida Sans Typewriter" w:hAnsi="Lucida Sans Typewriter"/>
+              </w:rPr>
+            </w:pPr>
+          </w:p>
+          <w:p>
+            <w:pPr>
+              <w:jc w:val="right"/>
+              <w:rPr>
+                <w:rFonts w:ascii="Lucida Sans Typewriter" w:hAnsi="Lucida Sans Typewriter"/>
+              </w:rPr>
+            </w:pPr>
+            <w:r>
+              <w:rPr>
+                <w:rFonts w:ascii="Lucida Sans Typewriter" w:hAnsi="Lucida Sans Typewriter"/>
+              </w:rPr>
+              <w:t>5,000</w:t>
             </w:r>
           </w:p>
         </w:tc>
       </w:tr>
       <w:tr>
-        <w:trPr>
-          <w:cnfStyle w:val="000000100000" w:firstRow="0" w:lastRow="0" w:firstColumn="0" w:lastColumn="0" w:oddVBand="0" w:evenVBand="0" w:oddHBand="1" w:evenHBand="0" w:firstRowFirstColumn="0" w:firstRowLastColumn="0" w:lastRowFirstColumn="0" w:lastRowLastColumn="0"/>
-        </w:trPr>
-        <w:tc>
-          <w:tcPr>
-            <w:cnfStyle w:val="001000000000" w:firstRow="0" w:lastRow="0" w:firstColumn="1" w:lastColumn="0" w:oddVBand="0" w:evenVBand="0" w:oddHBand="0" w:evenHBand="0" w:firstRowFirstColumn="0" w:firstRowLastColumn="0" w:lastRowFirstColumn="0" w:lastRowLastColumn="0"/>
-            <w:tcW w:w="6374" w:type="dxa"/>
-          </w:tcPr>
-          <w:p>
-            <w:pPr>
-              <w:rPr>
-                <w:rFonts w:ascii="Lucida Sans Typewriter" w:hAnsi="Lucida Sans Typewriter"/>
-                <w:b w:val="0"/>
-                <w:bCs w:val="0"/>
-              </w:rPr>
-            </w:pPr>
-            <w:r>
-              <w:rPr>
-                <w:rFonts w:ascii="Lucida Sans Typewriter" w:hAnsi="Lucida Sans Typewriter"/>
-              </w:rPr>
-              <w:t>Total Current Liabilities</w:t>
-            </w:r>
-          </w:p>
-          <w:p>
-            <w:pPr>
-              <w:rPr>
-                <w:rFonts w:ascii="Lucida Sans Typewriter" w:hAnsi="Lucida Sans Typewriter"/>
-                <w:b w:val="0"/>
-                <w:bCs w:val="0"/>
-              </w:rPr>
-            </w:pPr>
-          </w:p>
-          <w:p>
-            <w:pPr>
-              <w:rPr>
-                <w:rFonts w:ascii="Lucida Sans Typewriter" w:hAnsi="Lucida Sans Typewriter"/>
-                <w:b w:val="0"/>
-                <w:bCs w:val="0"/>
-              </w:rPr>
-            </w:pPr>
-            <w:r>
-              <w:rPr>
-                <w:rFonts w:ascii="Lucida Sans Typewriter" w:hAnsi="Lucida Sans Typewriter"/>
-              </w:rPr>
-              <w:t>Long-Term Liabilities:</w:t>
-            </w:r>
-          </w:p>
-          <w:p>
-            <w:pPr>
-              <w:rPr>
-                <w:rFonts w:ascii="Lucida Sans Typewriter" w:hAnsi="Lucida Sans Typewriter"/>
-              </w:rPr>
-            </w:pPr>
-            <w:r>
-              <w:rPr>
-                <w:rFonts w:ascii="Lucida Sans Typewriter" w:hAnsi="Lucida Sans Typewriter"/>
-              </w:rPr>
-              <w:t xml:space="preserve">  </w:t>
-            </w:r>
-            <w:r>
-              <w:rPr>
-                <w:rFonts w:ascii="Lucida Sans Typewriter" w:hAnsi="Lucida Sans Typewriter"/>
-                <w:b w:val="0"/>
-                <w:bCs w:val="0"/>
-              </w:rPr>
-              <w:t>Long-term debt, less current maturities</w:t>
-            </w:r>
-          </w:p>
-          <w:p>
-            <w:pPr>
-              <w:rPr>
-                <w:rFonts w:ascii="Lucida Sans Typewriter" w:hAnsi="Lucida Sans Typewriter"/>
-                <w:b w:val="0"/>
-                <w:bCs w:val="0"/>
-              </w:rPr>
-            </w:pPr>
-            <w:r>
-              <w:rPr>
-                <w:rFonts w:ascii="Lucida Sans Typewriter" w:hAnsi="Lucida Sans Typewriter"/>
-                <w:b w:val="0"/>
-                <w:bCs w:val="0"/>
-              </w:rPr>
-              <w:t xml:space="preserve">  Other Long-term obligations</w:t>
-            </w:r>
-          </w:p>
-        </w:tc>
-        <w:tc>
-          <w:tcPr>
-            <w:tcW w:w="2642" w:type="dxa"/>
-          </w:tcPr>
-          <w:p>
-            <w:pPr>
-              <w:jc w:val="right"/>
-              <w:cnfStyle w:val="000000100000" w:firstRow="0" w:lastRow="0" w:firstColumn="0" w:lastColumn="0" w:oddVBand="0" w:evenVBand="0" w:oddHBand="1" w:evenHBand="0" w:firstRowFirstColumn="0" w:firstRowLastColumn="0" w:lastRowFirstColumn="0" w:lastRowLastColumn="0"/>
-              <w:rPr>
-                <w:rFonts w:ascii="Lucida Sans Typewriter" w:hAnsi="Lucida Sans Typewriter"/>
-                <w:b/>
-                <w:bCs/>
-              </w:rPr>
-            </w:pPr>
-            <w:r>
-              <w:rPr>
-                <w:rFonts w:ascii="Lucida Sans Typewriter" w:hAnsi="Lucida Sans Typewriter"/>
-                <w:b/>
-                <w:bCs/>
-              </w:rPr>
-              <w:t>41,518</w:t>
-            </w:r>
-          </w:p>
-          <w:p>
-            <w:pPr>
-              <w:jc w:val="right"/>
-              <w:cnfStyle w:val="000000100000" w:firstRow="0" w:lastRow="0" w:firstColumn="0" w:lastColumn="0" w:oddVBand="0" w:evenVBand="0" w:oddHBand="1" w:evenHBand="0" w:firstRowFirstColumn="0" w:firstRowLastColumn="0" w:lastRowFirstColumn="0" w:lastRowLastColumn="0"/>
-              <w:rPr>
-                <w:rFonts w:ascii="Lucida Sans Typewriter" w:hAnsi="Lucida Sans Typewriter"/>
-                <w:b/>
-                <w:bCs/>
-              </w:rPr>
-            </w:pPr>
-          </w:p>
-          <w:p>
-            <w:pPr>
-              <w:jc w:val="right"/>
-              <w:cnfStyle w:val="000000100000" w:firstRow="0" w:lastRow="0" w:firstColumn="0" w:lastColumn="0" w:oddVBand="0" w:evenVBand="0" w:oddHBand="1" w:evenHBand="0" w:firstRowFirstColumn="0" w:firstRowLastColumn="0" w:lastRowFirstColumn="0" w:lastRowLastColumn="0"/>
-              <w:rPr>
-                <w:rFonts w:ascii="Lucida Sans Typewriter" w:hAnsi="Lucida Sans Typewriter"/>
-              </w:rPr>
-            </w:pPr>
-          </w:p>
-          <w:p>
-            <w:pPr>
-              <w:jc w:val="right"/>
-              <w:cnfStyle w:val="000000100000" w:firstRow="0" w:lastRow="0" w:firstColumn="0" w:lastColumn="0" w:oddVBand="0" w:evenVBand="0" w:oddHBand="1" w:evenHBand="0" w:firstRowFirstColumn="0" w:firstRowLastColumn="0" w:lastRowFirstColumn="0" w:lastRowLastColumn="0"/>
-              <w:rPr>
-                <w:rFonts w:ascii="Lucida Sans Typewriter" w:hAnsi="Lucida Sans Typewriter"/>
-              </w:rPr>
-            </w:pPr>
-            <w:r>
-              <w:rPr>
-                <w:rFonts w:ascii="Lucida Sans Typewriter" w:hAnsi="Lucida Sans Typewriter"/>
-              </w:rPr>
-              <w:t>25,369</w:t>
-            </w:r>
-          </w:p>
-          <w:p>
-            <w:pPr>
-              <w:jc w:val="right"/>
-              <w:cnfStyle w:val="000000100000" w:firstRow="0" w:lastRow="0" w:firstColumn="0" w:lastColumn="0" w:oddVBand="0" w:evenVBand="0" w:oddHBand="1" w:evenHBand="0" w:firstRowFirstColumn="0" w:firstRowLastColumn="0" w:lastRowFirstColumn="0" w:lastRowLastColumn="0"/>
-              <w:rPr>
-                <w:rFonts w:ascii="Lucida Sans Typewriter" w:hAnsi="Lucida Sans Typewriter"/>
-              </w:rPr>
-            </w:pPr>
-            <w:r>
-              <w:rPr>
-                <w:rFonts w:ascii="Lucida Sans Typewriter" w:hAnsi="Lucida Sans Typewriter"/>
-              </w:rPr>
-              <w:t>18,935</w:t>
+        <w:tc>
+          <w:tcPr>
+            <w:tcW w:w="4531" w:type="dxa"/>
+          </w:tcPr>
+          <w:p>
+            <w:pPr>
+              <w:rPr>
+                <w:rFonts w:ascii="Lucida Sans Typewriter" w:hAnsi="Lucida Sans Typewriter"/>
+              </w:rPr>
+            </w:pPr>
+            <w:r>
+              <w:rPr>
+                <w:rFonts w:ascii="Lucida Sans Typewriter" w:hAnsi="Lucida Sans Typewriter"/>
+              </w:rPr>
+              <w:t>Warranty Expense</w:t>
+            </w:r>
+          </w:p>
+          <w:p>
+            <w:pPr>
+              <w:rPr>
+                <w:rFonts w:ascii="Lucida Sans Typewriter" w:hAnsi="Lucida Sans Typewriter"/>
+              </w:rPr>
+            </w:pPr>
+            <w:r>
+              <w:rPr>
+                <w:rFonts w:ascii="Lucida Sans Typewriter" w:hAnsi="Lucida Sans Typewriter"/>
+              </w:rPr>
+              <w:t xml:space="preserve">  To Liability for Warranty</w:t>
+            </w:r>
+          </w:p>
+          <w:p>
+            <w:pPr>
+              <w:rPr>
+                <w:rFonts w:ascii="Lucida Sans Typewriter" w:hAnsi="Lucida Sans Typewriter"/>
+              </w:rPr>
+            </w:pPr>
+          </w:p>
+          <w:p>
+            <w:pPr>
+              <w:rPr>
+                <w:rFonts w:ascii="Lucida Sans Typewriter" w:hAnsi="Lucida Sans Typewriter"/>
+                <w:sz w:val="20"/>
+                <w:szCs w:val="20"/>
+              </w:rPr>
+            </w:pPr>
+            <w:r>
+              <w:rPr>
+                <w:rFonts w:ascii="Lucida Sans Typewriter" w:hAnsi="Lucida Sans Typewriter"/>
+                <w:sz w:val="20"/>
+                <w:szCs w:val="20"/>
+              </w:rPr>
+              <w:t>(Being liability for warranty on sales)</w:t>
+            </w:r>
+          </w:p>
+        </w:tc>
+        <w:tc>
+          <w:tcPr>
+            <w:tcW w:w="2552" w:type="dxa"/>
+          </w:tcPr>
+          <w:p>
+            <w:pPr>
+              <w:jc w:val="right"/>
+              <w:rPr>
+                <w:rFonts w:ascii="Lucida Sans Typewriter" w:hAnsi="Lucida Sans Typewriter"/>
+              </w:rPr>
+            </w:pPr>
+            <w:r>
+              <w:rPr>
+                <w:rFonts w:ascii="Lucida Sans Typewriter" w:hAnsi="Lucida Sans Typewriter"/>
+              </w:rPr>
+              <w:t>150</w:t>
+            </w:r>
+          </w:p>
+        </w:tc>
+        <w:tc>
+          <w:tcPr>
+            <w:tcW w:w="1933" w:type="dxa"/>
+          </w:tcPr>
+          <w:p>
+            <w:pPr>
+              <w:rPr>
+                <w:rFonts w:ascii="Lucida Sans Typewriter" w:hAnsi="Lucida Sans Typewriter"/>
+              </w:rPr>
+            </w:pPr>
+          </w:p>
+          <w:p>
+            <w:pPr>
+              <w:jc w:val="right"/>
+              <w:rPr>
+                <w:rFonts w:ascii="Lucida Sans Typewriter" w:hAnsi="Lucida Sans Typewriter"/>
+              </w:rPr>
+            </w:pPr>
+            <w:r>
+              <w:rPr>
+                <w:rFonts w:ascii="Lucida Sans Typewriter" w:hAnsi="Lucida Sans Typewriter"/>
+              </w:rPr>
+              <w:t>150</w:t>
             </w:r>
           </w:p>
         </w:tc>
@@ -469,94 +359,101 @@
       <w:tr>
         <w:tc>
           <w:tcPr>
-            <w:cnfStyle w:val="001000000000" w:firstRow="0" w:lastRow="0" w:firstColumn="1" w:lastColumn="0" w:oddVBand="0" w:evenVBand="0" w:oddHBand="0" w:evenHBand="0" w:firstRowFirstColumn="0" w:firstRowLastColumn="0" w:lastRowFirstColumn="0" w:lastRowLastColumn="0"/>
-            <w:tcW w:w="6374" w:type="dxa"/>
-          </w:tcPr>
-          <w:p>
-            <w:pPr>
-              <w:rPr>
-                <w:rFonts w:ascii="Lucida Sans Typewriter" w:hAnsi="Lucida Sans Typewriter"/>
-                <w:b w:val="0"/>
-                <w:bCs w:val="0"/>
-              </w:rPr>
-            </w:pPr>
-            <w:r>
-              <w:rPr>
-                <w:rFonts w:ascii="Lucida Sans Typewriter" w:hAnsi="Lucida Sans Typewriter"/>
-              </w:rPr>
-              <w:t>Total Long-term Liabilities</w:t>
-            </w:r>
-          </w:p>
-        </w:tc>
-        <w:tc>
-          <w:tcPr>
-            <w:tcW w:w="2642" w:type="dxa"/>
-          </w:tcPr>
-          <w:p>
-            <w:pPr>
-              <w:jc w:val="right"/>
-              <w:cnfStyle w:val="000000000000" w:firstRow="0" w:lastRow="0" w:firstColumn="0" w:lastColumn="0" w:oddVBand="0" w:evenVBand="0" w:oddHBand="0" w:evenHBand="0" w:firstRowFirstColumn="0" w:firstRowLastColumn="0" w:lastRowFirstColumn="0" w:lastRowLastColumn="0"/>
-              <w:rPr>
-                <w:rFonts w:ascii="Lucida Sans Typewriter" w:hAnsi="Lucida Sans Typewriter"/>
-                <w:b/>
-                <w:bCs/>
-              </w:rPr>
-            </w:pPr>
-            <w:r>
-              <w:rPr>
-                <w:rFonts w:ascii="Lucida Sans Typewriter" w:hAnsi="Lucida Sans Typewriter"/>
-                <w:b/>
-                <w:bCs/>
-              </w:rPr>
-              <w:t>44,304</w:t>
-            </w:r>
-          </w:p>
-        </w:tc>
-      </w:tr>
-      <w:tr>
-        <w:trPr>
-          <w:cnfStyle w:val="000000100000" w:firstRow="0" w:lastRow="0" w:firstColumn="0" w:lastColumn="0" w:oddVBand="0" w:evenVBand="0" w:oddHBand="1" w:evenHBand="0" w:firstRowFirstColumn="0" w:firstRowLastColumn="0" w:lastRowFirstColumn="0" w:lastRowLastColumn="0"/>
-        </w:trPr>
-        <w:tc>
-          <w:tcPr>
-            <w:cnfStyle w:val="001000000000" w:firstRow="0" w:lastRow="0" w:firstColumn="1" w:lastColumn="0" w:oddVBand="0" w:evenVBand="0" w:oddHBand="0" w:evenHBand="0" w:firstRowFirstColumn="0" w:firstRowLastColumn="0" w:lastRowFirstColumn="0" w:lastRowLastColumn="0"/>
-            <w:tcW w:w="6374" w:type="dxa"/>
-          </w:tcPr>
-          <w:p>
-            <w:pPr>
-              <w:rPr>
-                <w:rFonts w:ascii="Lucida Sans Typewriter" w:hAnsi="Lucida Sans Typewriter"/>
-              </w:rPr>
-            </w:pPr>
-            <w:r>
-              <w:rPr>
-                <w:rFonts w:ascii="Lucida Sans Typewriter" w:hAnsi="Lucida Sans Typewriter"/>
-              </w:rPr>
-              <w:t>Total Liabilities</w:t>
-            </w:r>
-          </w:p>
-        </w:tc>
-        <w:tc>
-          <w:tcPr>
-            <w:tcW w:w="2642" w:type="dxa"/>
-          </w:tcPr>
-          <w:p>
-            <w:pPr>
-              <w:jc w:val="right"/>
-              <w:cnfStyle w:val="000000100000" w:firstRow="0" w:lastRow="0" w:firstColumn="0" w:lastColumn="0" w:oddVBand="0" w:evenVBand="0" w:oddHBand="1" w:evenHBand="0" w:firstRowFirstColumn="0" w:firstRowLastColumn="0" w:lastRowFirstColumn="0" w:lastRowLastColumn="0"/>
-              <w:rPr>
-                <w:rFonts w:ascii="Lucida Sans Typewriter" w:hAnsi="Lucida Sans Typewriter"/>
-                <w:b/>
-                <w:bCs/>
-              </w:rPr>
-            </w:pPr>
-            <w:r>
-              <w:rPr>
-                <w:rFonts w:ascii="Lucida Sans Typewriter" w:hAnsi="Lucida Sans Typewriter"/>
-                <w:b/>
-                <w:bCs/>
-              </w:rPr>
-              <w:t>85,822</w:t>
+            <w:tcW w:w="4531" w:type="dxa"/>
+          </w:tcPr>
+          <w:p>
+            <w:pPr>
+              <w:rPr>
+                <w:rFonts w:ascii="Lucida Sans Typewriter" w:hAnsi="Lucida Sans Typewriter"/>
+              </w:rPr>
+            </w:pPr>
+            <w:r>
+              <w:rPr>
+                <w:rFonts w:ascii="Lucida Sans Typewriter" w:hAnsi="Lucida Sans Typewriter"/>
+              </w:rPr>
+              <w:t>Liability for Warranty</w:t>
+            </w:r>
+          </w:p>
+          <w:p>
+            <w:pPr>
+              <w:rPr>
+                <w:rFonts w:ascii="Lucida Sans Typewriter" w:hAnsi="Lucida Sans Typewriter"/>
+              </w:rPr>
+            </w:pPr>
+            <w:r>
+              <w:rPr>
+                <w:rFonts w:ascii="Lucida Sans Typewriter" w:hAnsi="Lucida Sans Typewriter"/>
+              </w:rPr>
+              <w:t xml:space="preserve">  To Cash</w:t>
+            </w:r>
+          </w:p>
+          <w:p>
+            <w:pPr>
+              <w:rPr>
+                <w:rFonts w:ascii="Lucida Sans Typewriter" w:hAnsi="Lucida Sans Typewriter"/>
+              </w:rPr>
+            </w:pPr>
+          </w:p>
+          <w:p>
+            <w:pPr>
+              <w:rPr>
+                <w:rFonts w:ascii="Lucida Sans Typewriter" w:hAnsi="Lucida Sans Typewriter"/>
+                <w:sz w:val="20"/>
+                <w:szCs w:val="20"/>
+              </w:rPr>
+            </w:pPr>
+            <w:r>
+              <w:rPr>
+                <w:rFonts w:ascii="Lucida Sans Typewriter" w:hAnsi="Lucida Sans Typewriter"/>
+                <w:sz w:val="20"/>
+                <w:szCs w:val="20"/>
+              </w:rPr>
+              <w:t>(Being actual cash disbursement for liabilities)</w:t>
+            </w:r>
+          </w:p>
+        </w:tc>
+        <w:tc>
+          <w:tcPr>
+            <w:tcW w:w="2552" w:type="dxa"/>
+          </w:tcPr>
+          <w:p>
+            <w:pPr>
+              <w:jc w:val="right"/>
+              <w:rPr>
+                <w:rFonts w:ascii="Lucida Sans Typewriter" w:hAnsi="Lucida Sans Typewriter"/>
+              </w:rPr>
+            </w:pPr>
+            <w:r>
+              <w:rPr>
+                <w:rFonts w:ascii="Lucida Sans Typewriter" w:hAnsi="Lucida Sans Typewriter"/>
+              </w:rPr>
+              <w:t>144</w:t>
+            </w:r>
+          </w:p>
+        </w:tc>
+        <w:tc>
+          <w:tcPr>
+            <w:tcW w:w="1933" w:type="dxa"/>
+          </w:tcPr>
+          <w:p>
+            <w:pPr>
+              <w:rPr>
+                <w:rFonts w:ascii="Lucida Sans Typewriter" w:hAnsi="Lucida Sans Typewriter"/>
+              </w:rPr>
+            </w:pPr>
+          </w:p>
+          <w:p>
+            <w:pPr>
+              <w:jc w:val="right"/>
+              <w:rPr>
+                <w:rFonts w:ascii="Lucida Sans Typewriter" w:hAnsi="Lucida Sans Typewriter"/>
+              </w:rPr>
+            </w:pPr>
+            <w:r>
+              <w:rPr>
+                <w:rFonts w:ascii="Lucida Sans Typewriter" w:hAnsi="Lucida Sans Typewriter"/>
+              </w:rPr>
+              <w:t>144</w:t>
             </w:r>
           </w:p>
         </w:tc>
@@ -568,6 +465,1429 @@
           <w:rFonts w:ascii="Lucida Sans Typewriter" w:hAnsi="Lucida Sans Typewriter"/>
         </w:rPr>
       </w:pPr>
+    </w:p>
+    <w:p>
+      <w:pPr>
+        <w:rPr>
+          <w:rFonts w:ascii="Lucida Sans Typewriter" w:hAnsi="Lucida Sans Typewriter"/>
+        </w:rPr>
+      </w:pPr>
+      <w:r>
+        <w:rPr>
+          <w:rFonts w:ascii="Lucida Sans Typewriter" w:hAnsi="Lucida Sans Typewriter"/>
+        </w:rPr>
+        <w:t>(2)</w:t>
+      </w:r>
+    </w:p>
+    <w:tbl>
+      <w:tblPr>
+        <w:tblStyle w:val="TableGrid"/>
+        <w:tblW w:w="0" w:type="auto"/>
+        <w:tblLook w:val="04A0" w:firstRow="1" w:lastRow="0" w:firstColumn="1" w:lastColumn="0" w:noHBand="0" w:noVBand="1"/>
+      </w:tblPr>
+      <w:tblGrid>
+        <w:gridCol w:w="4531"/>
+        <w:gridCol w:w="2552"/>
+        <w:gridCol w:w="1933"/>
+      </w:tblGrid>
+      <w:tr>
+        <w:tc>
+          <w:tcPr>
+            <w:tcW w:w="9016" w:type="dxa"/>
+            <w:gridSpan w:val="3"/>
+          </w:tcPr>
+          <w:p>
+            <w:pPr>
+              <w:rPr>
+                <w:rFonts w:ascii="Lucida Sans Typewriter" w:hAnsi="Lucida Sans Typewriter"/>
+              </w:rPr>
+            </w:pPr>
+          </w:p>
+          <w:p>
+            <w:pPr>
+              <w:jc w:val="center"/>
+              <w:rPr>
+                <w:rFonts w:ascii="Lucida Sans Typewriter" w:hAnsi="Lucida Sans Typewriter"/>
+              </w:rPr>
+            </w:pPr>
+            <w:r>
+              <w:rPr>
+                <w:rFonts w:ascii="Lucida Sans Typewriter" w:hAnsi="Lucida Sans Typewriter"/>
+              </w:rPr>
+              <w:t xml:space="preserve">JOURNAL ENTRY FOR </w:t>
+            </w:r>
+            <w:r>
+              <w:rPr>
+                <w:rFonts w:ascii="Lucida Sans Typewriter" w:hAnsi="Lucida Sans Typewriter"/>
+              </w:rPr>
+              <w:t>PEPSI CO.</w:t>
+            </w:r>
+          </w:p>
+          <w:p>
+            <w:pPr>
+              <w:jc w:val="center"/>
+              <w:rPr>
+                <w:rFonts w:ascii="Lucida Sans Typewriter" w:hAnsi="Lucida Sans Typewriter"/>
+              </w:rPr>
+            </w:pPr>
+            <w:r>
+              <w:rPr>
+                <w:rFonts w:ascii="Lucida Sans Typewriter" w:hAnsi="Lucida Sans Typewriter"/>
+              </w:rPr>
+              <w:t>(in thousands of $)</w:t>
+            </w:r>
+          </w:p>
+          <w:p>
+            <w:pPr>
+              <w:jc w:val="right"/>
+              <w:rPr>
+                <w:rFonts w:ascii="Lucida Sans Typewriter" w:hAnsi="Lucida Sans Typewriter"/>
+              </w:rPr>
+            </w:pPr>
+          </w:p>
+        </w:tc>
+      </w:tr>
+      <w:tr>
+        <w:tc>
+          <w:tcPr>
+            <w:tcW w:w="4531" w:type="dxa"/>
+          </w:tcPr>
+          <w:p>
+            <w:pPr>
+              <w:rPr>
+                <w:rFonts w:ascii="Lucida Sans Typewriter" w:hAnsi="Lucida Sans Typewriter"/>
+              </w:rPr>
+            </w:pPr>
+            <w:r>
+              <w:rPr>
+                <w:rFonts w:ascii="Lucida Sans Typewriter" w:hAnsi="Lucida Sans Typewriter"/>
+              </w:rPr>
+              <w:t>Particulars</w:t>
+            </w:r>
+          </w:p>
+        </w:tc>
+        <w:tc>
+          <w:tcPr>
+            <w:tcW w:w="2552" w:type="dxa"/>
+          </w:tcPr>
+          <w:p>
+            <w:pPr>
+              <w:jc w:val="right"/>
+              <w:rPr>
+                <w:rFonts w:ascii="Lucida Sans Typewriter" w:hAnsi="Lucida Sans Typewriter"/>
+              </w:rPr>
+            </w:pPr>
+            <w:r>
+              <w:rPr>
+                <w:rFonts w:ascii="Lucida Sans Typewriter" w:hAnsi="Lucida Sans Typewriter"/>
+              </w:rPr>
+              <w:t>Debit</w:t>
+            </w:r>
+          </w:p>
+        </w:tc>
+        <w:tc>
+          <w:tcPr>
+            <w:tcW w:w="1933" w:type="dxa"/>
+          </w:tcPr>
+          <w:p>
+            <w:pPr>
+              <w:jc w:val="right"/>
+              <w:rPr>
+                <w:rFonts w:ascii="Lucida Sans Typewriter" w:hAnsi="Lucida Sans Typewriter"/>
+              </w:rPr>
+            </w:pPr>
+            <w:r>
+              <w:rPr>
+                <w:rFonts w:ascii="Lucida Sans Typewriter" w:hAnsi="Lucida Sans Typewriter"/>
+              </w:rPr>
+              <w:t>Credit</w:t>
+            </w:r>
+          </w:p>
+        </w:tc>
+      </w:tr>
+      <w:tr>
+        <w:tc>
+          <w:tcPr>
+            <w:tcW w:w="4531" w:type="dxa"/>
+          </w:tcPr>
+          <w:p>
+            <w:pPr>
+              <w:rPr>
+                <w:rFonts w:ascii="Lucida Sans Typewriter" w:hAnsi="Lucida Sans Typewriter"/>
+              </w:rPr>
+            </w:pPr>
+            <w:r>
+              <w:rPr>
+                <w:rFonts w:ascii="Lucida Sans Typewriter" w:hAnsi="Lucida Sans Typewriter"/>
+              </w:rPr>
+              <w:t>Cash</w:t>
+            </w:r>
+          </w:p>
+          <w:p>
+            <w:pPr>
+              <w:rPr>
+                <w:rFonts w:ascii="Lucida Sans Typewriter" w:hAnsi="Lucida Sans Typewriter"/>
+              </w:rPr>
+            </w:pPr>
+            <w:r>
+              <w:rPr>
+                <w:rFonts w:ascii="Lucida Sans Typewriter" w:hAnsi="Lucida Sans Typewriter"/>
+              </w:rPr>
+              <w:t xml:space="preserve">  To </w:t>
+            </w:r>
+            <w:r>
+              <w:rPr>
+                <w:rFonts w:ascii="Lucida Sans Typewriter" w:hAnsi="Lucida Sans Typewriter"/>
+              </w:rPr>
+              <w:t>Deposits Payable</w:t>
+            </w:r>
+          </w:p>
+          <w:p>
+            <w:pPr>
+              <w:rPr>
+                <w:rFonts w:ascii="Lucida Sans Typewriter" w:hAnsi="Lucida Sans Typewriter"/>
+              </w:rPr>
+            </w:pPr>
+          </w:p>
+          <w:p>
+            <w:pPr>
+              <w:rPr>
+                <w:rFonts w:ascii="Lucida Sans Typewriter" w:hAnsi="Lucida Sans Typewriter"/>
+                <w:sz w:val="20"/>
+                <w:szCs w:val="20"/>
+              </w:rPr>
+            </w:pPr>
+            <w:r>
+              <w:rPr>
+                <w:rFonts w:ascii="Lucida Sans Typewriter" w:hAnsi="Lucida Sans Typewriter"/>
+                <w:sz w:val="20"/>
+                <w:szCs w:val="20"/>
+              </w:rPr>
+              <w:t xml:space="preserve">(Being record of </w:t>
+            </w:r>
+            <w:r>
+              <w:rPr>
+                <w:rFonts w:ascii="Lucida Sans Typewriter" w:hAnsi="Lucida Sans Typewriter"/>
+                <w:sz w:val="20"/>
+                <w:szCs w:val="20"/>
+              </w:rPr>
+              <w:t>returnable bottles</w:t>
+            </w:r>
+            <w:r>
+              <w:rPr>
+                <w:rFonts w:ascii="Lucida Sans Typewriter" w:hAnsi="Lucida Sans Typewriter"/>
+                <w:sz w:val="20"/>
+                <w:szCs w:val="20"/>
+              </w:rPr>
+              <w:t>)</w:t>
+            </w:r>
+          </w:p>
+        </w:tc>
+        <w:tc>
+          <w:tcPr>
+            <w:tcW w:w="2552" w:type="dxa"/>
+          </w:tcPr>
+          <w:p>
+            <w:pPr>
+              <w:jc w:val="right"/>
+              <w:rPr>
+                <w:rFonts w:ascii="Lucida Sans Typewriter" w:hAnsi="Lucida Sans Typewriter"/>
+              </w:rPr>
+            </w:pPr>
+            <w:r>
+              <w:rPr>
+                <w:rFonts w:ascii="Lucida Sans Typewriter" w:hAnsi="Lucida Sans Typewriter"/>
+              </w:rPr>
+              <w:t>72</w:t>
+            </w:r>
+          </w:p>
+        </w:tc>
+        <w:tc>
+          <w:tcPr>
+            <w:tcW w:w="1933" w:type="dxa"/>
+          </w:tcPr>
+          <w:p>
+            <w:pPr>
+              <w:jc w:val="right"/>
+              <w:rPr>
+                <w:rFonts w:ascii="Lucida Sans Typewriter" w:hAnsi="Lucida Sans Typewriter"/>
+              </w:rPr>
+            </w:pPr>
+          </w:p>
+          <w:p>
+            <w:pPr>
+              <w:jc w:val="right"/>
+              <w:rPr>
+                <w:rFonts w:ascii="Lucida Sans Typewriter" w:hAnsi="Lucida Sans Typewriter"/>
+              </w:rPr>
+            </w:pPr>
+            <w:r>
+              <w:rPr>
+                <w:rFonts w:ascii="Lucida Sans Typewriter" w:hAnsi="Lucida Sans Typewriter"/>
+              </w:rPr>
+              <w:t>72</w:t>
+            </w:r>
+          </w:p>
+        </w:tc>
+      </w:tr>
+      <w:tr>
+        <w:tc>
+          <w:tcPr>
+            <w:tcW w:w="4531" w:type="dxa"/>
+          </w:tcPr>
+          <w:p>
+            <w:pPr>
+              <w:rPr>
+                <w:rFonts w:ascii="Lucida Sans Typewriter" w:hAnsi="Lucida Sans Typewriter"/>
+              </w:rPr>
+            </w:pPr>
+            <w:r>
+              <w:rPr>
+                <w:rFonts w:ascii="Lucida Sans Typewriter" w:hAnsi="Lucida Sans Typewriter"/>
+              </w:rPr>
+              <w:t>Deposits Payable</w:t>
+            </w:r>
+          </w:p>
+          <w:p>
+            <w:pPr>
+              <w:rPr>
+                <w:rFonts w:ascii="Lucida Sans Typewriter" w:hAnsi="Lucida Sans Typewriter"/>
+              </w:rPr>
+            </w:pPr>
+            <w:r>
+              <w:rPr>
+                <w:rFonts w:ascii="Lucida Sans Typewriter" w:hAnsi="Lucida Sans Typewriter"/>
+              </w:rPr>
+              <w:t xml:space="preserve">  To </w:t>
+            </w:r>
+            <w:r>
+              <w:rPr>
+                <w:rFonts w:ascii="Lucida Sans Typewriter" w:hAnsi="Lucida Sans Typewriter"/>
+              </w:rPr>
+              <w:t>Cash</w:t>
+            </w:r>
+          </w:p>
+          <w:p>
+            <w:pPr>
+              <w:rPr>
+                <w:rFonts w:ascii="Lucida Sans Typewriter" w:hAnsi="Lucida Sans Typewriter"/>
+              </w:rPr>
+            </w:pPr>
+          </w:p>
+          <w:p>
+            <w:pPr>
+              <w:rPr>
+                <w:rFonts w:ascii="Lucida Sans Typewriter" w:hAnsi="Lucida Sans Typewriter"/>
+                <w:sz w:val="20"/>
+                <w:szCs w:val="20"/>
+              </w:rPr>
+            </w:pPr>
+            <w:r>
+              <w:rPr>
+                <w:rFonts w:ascii="Lucida Sans Typewriter" w:hAnsi="Lucida Sans Typewriter"/>
+                <w:sz w:val="20"/>
+                <w:szCs w:val="20"/>
+              </w:rPr>
+              <w:t xml:space="preserve">(Being </w:t>
+            </w:r>
+            <w:r>
+              <w:rPr>
+                <w:rFonts w:ascii="Lucida Sans Typewriter" w:hAnsi="Lucida Sans Typewriter"/>
+                <w:sz w:val="20"/>
+                <w:szCs w:val="20"/>
+              </w:rPr>
+              <w:t>return of bottles.</w:t>
+            </w:r>
+            <w:r>
+              <w:rPr>
+                <w:rFonts w:ascii="Lucida Sans Typewriter" w:hAnsi="Lucida Sans Typewriter"/>
+                <w:sz w:val="20"/>
+                <w:szCs w:val="20"/>
+              </w:rPr>
+              <w:t>)</w:t>
+            </w:r>
+          </w:p>
+        </w:tc>
+        <w:tc>
+          <w:tcPr>
+            <w:tcW w:w="2552" w:type="dxa"/>
+          </w:tcPr>
+          <w:p>
+            <w:pPr>
+              <w:jc w:val="right"/>
+              <w:rPr>
+                <w:rFonts w:ascii="Lucida Sans Typewriter" w:hAnsi="Lucida Sans Typewriter"/>
+              </w:rPr>
+            </w:pPr>
+            <w:r>
+              <w:rPr>
+                <w:rFonts w:ascii="Lucida Sans Typewriter" w:hAnsi="Lucida Sans Typewriter"/>
+              </w:rPr>
+              <w:t>68</w:t>
+            </w:r>
+          </w:p>
+        </w:tc>
+        <w:tc>
+          <w:tcPr>
+            <w:tcW w:w="1933" w:type="dxa"/>
+          </w:tcPr>
+          <w:p>
+            <w:pPr>
+              <w:jc w:val="right"/>
+              <w:rPr>
+                <w:rFonts w:ascii="Lucida Sans Typewriter" w:hAnsi="Lucida Sans Typewriter"/>
+              </w:rPr>
+            </w:pPr>
+          </w:p>
+          <w:p>
+            <w:pPr>
+              <w:jc w:val="right"/>
+              <w:rPr>
+                <w:rFonts w:ascii="Lucida Sans Typewriter" w:hAnsi="Lucida Sans Typewriter"/>
+              </w:rPr>
+            </w:pPr>
+            <w:r>
+              <w:rPr>
+                <w:rFonts w:ascii="Lucida Sans Typewriter" w:hAnsi="Lucida Sans Typewriter"/>
+              </w:rPr>
+              <w:t>68</w:t>
+            </w:r>
+          </w:p>
+        </w:tc>
+      </w:tr>
+    </w:tbl>
+    <w:p>
+      <w:pPr>
+        <w:rPr>
+          <w:rFonts w:ascii="Lucida Sans Typewriter" w:hAnsi="Lucida Sans Typewriter"/>
+        </w:rPr>
+      </w:pPr>
+    </w:p>
+    <w:p>
+      <w:pPr>
+        <w:rPr>
+          <w:rFonts w:ascii="Lucida Sans Typewriter" w:hAnsi="Lucida Sans Typewriter"/>
+        </w:rPr>
+      </w:pPr>
+    </w:p>
+    <w:p>
+      <w:pPr>
+        <w:rPr>
+          <w:rFonts w:ascii="Lucida Sans Typewriter" w:hAnsi="Lucida Sans Typewriter"/>
+        </w:rPr>
+      </w:pPr>
+    </w:p>
+    <w:p>
+      <w:pPr>
+        <w:rPr>
+          <w:rFonts w:ascii="Lucida Sans Typewriter" w:hAnsi="Lucida Sans Typewriter"/>
+        </w:rPr>
+      </w:pPr>
+    </w:p>
+    <w:p>
+      <w:pPr>
+        <w:rPr>
+          <w:rFonts w:ascii="Lucida Sans Typewriter" w:hAnsi="Lucida Sans Typewriter"/>
+        </w:rPr>
+      </w:pPr>
+    </w:p>
+    <w:p>
+      <w:pPr>
+        <w:rPr>
+          <w:rFonts w:ascii="Lucida Sans Typewriter" w:hAnsi="Lucida Sans Typewriter"/>
+        </w:rPr>
+      </w:pPr>
+    </w:p>
+    <w:p>
+      <w:pPr>
+        <w:rPr>
+          <w:rFonts w:ascii="Lucida Sans Typewriter" w:hAnsi="Lucida Sans Typewriter"/>
+        </w:rPr>
+      </w:pPr>
+      <w:r>
+        <w:rPr>
+          <w:rFonts w:ascii="Lucida Sans Typewriter" w:hAnsi="Lucida Sans Typewriter"/>
+        </w:rPr>
+        <w:lastRenderedPageBreak/>
+        <w:t>(3)</w:t>
+      </w:r>
+    </w:p>
+    <w:tbl>
+      <w:tblPr>
+        <w:tblStyle w:val="TableGrid"/>
+        <w:tblW w:w="0" w:type="auto"/>
+        <w:tblLook w:val="04A0" w:firstRow="1" w:lastRow="0" w:firstColumn="1" w:lastColumn="0" w:noHBand="0" w:noVBand="1"/>
+      </w:tblPr>
+      <w:tblGrid>
+        <w:gridCol w:w="4531"/>
+        <w:gridCol w:w="2552"/>
+        <w:gridCol w:w="1933"/>
+      </w:tblGrid>
+      <w:tr>
+        <w:tc>
+          <w:tcPr>
+            <w:tcW w:w="9016" w:type="dxa"/>
+            <w:gridSpan w:val="3"/>
+          </w:tcPr>
+          <w:p>
+            <w:pPr>
+              <w:rPr>
+                <w:rFonts w:ascii="Lucida Sans Typewriter" w:hAnsi="Lucida Sans Typewriter"/>
+              </w:rPr>
+            </w:pPr>
+          </w:p>
+          <w:p>
+            <w:pPr>
+              <w:jc w:val="center"/>
+              <w:rPr>
+                <w:rFonts w:ascii="Lucida Sans Typewriter" w:hAnsi="Lucida Sans Typewriter"/>
+              </w:rPr>
+            </w:pPr>
+            <w:r>
+              <w:rPr>
+                <w:rFonts w:ascii="Lucida Sans Typewriter" w:hAnsi="Lucida Sans Typewriter"/>
+              </w:rPr>
+              <w:t xml:space="preserve">JOURNAL ENTRY FOR </w:t>
+            </w:r>
+            <w:r>
+              <w:rPr>
+                <w:rFonts w:ascii="Lucida Sans Typewriter" w:hAnsi="Lucida Sans Typewriter"/>
+              </w:rPr>
+              <w:t>CITIBANK</w:t>
+            </w:r>
+          </w:p>
+          <w:p>
+            <w:pPr>
+              <w:jc w:val="center"/>
+              <w:rPr>
+                <w:rFonts w:ascii="Lucida Sans Typewriter" w:hAnsi="Lucida Sans Typewriter"/>
+              </w:rPr>
+            </w:pPr>
+            <w:r>
+              <w:rPr>
+                <w:rFonts w:ascii="Lucida Sans Typewriter" w:hAnsi="Lucida Sans Typewriter"/>
+              </w:rPr>
+              <w:t>(in thousands of $)</w:t>
+            </w:r>
+          </w:p>
+          <w:p>
+            <w:pPr>
+              <w:jc w:val="right"/>
+              <w:rPr>
+                <w:rFonts w:ascii="Lucida Sans Typewriter" w:hAnsi="Lucida Sans Typewriter"/>
+              </w:rPr>
+            </w:pPr>
+          </w:p>
+        </w:tc>
+      </w:tr>
+      <w:tr>
+        <w:tc>
+          <w:tcPr>
+            <w:tcW w:w="4531" w:type="dxa"/>
+          </w:tcPr>
+          <w:p>
+            <w:pPr>
+              <w:rPr>
+                <w:rFonts w:ascii="Lucida Sans Typewriter" w:hAnsi="Lucida Sans Typewriter"/>
+              </w:rPr>
+            </w:pPr>
+            <w:r>
+              <w:rPr>
+                <w:rFonts w:ascii="Lucida Sans Typewriter" w:hAnsi="Lucida Sans Typewriter"/>
+              </w:rPr>
+              <w:t>Particulars</w:t>
+            </w:r>
+          </w:p>
+        </w:tc>
+        <w:tc>
+          <w:tcPr>
+            <w:tcW w:w="2552" w:type="dxa"/>
+          </w:tcPr>
+          <w:p>
+            <w:pPr>
+              <w:jc w:val="right"/>
+              <w:rPr>
+                <w:rFonts w:ascii="Lucida Sans Typewriter" w:hAnsi="Lucida Sans Typewriter"/>
+              </w:rPr>
+            </w:pPr>
+            <w:r>
+              <w:rPr>
+                <w:rFonts w:ascii="Lucida Sans Typewriter" w:hAnsi="Lucida Sans Typewriter"/>
+              </w:rPr>
+              <w:t>Debit</w:t>
+            </w:r>
+          </w:p>
+        </w:tc>
+        <w:tc>
+          <w:tcPr>
+            <w:tcW w:w="1933" w:type="dxa"/>
+          </w:tcPr>
+          <w:p>
+            <w:pPr>
+              <w:jc w:val="right"/>
+              <w:rPr>
+                <w:rFonts w:ascii="Lucida Sans Typewriter" w:hAnsi="Lucida Sans Typewriter"/>
+              </w:rPr>
+            </w:pPr>
+            <w:r>
+              <w:rPr>
+                <w:rFonts w:ascii="Lucida Sans Typewriter" w:hAnsi="Lucida Sans Typewriter"/>
+              </w:rPr>
+              <w:t>Credit</w:t>
+            </w:r>
+          </w:p>
+        </w:tc>
+      </w:tr>
+      <w:tr>
+        <w:tc>
+          <w:tcPr>
+            <w:tcW w:w="4531" w:type="dxa"/>
+          </w:tcPr>
+          <w:p>
+            <w:pPr>
+              <w:rPr>
+                <w:rFonts w:ascii="Lucida Sans Typewriter" w:hAnsi="Lucida Sans Typewriter"/>
+              </w:rPr>
+            </w:pPr>
+            <w:r>
+              <w:rPr>
+                <w:rFonts w:ascii="Lucida Sans Typewriter" w:hAnsi="Lucida Sans Typewriter"/>
+              </w:rPr>
+              <w:t>Cash</w:t>
+            </w:r>
+          </w:p>
+          <w:p>
+            <w:pPr>
+              <w:rPr>
+                <w:rFonts w:ascii="Lucida Sans Typewriter" w:hAnsi="Lucida Sans Typewriter"/>
+              </w:rPr>
+            </w:pPr>
+            <w:r>
+              <w:rPr>
+                <w:rFonts w:ascii="Lucida Sans Typewriter" w:hAnsi="Lucida Sans Typewriter"/>
+              </w:rPr>
+              <w:t xml:space="preserve">  To </w:t>
+            </w:r>
+            <w:r>
+              <w:rPr>
+                <w:rFonts w:ascii="Lucida Sans Typewriter" w:hAnsi="Lucida Sans Typewriter"/>
+              </w:rPr>
+              <w:t>Liabilities for Deposits</w:t>
+            </w:r>
+          </w:p>
+          <w:p>
+            <w:pPr>
+              <w:rPr>
+                <w:rFonts w:ascii="Lucida Sans Typewriter" w:hAnsi="Lucida Sans Typewriter"/>
+              </w:rPr>
+            </w:pPr>
+          </w:p>
+          <w:p>
+            <w:pPr>
+              <w:rPr>
+                <w:rFonts w:ascii="Lucida Sans Typewriter" w:hAnsi="Lucida Sans Typewriter"/>
+                <w:sz w:val="20"/>
+                <w:szCs w:val="20"/>
+              </w:rPr>
+            </w:pPr>
+            <w:r>
+              <w:rPr>
+                <w:rFonts w:ascii="Lucida Sans Typewriter" w:hAnsi="Lucida Sans Typewriter"/>
+                <w:sz w:val="20"/>
+                <w:szCs w:val="20"/>
+              </w:rPr>
+              <w:t xml:space="preserve">(Being record of </w:t>
+            </w:r>
+            <w:r>
+              <w:rPr>
+                <w:rFonts w:ascii="Lucida Sans Typewriter" w:hAnsi="Lucida Sans Typewriter"/>
+                <w:sz w:val="20"/>
+                <w:szCs w:val="20"/>
+              </w:rPr>
+              <w:t>deposit by customer.</w:t>
+            </w:r>
+            <w:r>
+              <w:rPr>
+                <w:rFonts w:ascii="Lucida Sans Typewriter" w:hAnsi="Lucida Sans Typewriter"/>
+                <w:sz w:val="20"/>
+                <w:szCs w:val="20"/>
+              </w:rPr>
+              <w:t>)</w:t>
+            </w:r>
+          </w:p>
+        </w:tc>
+        <w:tc>
+          <w:tcPr>
+            <w:tcW w:w="2552" w:type="dxa"/>
+          </w:tcPr>
+          <w:p>
+            <w:pPr>
+              <w:jc w:val="right"/>
+              <w:rPr>
+                <w:rFonts w:ascii="Lucida Sans Typewriter" w:hAnsi="Lucida Sans Typewriter"/>
+              </w:rPr>
+            </w:pPr>
+            <w:r>
+              <w:rPr>
+                <w:rFonts w:ascii="Lucida Sans Typewriter" w:hAnsi="Lucida Sans Typewriter"/>
+              </w:rPr>
+              <w:t>14</w:t>
+            </w:r>
+          </w:p>
+        </w:tc>
+        <w:tc>
+          <w:tcPr>
+            <w:tcW w:w="1933" w:type="dxa"/>
+          </w:tcPr>
+          <w:p>
+            <w:pPr>
+              <w:jc w:val="right"/>
+              <w:rPr>
+                <w:rFonts w:ascii="Lucida Sans Typewriter" w:hAnsi="Lucida Sans Typewriter"/>
+              </w:rPr>
+            </w:pPr>
+          </w:p>
+          <w:p>
+            <w:pPr>
+              <w:jc w:val="right"/>
+              <w:rPr>
+                <w:rFonts w:ascii="Lucida Sans Typewriter" w:hAnsi="Lucida Sans Typewriter"/>
+              </w:rPr>
+            </w:pPr>
+            <w:r>
+              <w:rPr>
+                <w:rFonts w:ascii="Lucida Sans Typewriter" w:hAnsi="Lucida Sans Typewriter"/>
+              </w:rPr>
+              <w:t>14</w:t>
+            </w:r>
+          </w:p>
+        </w:tc>
+      </w:tr>
+      <w:tr>
+        <w:tc>
+          <w:tcPr>
+            <w:tcW w:w="4531" w:type="dxa"/>
+          </w:tcPr>
+          <w:p>
+            <w:pPr>
+              <w:rPr>
+                <w:rFonts w:ascii="Lucida Sans Typewriter" w:hAnsi="Lucida Sans Typewriter"/>
+              </w:rPr>
+            </w:pPr>
+            <w:r>
+              <w:rPr>
+                <w:rFonts w:ascii="Lucida Sans Typewriter" w:hAnsi="Lucida Sans Typewriter"/>
+              </w:rPr>
+              <w:t>Interest Expense</w:t>
+            </w:r>
+          </w:p>
+          <w:p>
+            <w:pPr>
+              <w:rPr>
+                <w:rFonts w:ascii="Lucida Sans Typewriter" w:hAnsi="Lucida Sans Typewriter"/>
+              </w:rPr>
+            </w:pPr>
+            <w:r>
+              <w:rPr>
+                <w:rFonts w:ascii="Lucida Sans Typewriter" w:hAnsi="Lucida Sans Typewriter"/>
+              </w:rPr>
+              <w:t xml:space="preserve">  To Liabilities for Deposits</w:t>
+            </w:r>
+          </w:p>
+          <w:p>
+            <w:pPr>
+              <w:rPr>
+                <w:rFonts w:ascii="Lucida Sans Typewriter" w:hAnsi="Lucida Sans Typewriter"/>
+              </w:rPr>
+            </w:pPr>
+          </w:p>
+          <w:p>
+            <w:pPr>
+              <w:rPr>
+                <w:rFonts w:ascii="Lucida Sans Typewriter" w:hAnsi="Lucida Sans Typewriter"/>
+                <w:sz w:val="20"/>
+                <w:szCs w:val="20"/>
+              </w:rPr>
+            </w:pPr>
+            <w:r>
+              <w:rPr>
+                <w:rFonts w:ascii="Lucida Sans Typewriter" w:hAnsi="Lucida Sans Typewriter"/>
+                <w:sz w:val="20"/>
+                <w:szCs w:val="20"/>
+              </w:rPr>
+              <w:t xml:space="preserve">(Being </w:t>
+            </w:r>
+            <w:r>
+              <w:rPr>
+                <w:rFonts w:ascii="Lucida Sans Typewriter" w:hAnsi="Lucida Sans Typewriter"/>
+                <w:sz w:val="20"/>
+                <w:szCs w:val="20"/>
+              </w:rPr>
+              <w:t>interest gained on savings account.</w:t>
+            </w:r>
+            <w:r>
+              <w:rPr>
+                <w:rFonts w:ascii="Lucida Sans Typewriter" w:hAnsi="Lucida Sans Typewriter"/>
+                <w:sz w:val="20"/>
+                <w:szCs w:val="20"/>
+              </w:rPr>
+              <w:t>)</w:t>
+            </w:r>
+          </w:p>
+        </w:tc>
+        <w:tc>
+          <w:tcPr>
+            <w:tcW w:w="2552" w:type="dxa"/>
+          </w:tcPr>
+          <w:p>
+            <w:pPr>
+              <w:jc w:val="right"/>
+              <w:rPr>
+                <w:rFonts w:ascii="Lucida Sans Typewriter" w:hAnsi="Lucida Sans Typewriter"/>
+              </w:rPr>
+            </w:pPr>
+            <w:r>
+              <w:rPr>
+                <w:rFonts w:ascii="Lucida Sans Typewriter" w:hAnsi="Lucida Sans Typewriter"/>
+              </w:rPr>
+              <w:t>0.28</w:t>
+            </w:r>
+          </w:p>
+        </w:tc>
+        <w:tc>
+          <w:tcPr>
+            <w:tcW w:w="1933" w:type="dxa"/>
+          </w:tcPr>
+          <w:p>
+            <w:pPr>
+              <w:jc w:val="right"/>
+              <w:rPr>
+                <w:rFonts w:ascii="Lucida Sans Typewriter" w:hAnsi="Lucida Sans Typewriter"/>
+              </w:rPr>
+            </w:pPr>
+          </w:p>
+          <w:p>
+            <w:pPr>
+              <w:jc w:val="right"/>
+              <w:rPr>
+                <w:rFonts w:ascii="Lucida Sans Typewriter" w:hAnsi="Lucida Sans Typewriter"/>
+              </w:rPr>
+            </w:pPr>
+            <w:r>
+              <w:rPr>
+                <w:rFonts w:ascii="Lucida Sans Typewriter" w:hAnsi="Lucida Sans Typewriter"/>
+              </w:rPr>
+              <w:t>0.28</w:t>
+            </w:r>
+          </w:p>
+        </w:tc>
+      </w:tr>
+      <w:tr>
+        <w:tc>
+          <w:tcPr>
+            <w:tcW w:w="4531" w:type="dxa"/>
+          </w:tcPr>
+          <w:p>
+            <w:pPr>
+              <w:rPr>
+                <w:rFonts w:ascii="Lucida Sans Typewriter" w:hAnsi="Lucida Sans Typewriter"/>
+              </w:rPr>
+            </w:pPr>
+            <w:r>
+              <w:rPr>
+                <w:rFonts w:ascii="Lucida Sans Typewriter" w:hAnsi="Lucida Sans Typewriter"/>
+              </w:rPr>
+              <w:t xml:space="preserve">Liability for </w:t>
+            </w:r>
+            <w:r>
+              <w:rPr>
+                <w:rFonts w:ascii="Lucida Sans Typewriter" w:hAnsi="Lucida Sans Typewriter"/>
+              </w:rPr>
+              <w:t>Deposits</w:t>
+            </w:r>
+          </w:p>
+          <w:p>
+            <w:pPr>
+              <w:rPr>
+                <w:rFonts w:ascii="Lucida Sans Typewriter" w:hAnsi="Lucida Sans Typewriter"/>
+              </w:rPr>
+            </w:pPr>
+            <w:r>
+              <w:rPr>
+                <w:rFonts w:ascii="Lucida Sans Typewriter" w:hAnsi="Lucida Sans Typewriter"/>
+              </w:rPr>
+              <w:t xml:space="preserve">  To Cash</w:t>
+            </w:r>
+          </w:p>
+          <w:p>
+            <w:pPr>
+              <w:rPr>
+                <w:rFonts w:ascii="Lucida Sans Typewriter" w:hAnsi="Lucida Sans Typewriter"/>
+              </w:rPr>
+            </w:pPr>
+          </w:p>
+          <w:p>
+            <w:pPr>
+              <w:rPr>
+                <w:rFonts w:ascii="Lucida Sans Typewriter" w:hAnsi="Lucida Sans Typewriter"/>
+                <w:sz w:val="20"/>
+                <w:szCs w:val="20"/>
+              </w:rPr>
+            </w:pPr>
+            <w:r>
+              <w:rPr>
+                <w:rFonts w:ascii="Lucida Sans Typewriter" w:hAnsi="Lucida Sans Typewriter"/>
+                <w:sz w:val="20"/>
+                <w:szCs w:val="20"/>
+              </w:rPr>
+              <w:t xml:space="preserve">(Being </w:t>
+            </w:r>
+            <w:r>
+              <w:rPr>
+                <w:rFonts w:ascii="Lucida Sans Typewriter" w:hAnsi="Lucida Sans Typewriter"/>
+                <w:sz w:val="20"/>
+                <w:szCs w:val="20"/>
+              </w:rPr>
+              <w:t>closing of the bank account.</w:t>
+            </w:r>
+            <w:r>
+              <w:rPr>
+                <w:rFonts w:ascii="Lucida Sans Typewriter" w:hAnsi="Lucida Sans Typewriter"/>
+                <w:sz w:val="20"/>
+                <w:szCs w:val="20"/>
+              </w:rPr>
+              <w:t>)</w:t>
+            </w:r>
+          </w:p>
+        </w:tc>
+        <w:tc>
+          <w:tcPr>
+            <w:tcW w:w="2552" w:type="dxa"/>
+          </w:tcPr>
+          <w:p>
+            <w:pPr>
+              <w:jc w:val="right"/>
+              <w:rPr>
+                <w:rFonts w:ascii="Lucida Sans Typewriter" w:hAnsi="Lucida Sans Typewriter"/>
+              </w:rPr>
+            </w:pPr>
+            <w:r>
+              <w:rPr>
+                <w:rFonts w:ascii="Lucida Sans Typewriter" w:hAnsi="Lucida Sans Typewriter"/>
+              </w:rPr>
+              <w:t>14.28</w:t>
+            </w:r>
+          </w:p>
+          <w:p>
+            <w:pPr>
+              <w:rPr>
+                <w:rFonts w:ascii="Lucida Sans Typewriter" w:hAnsi="Lucida Sans Typewriter"/>
+              </w:rPr>
+            </w:pPr>
+          </w:p>
+        </w:tc>
+        <w:tc>
+          <w:tcPr>
+            <w:tcW w:w="1933" w:type="dxa"/>
+          </w:tcPr>
+          <w:p>
+            <w:pPr>
+              <w:rPr>
+                <w:rFonts w:ascii="Lucida Sans Typewriter" w:hAnsi="Lucida Sans Typewriter"/>
+              </w:rPr>
+            </w:pPr>
+          </w:p>
+          <w:p>
+            <w:pPr>
+              <w:jc w:val="right"/>
+              <w:rPr>
+                <w:rFonts w:ascii="Lucida Sans Typewriter" w:hAnsi="Lucida Sans Typewriter"/>
+              </w:rPr>
+            </w:pPr>
+            <w:r>
+              <w:rPr>
+                <w:rFonts w:ascii="Lucida Sans Typewriter" w:hAnsi="Lucida Sans Typewriter"/>
+              </w:rPr>
+              <w:t>14</w:t>
+            </w:r>
+            <w:r>
+              <w:rPr>
+                <w:rFonts w:ascii="Lucida Sans Typewriter" w:hAnsi="Lucida Sans Typewriter"/>
+              </w:rPr>
+              <w:t>.28</w:t>
+            </w:r>
+          </w:p>
+        </w:tc>
+      </w:tr>
+    </w:tbl>
+    <w:p>
+      <w:pPr>
+        <w:rPr>
+          <w:rFonts w:ascii="Lucida Sans Typewriter" w:hAnsi="Lucida Sans Typewriter"/>
+        </w:rPr>
+      </w:pPr>
+    </w:p>
+    <w:p>
+      <w:pPr>
+        <w:rPr>
+          <w:rFonts w:ascii="Lucida Sans Typewriter" w:hAnsi="Lucida Sans Typewriter"/>
+        </w:rPr>
+      </w:pPr>
+      <w:r>
+        <w:rPr>
+          <w:rFonts w:ascii="Lucida Sans Typewriter" w:hAnsi="Lucida Sans Typewriter"/>
+        </w:rPr>
+        <w:t>(Note: July 1 of next year is considered, so interest expense for a full year has been recorded.)</w:t>
+      </w:r>
+    </w:p>
+    <w:p>
+      <w:pPr>
+        <w:rPr>
+          <w:rFonts w:ascii="Lucida Sans Typewriter" w:hAnsi="Lucida Sans Typewriter"/>
+        </w:rPr>
+      </w:pPr>
+      <w:r>
+        <w:rPr>
+          <w:rFonts w:ascii="Lucida Sans Typewriter" w:hAnsi="Lucida Sans Typewriter"/>
+        </w:rPr>
+        <w:t>(4)</w:t>
+      </w:r>
+    </w:p>
+    <w:p>
+      <w:pPr>
+        <w:rPr>
+          <w:rFonts w:ascii="Lucida Sans Typewriter" w:hAnsi="Lucida Sans Typewriter"/>
+        </w:rPr>
+      </w:pPr>
+      <w:r>
+        <w:rPr>
+          <w:rFonts w:ascii="Lucida Sans Typewriter" w:hAnsi="Lucida Sans Typewriter"/>
+        </w:rPr>
+        <w:t xml:space="preserve">(a) </w:t>
+      </w:r>
+    </w:p>
+    <w:p>
+      <w:pPr>
+        <w:rPr>
+          <w:rFonts w:ascii="Lucida Sans Typewriter" w:hAnsi="Lucida Sans Typewriter"/>
+        </w:rPr>
+      </w:pPr>
+      <w:r>
+        <w:rPr>
+          <w:rFonts w:ascii="Lucida Sans Typewriter" w:hAnsi="Lucida Sans Typewriter"/>
+        </w:rPr>
+        <w:t>The effect on the balance sheet is as follows:</w:t>
+      </w:r>
+    </w:p>
+    <w:tbl>
+      <w:tblPr>
+        <w:tblStyle w:val="TableGrid"/>
+        <w:tblW w:w="0" w:type="auto"/>
+        <w:tblLook w:val="04A0" w:firstRow="1" w:lastRow="0" w:firstColumn="1" w:lastColumn="0" w:noHBand="0" w:noVBand="1"/>
+      </w:tblPr>
+      <w:tblGrid>
+        <w:gridCol w:w="2689"/>
+        <w:gridCol w:w="3118"/>
+        <w:gridCol w:w="3209"/>
+      </w:tblGrid>
+      <w:tr>
+        <w:tc>
+          <w:tcPr>
+            <w:tcW w:w="2689" w:type="dxa"/>
+          </w:tcPr>
+          <w:p>
+            <w:pPr>
+              <w:jc w:val="right"/>
+              <w:rPr>
+                <w:rFonts w:ascii="Lucida Sans Typewriter" w:hAnsi="Lucida Sans Typewriter"/>
+              </w:rPr>
+            </w:pPr>
+            <w:r>
+              <w:rPr>
+                <w:rFonts w:ascii="Lucida Sans Typewriter" w:hAnsi="Lucida Sans Typewriter"/>
+              </w:rPr>
+              <w:t xml:space="preserve">Assets = </w:t>
+            </w:r>
+          </w:p>
+        </w:tc>
+        <w:tc>
+          <w:tcPr>
+            <w:tcW w:w="3118" w:type="dxa"/>
+          </w:tcPr>
+          <w:p>
+            <w:pPr>
+              <w:jc w:val="right"/>
+              <w:rPr>
+                <w:rFonts w:ascii="Lucida Sans Typewriter" w:hAnsi="Lucida Sans Typewriter"/>
+              </w:rPr>
+            </w:pPr>
+            <w:r>
+              <w:rPr>
+                <w:rFonts w:ascii="Lucida Sans Typewriter" w:hAnsi="Lucida Sans Typewriter"/>
+              </w:rPr>
+              <w:t>Liabilities +</w:t>
+            </w:r>
+          </w:p>
+        </w:tc>
+        <w:tc>
+          <w:tcPr>
+            <w:tcW w:w="3209" w:type="dxa"/>
+          </w:tcPr>
+          <w:p>
+            <w:pPr>
+              <w:jc w:val="right"/>
+              <w:rPr>
+                <w:rFonts w:ascii="Lucida Sans Typewriter" w:hAnsi="Lucida Sans Typewriter"/>
+              </w:rPr>
+            </w:pPr>
+            <w:r>
+              <w:rPr>
+                <w:rFonts w:ascii="Lucida Sans Typewriter" w:hAnsi="Lucida Sans Typewriter"/>
+              </w:rPr>
+              <w:t>Stockholders’ Equity</w:t>
+            </w:r>
+          </w:p>
+        </w:tc>
+      </w:tr>
+      <w:tr>
+        <w:tc>
+          <w:tcPr>
+            <w:tcW w:w="2689" w:type="dxa"/>
+          </w:tcPr>
+          <w:p>
+            <w:pPr>
+              <w:jc w:val="right"/>
+              <w:rPr>
+                <w:rFonts w:ascii="Lucida Sans Typewriter" w:hAnsi="Lucida Sans Typewriter"/>
+              </w:rPr>
+            </w:pPr>
+            <w:r>
+              <w:rPr>
+                <w:rFonts w:ascii="Lucida Sans Typewriter" w:hAnsi="Lucida Sans Typewriter"/>
+              </w:rPr>
+              <w:t>+$180,000</w:t>
+            </w:r>
+          </w:p>
+          <w:p>
+            <w:pPr>
+              <w:jc w:val="right"/>
+              <w:rPr>
+                <w:rFonts w:ascii="Lucida Sans Typewriter" w:hAnsi="Lucida Sans Typewriter"/>
+              </w:rPr>
+            </w:pPr>
+            <w:r>
+              <w:rPr>
+                <w:rFonts w:ascii="Lucida Sans Typewriter" w:hAnsi="Lucida Sans Typewriter"/>
+              </w:rPr>
+              <w:t>(cash)</w:t>
+            </w:r>
+          </w:p>
+        </w:tc>
+        <w:tc>
+          <w:tcPr>
+            <w:tcW w:w="3118" w:type="dxa"/>
+          </w:tcPr>
+          <w:p>
+            <w:pPr>
+              <w:jc w:val="right"/>
+              <w:rPr>
+                <w:rFonts w:ascii="Lucida Sans Typewriter" w:hAnsi="Lucida Sans Typewriter"/>
+              </w:rPr>
+            </w:pPr>
+            <w:r>
+              <w:rPr>
+                <w:rFonts w:ascii="Lucida Sans Typewriter" w:hAnsi="Lucida Sans Typewriter"/>
+              </w:rPr>
+              <w:t>+$180,000</w:t>
+            </w:r>
+          </w:p>
+          <w:p>
+            <w:pPr>
+              <w:jc w:val="right"/>
+              <w:rPr>
+                <w:rFonts w:ascii="Lucida Sans Typewriter" w:hAnsi="Lucida Sans Typewriter"/>
+              </w:rPr>
+            </w:pPr>
+            <w:r>
+              <w:rPr>
+                <w:rFonts w:ascii="Lucida Sans Typewriter" w:hAnsi="Lucida Sans Typewriter"/>
+              </w:rPr>
+              <w:t>(unearned revenue)</w:t>
+            </w:r>
+          </w:p>
+        </w:tc>
+        <w:tc>
+          <w:tcPr>
+            <w:tcW w:w="3209" w:type="dxa"/>
+          </w:tcPr>
+          <w:p>
+            <w:pPr>
+              <w:jc w:val="right"/>
+              <w:rPr>
+                <w:rFonts w:ascii="Lucida Sans Typewriter" w:hAnsi="Lucida Sans Typewriter"/>
+              </w:rPr>
+            </w:pPr>
+          </w:p>
+        </w:tc>
+      </w:tr>
+    </w:tbl>
+    <w:p>
+      <w:pPr>
+        <w:rPr>
+          <w:rFonts w:ascii="Lucida Sans Typewriter" w:hAnsi="Lucida Sans Typewriter"/>
+        </w:rPr>
+      </w:pPr>
+    </w:p>
+    <w:p>
+      <w:pPr>
+        <w:rPr>
+          <w:rFonts w:ascii="Lucida Sans Typewriter" w:hAnsi="Lucida Sans Typewriter"/>
+        </w:rPr>
+      </w:pPr>
+      <w:r>
+        <w:rPr>
+          <w:rFonts w:ascii="Lucida Sans Typewriter" w:hAnsi="Lucida Sans Typewriter"/>
+        </w:rPr>
+        <w:t>The journal entry can also be written in a similar fashion.</w:t>
+      </w:r>
+    </w:p>
+    <w:p>
+      <w:pPr>
+        <w:rPr>
+          <w:rFonts w:ascii="Lucida Sans Typewriter" w:hAnsi="Lucida Sans Typewriter"/>
+        </w:rPr>
+      </w:pPr>
+      <w:r>
+        <w:rPr>
+          <w:rFonts w:ascii="Lucida Sans Typewriter" w:hAnsi="Lucida Sans Typewriter"/>
+        </w:rPr>
+        <w:t>(b)</w:t>
+      </w:r>
+    </w:p>
+    <w:p>
+      <w:pPr>
+        <w:rPr>
+          <w:rFonts w:ascii="Lucida Sans Typewriter" w:hAnsi="Lucida Sans Typewriter"/>
+        </w:rPr>
+      </w:pPr>
+      <w:r>
+        <w:rPr>
+          <w:rFonts w:ascii="Lucida Sans Typewriter" w:hAnsi="Lucida Sans Typewriter"/>
+        </w:rPr>
+        <w:t>The effect on the balance sheet is as follows:</w:t>
+      </w:r>
+    </w:p>
+    <w:tbl>
+      <w:tblPr>
+        <w:tblStyle w:val="TableGrid"/>
+        <w:tblW w:w="0" w:type="auto"/>
+        <w:tblLook w:val="04A0" w:firstRow="1" w:lastRow="0" w:firstColumn="1" w:lastColumn="0" w:noHBand="0" w:noVBand="1"/>
+      </w:tblPr>
+      <w:tblGrid>
+        <w:gridCol w:w="2689"/>
+        <w:gridCol w:w="3118"/>
+        <w:gridCol w:w="3209"/>
+      </w:tblGrid>
+      <w:tr>
+        <w:tc>
+          <w:tcPr>
+            <w:tcW w:w="2689" w:type="dxa"/>
+          </w:tcPr>
+          <w:p>
+            <w:pPr>
+              <w:jc w:val="right"/>
+              <w:rPr>
+                <w:rFonts w:ascii="Lucida Sans Typewriter" w:hAnsi="Lucida Sans Typewriter"/>
+              </w:rPr>
+            </w:pPr>
+            <w:r>
+              <w:rPr>
+                <w:rFonts w:ascii="Lucida Sans Typewriter" w:hAnsi="Lucida Sans Typewriter"/>
+              </w:rPr>
+              <w:t xml:space="preserve">Assets = </w:t>
+            </w:r>
+          </w:p>
+        </w:tc>
+        <w:tc>
+          <w:tcPr>
+            <w:tcW w:w="3118" w:type="dxa"/>
+          </w:tcPr>
+          <w:p>
+            <w:pPr>
+              <w:jc w:val="right"/>
+              <w:rPr>
+                <w:rFonts w:ascii="Lucida Sans Typewriter" w:hAnsi="Lucida Sans Typewriter"/>
+              </w:rPr>
+            </w:pPr>
+            <w:r>
+              <w:rPr>
+                <w:rFonts w:ascii="Lucida Sans Typewriter" w:hAnsi="Lucida Sans Typewriter"/>
+              </w:rPr>
+              <w:t>Liabilities +</w:t>
+            </w:r>
+          </w:p>
+        </w:tc>
+        <w:tc>
+          <w:tcPr>
+            <w:tcW w:w="3209" w:type="dxa"/>
+          </w:tcPr>
+          <w:p>
+            <w:pPr>
+              <w:jc w:val="right"/>
+              <w:rPr>
+                <w:rFonts w:ascii="Lucida Sans Typewriter" w:hAnsi="Lucida Sans Typewriter"/>
+              </w:rPr>
+            </w:pPr>
+            <w:r>
+              <w:rPr>
+                <w:rFonts w:ascii="Lucida Sans Typewriter" w:hAnsi="Lucida Sans Typewriter"/>
+              </w:rPr>
+              <w:t>Stockholders’ Equity</w:t>
+            </w:r>
+          </w:p>
+        </w:tc>
+      </w:tr>
+      <w:tr>
+        <w:tc>
+          <w:tcPr>
+            <w:tcW w:w="2689" w:type="dxa"/>
+          </w:tcPr>
+          <w:p>
+            <w:pPr>
+              <w:jc w:val="right"/>
+              <w:rPr>
+                <w:rFonts w:ascii="Lucida Sans Typewriter" w:hAnsi="Lucida Sans Typewriter"/>
+              </w:rPr>
+            </w:pPr>
+          </w:p>
+        </w:tc>
+        <w:tc>
+          <w:tcPr>
+            <w:tcW w:w="3118" w:type="dxa"/>
+          </w:tcPr>
+          <w:p>
+            <w:pPr>
+              <w:jc w:val="right"/>
+              <w:rPr>
+                <w:rFonts w:ascii="Lucida Sans Typewriter" w:hAnsi="Lucida Sans Typewriter"/>
+              </w:rPr>
+            </w:pPr>
+            <w:r>
+              <w:rPr>
+                <w:rFonts w:ascii="Lucida Sans Typewriter" w:hAnsi="Lucida Sans Typewriter"/>
+              </w:rPr>
+              <w:t>-$30</w:t>
+            </w:r>
+            <w:r>
+              <w:rPr>
+                <w:rFonts w:ascii="Lucida Sans Typewriter" w:hAnsi="Lucida Sans Typewriter"/>
+              </w:rPr>
+              <w:t>,000</w:t>
+            </w:r>
+          </w:p>
+          <w:p>
+            <w:pPr>
+              <w:jc w:val="right"/>
+              <w:rPr>
+                <w:rFonts w:ascii="Lucida Sans Typewriter" w:hAnsi="Lucida Sans Typewriter"/>
+              </w:rPr>
+            </w:pPr>
+            <w:r>
+              <w:rPr>
+                <w:rFonts w:ascii="Lucida Sans Typewriter" w:hAnsi="Lucida Sans Typewriter"/>
+              </w:rPr>
+              <w:t>(unearned revenue)</w:t>
+            </w:r>
+          </w:p>
+        </w:tc>
+        <w:tc>
+          <w:tcPr>
+            <w:tcW w:w="3209" w:type="dxa"/>
+          </w:tcPr>
+          <w:p>
+            <w:pPr>
+              <w:jc w:val="right"/>
+              <w:rPr>
+                <w:rFonts w:ascii="Lucida Sans Typewriter" w:hAnsi="Lucida Sans Typewriter"/>
+              </w:rPr>
+            </w:pPr>
+            <w:r>
+              <w:rPr>
+                <w:rFonts w:ascii="Lucida Sans Typewriter" w:hAnsi="Lucida Sans Typewriter"/>
+              </w:rPr>
+              <w:t>+$30,000</w:t>
+            </w:r>
+          </w:p>
+          <w:p>
+            <w:pPr>
+              <w:jc w:val="right"/>
+              <w:rPr>
+                <w:rFonts w:ascii="Lucida Sans Typewriter" w:hAnsi="Lucida Sans Typewriter"/>
+              </w:rPr>
+            </w:pPr>
+            <w:r>
+              <w:rPr>
+                <w:rFonts w:ascii="Lucida Sans Typewriter" w:hAnsi="Lucida Sans Typewriter"/>
+              </w:rPr>
+              <w:t>(sales revenue)</w:t>
+            </w:r>
+          </w:p>
+        </w:tc>
+      </w:tr>
+    </w:tbl>
+    <w:p>
+      <w:pPr>
+        <w:rPr>
+          <w:rFonts w:ascii="Lucida Sans Typewriter" w:hAnsi="Lucida Sans Typewriter"/>
+        </w:rPr>
+      </w:pPr>
+    </w:p>
+    <w:p>
+      <w:pPr>
+        <w:rPr>
+          <w:rFonts w:ascii="Lucida Sans Typewriter" w:hAnsi="Lucida Sans Typewriter"/>
+        </w:rPr>
+      </w:pPr>
+      <w:r>
+        <w:rPr>
+          <w:rFonts w:ascii="Lucida Sans Typewriter" w:hAnsi="Lucida Sans Typewriter"/>
+        </w:rPr>
+        <w:t>The journal entry can also be written in a similar fashion.</w:t>
+      </w:r>
+    </w:p>
+    <w:p>
+      <w:pPr>
+        <w:rPr>
+          <w:rFonts w:ascii="Lucida Sans Typewriter" w:hAnsi="Lucida Sans Typewriter"/>
+        </w:rPr>
+      </w:pPr>
+    </w:p>
+    <w:p>
+      <w:pPr>
+        <w:rPr>
+          <w:rFonts w:ascii="Lucida Sans Typewriter" w:hAnsi="Lucida Sans Typewriter"/>
+        </w:rPr>
+      </w:pPr>
+      <w:r>
+        <w:rPr>
+          <w:rFonts w:ascii="Lucida Sans Typewriter" w:hAnsi="Lucida Sans Typewriter"/>
+        </w:rPr>
+        <w:lastRenderedPageBreak/>
+        <w:t>(5)</w:t>
+      </w:r>
+    </w:p>
+    <w:p>
+      <w:pPr>
+        <w:rPr>
+          <w:rFonts w:ascii="Lucida Sans Typewriter" w:hAnsi="Lucida Sans Typewriter"/>
+        </w:rPr>
+      </w:pPr>
+      <w:r>
+        <w:rPr>
+          <w:rFonts w:ascii="Lucida Sans Typewriter" w:hAnsi="Lucida Sans Typewriter"/>
+        </w:rPr>
+        <w:t>Since there is a very high chance of getting turned over, the newspaper can choose to ignore the lawsuit as a liability. It can appear in footnotes, as per the U.S. GAAP.</w:t>
+      </w:r>
     </w:p>
     <w:sectPr>
       <w:pgSz w:w="11906" w:h="16838"/>

</xml_diff>

<commit_message>
#48: Added 09-41, fixed calculation
</commit_message>
<xml_diff>
--- a/Chapter 09/Exercises/09-34.docx
+++ b/Chapter 09/Exercises/09-34.docx
@@ -22,27 +22,55 @@
     <w:p>
       <w:pPr>
         <w:rPr>
+          <w:rFonts w:ascii="Lucida Console" w:eastAsiaTheme="minorEastAsia" w:hAnsi="Lucida Console"/>
+        </w:rPr>
+      </w:pPr>
+      <w:r>
+        <w:rPr>
           <w:rFonts w:ascii="Lucida Console" w:hAnsi="Lucida Console"/>
         </w:rPr>
-      </w:pPr>
+        <w:t xml:space="preserve">Since the bonds pay 12% annually, it means that they pay 6% at a semi-annual rate. Thus, every half year, the bond holder receives </w:t>
+      </w:r>
+      <m:oMath>
+        <m:r>
+          <w:rPr>
+            <w:rFonts w:ascii="Cambria Math" w:hAnsi="Cambria Math"/>
+          </w:rPr>
+          <m:t>$10,000 ×0.06=$600</m:t>
+        </m:r>
+      </m:oMath>
       <w:r>
         <w:rPr>
-          <w:rFonts w:ascii="Lucida Console" w:hAnsi="Lucida Console"/>
-        </w:rPr>
-        <w:t>(1)</w:t>
+          <w:rFonts w:ascii="Lucida Console" w:eastAsiaTheme="minorEastAsia" w:hAnsi="Lucida Console"/>
+        </w:rPr>
+        <w:t xml:space="preserve"> per half year.</w:t>
       </w:r>
     </w:p>
     <w:p>
       <w:pPr>
         <w:rPr>
-          <w:rFonts w:ascii="Lucida Console" w:hAnsi="Lucida Console"/>
+          <w:rFonts w:ascii="Lucida Console" w:eastAsiaTheme="minorEastAsia" w:hAnsi="Lucida Console"/>
         </w:rPr>
       </w:pPr>
       <w:r>
         <w:rPr>
-          <w:rFonts w:ascii="Lucida Console" w:hAnsi="Lucida Console"/>
-        </w:rPr>
-        <w:t xml:space="preserve">The following is the amounts the classes of bonds would receive: </w:t>
+          <w:rFonts w:ascii="Lucida Console" w:eastAsiaTheme="minorEastAsia" w:hAnsi="Lucida Console"/>
+        </w:rPr>
+        <w:t xml:space="preserve">The bonds will mature in 3 years i.e. after 6 payments. The full lump sum of $10,000 will be paid after this period. Thus, the present value of the bond for a market rate of </w:t>
+      </w:r>
+      <m:oMath>
+        <m:r>
+          <w:rPr>
+            <w:rFonts w:ascii="Cambria Math" w:eastAsiaTheme="minorEastAsia" w:hAnsi="Cambria Math"/>
+          </w:rPr>
+          <m:t>r%</m:t>
+        </m:r>
+      </m:oMath>
+      <w:r>
+        <w:rPr>
+          <w:rFonts w:ascii="Lucida Console" w:eastAsiaTheme="minorEastAsia" w:hAnsi="Lucida Console"/>
+        </w:rPr>
+        <w:t xml:space="preserve"> per payment, is calculated as follows:</w:t>
       </w:r>
     </w:p>
     <w:p>
@@ -50,7 +78,7 @@
         <w:pStyle w:val="ListParagraph"/>
         <w:numPr>
           <w:ilvl w:val="0"/>
-          <w:numId w:val="5"/>
+          <w:numId w:val="6"/>
         </w:numPr>
         <w:rPr>
           <w:rFonts w:ascii="Lucida Console" w:hAnsi="Lucida Console"/>
@@ -60,15 +88,306 @@
         <w:rPr>
           <w:rFonts w:ascii="Lucida Console" w:hAnsi="Lucida Console"/>
         </w:rPr>
-        <w:t>Mortgage Bonds -&gt; $11 million (highest priority among all of them)</w:t>
+        <w:t>The payments are like an annuity; thus, their present value becomes:</w:t>
       </w:r>
     </w:p>
     <w:p>
       <w:pPr>
+        <w:rPr>
+          <w:rFonts w:ascii="Lucida Console" w:eastAsiaTheme="minorEastAsia" w:hAnsi="Lucida Console"/>
+        </w:rPr>
+      </w:pPr>
+      <m:oMathPara>
+        <m:oMath>
+          <m:r>
+            <w:rPr>
+              <w:rFonts w:ascii="Cambria Math" w:hAnsi="Cambria Math"/>
+            </w:rPr>
+            <m:t>PV of annuity payments=600</m:t>
+          </m:r>
+          <m:d>
+            <m:dPr>
+              <m:ctrlPr>
+                <w:rPr>
+                  <w:rFonts w:ascii="Cambria Math" w:hAnsi="Cambria Math"/>
+                  <w:i/>
+                </w:rPr>
+              </m:ctrlPr>
+            </m:dPr>
+            <m:e>
+              <m:f>
+                <m:fPr>
+                  <m:ctrlPr>
+                    <w:rPr>
+                      <w:rFonts w:ascii="Cambria Math" w:hAnsi="Cambria Math"/>
+                      <w:i/>
+                    </w:rPr>
+                  </m:ctrlPr>
+                </m:fPr>
+                <m:num>
+                  <m:r>
+                    <w:rPr>
+                      <w:rFonts w:ascii="Cambria Math" w:hAnsi="Cambria Math"/>
+                    </w:rPr>
+                    <m:t>1</m:t>
+                  </m:r>
+                </m:num>
+                <m:den>
+                  <m:r>
+                    <w:rPr>
+                      <w:rFonts w:ascii="Cambria Math" w:hAnsi="Cambria Math"/>
+                    </w:rPr>
+                    <m:t>1+r</m:t>
+                  </m:r>
+                </m:den>
+              </m:f>
+              <m:r>
+                <w:rPr>
+                  <w:rFonts w:ascii="Cambria Math" w:hAnsi="Cambria Math"/>
+                </w:rPr>
+                <m:t>+</m:t>
+              </m:r>
+              <m:f>
+                <m:fPr>
+                  <m:ctrlPr>
+                    <w:rPr>
+                      <w:rFonts w:ascii="Cambria Math" w:hAnsi="Cambria Math"/>
+                      <w:i/>
+                    </w:rPr>
+                  </m:ctrlPr>
+                </m:fPr>
+                <m:num>
+                  <m:r>
+                    <w:rPr>
+                      <w:rFonts w:ascii="Cambria Math" w:hAnsi="Cambria Math"/>
+                    </w:rPr>
+                    <m:t>1</m:t>
+                  </m:r>
+                </m:num>
+                <m:den>
+                  <m:sSup>
+                    <m:sSupPr>
+                      <m:ctrlPr>
+                        <w:rPr>
+                          <w:rFonts w:ascii="Cambria Math" w:hAnsi="Cambria Math"/>
+                          <w:i/>
+                        </w:rPr>
+                      </m:ctrlPr>
+                    </m:sSupPr>
+                    <m:e>
+                      <m:d>
+                        <m:dPr>
+                          <m:ctrlPr>
+                            <w:rPr>
+                              <w:rFonts w:ascii="Cambria Math" w:hAnsi="Cambria Math"/>
+                              <w:i/>
+                            </w:rPr>
+                          </m:ctrlPr>
+                        </m:dPr>
+                        <m:e>
+                          <m:r>
+                            <w:rPr>
+                              <w:rFonts w:ascii="Cambria Math" w:hAnsi="Cambria Math"/>
+                            </w:rPr>
+                            <m:t>1+r</m:t>
+                          </m:r>
+                        </m:e>
+                      </m:d>
+                    </m:e>
+                    <m:sup>
+                      <m:r>
+                        <w:rPr>
+                          <w:rFonts w:ascii="Cambria Math" w:hAnsi="Cambria Math"/>
+                        </w:rPr>
+                        <m:t>2</m:t>
+                      </m:r>
+                    </m:sup>
+                  </m:sSup>
+                </m:den>
+              </m:f>
+              <m:r>
+                <w:rPr>
+                  <w:rFonts w:ascii="Cambria Math" w:hAnsi="Cambria Math"/>
+                </w:rPr>
+                <m:t>+…+</m:t>
+              </m:r>
+              <m:f>
+                <m:fPr>
+                  <m:ctrlPr>
+                    <w:rPr>
+                      <w:rFonts w:ascii="Cambria Math" w:hAnsi="Cambria Math"/>
+                      <w:i/>
+                    </w:rPr>
+                  </m:ctrlPr>
+                </m:fPr>
+                <m:num>
+                  <m:r>
+                    <w:rPr>
+                      <w:rFonts w:ascii="Cambria Math" w:hAnsi="Cambria Math"/>
+                    </w:rPr>
+                    <m:t>1</m:t>
+                  </m:r>
+                </m:num>
+                <m:den>
+                  <m:sSup>
+                    <m:sSupPr>
+                      <m:ctrlPr>
+                        <w:rPr>
+                          <w:rFonts w:ascii="Cambria Math" w:hAnsi="Cambria Math"/>
+                          <w:i/>
+                        </w:rPr>
+                      </m:ctrlPr>
+                    </m:sSupPr>
+                    <m:e>
+                      <m:d>
+                        <m:dPr>
+                          <m:ctrlPr>
+                            <w:rPr>
+                              <w:rFonts w:ascii="Cambria Math" w:hAnsi="Cambria Math"/>
+                              <w:i/>
+                            </w:rPr>
+                          </m:ctrlPr>
+                        </m:dPr>
+                        <m:e>
+                          <m:r>
+                            <w:rPr>
+                              <w:rFonts w:ascii="Cambria Math" w:hAnsi="Cambria Math"/>
+                            </w:rPr>
+                            <m:t>1+r</m:t>
+                          </m:r>
+                        </m:e>
+                      </m:d>
+                    </m:e>
+                    <m:sup>
+                      <m:r>
+                        <w:rPr>
+                          <w:rFonts w:ascii="Cambria Math" w:hAnsi="Cambria Math"/>
+                        </w:rPr>
+                        <m:t>6</m:t>
+                      </m:r>
+                    </m:sup>
+                  </m:sSup>
+                </m:den>
+              </m:f>
+            </m:e>
+          </m:d>
+          <m:r>
+            <w:rPr>
+              <w:rFonts w:ascii="Cambria Math" w:hAnsi="Cambria Math"/>
+            </w:rPr>
+            <m:t>=</m:t>
+          </m:r>
+          <m:f>
+            <m:fPr>
+              <m:ctrlPr>
+                <w:rPr>
+                  <w:rFonts w:ascii="Cambria Math" w:hAnsi="Cambria Math"/>
+                  <w:i/>
+                </w:rPr>
+              </m:ctrlPr>
+            </m:fPr>
+            <m:num>
+              <m:r>
+                <w:rPr>
+                  <w:rFonts w:ascii="Cambria Math" w:hAnsi="Cambria Math"/>
+                </w:rPr>
+                <m:t>600</m:t>
+              </m:r>
+            </m:num>
+            <m:den>
+              <m:r>
+                <w:rPr>
+                  <w:rFonts w:ascii="Cambria Math" w:hAnsi="Cambria Math"/>
+                </w:rPr>
+                <m:t>r</m:t>
+              </m:r>
+            </m:den>
+          </m:f>
+          <m:d>
+            <m:dPr>
+              <m:ctrlPr>
+                <w:rPr>
+                  <w:rFonts w:ascii="Cambria Math" w:hAnsi="Cambria Math"/>
+                  <w:i/>
+                </w:rPr>
+              </m:ctrlPr>
+            </m:dPr>
+            <m:e>
+              <m:r>
+                <w:rPr>
+                  <w:rFonts w:ascii="Cambria Math" w:hAnsi="Cambria Math"/>
+                </w:rPr>
+                <m:t>1-</m:t>
+              </m:r>
+              <m:f>
+                <m:fPr>
+                  <m:ctrlPr>
+                    <w:rPr>
+                      <w:rFonts w:ascii="Cambria Math" w:hAnsi="Cambria Math"/>
+                      <w:i/>
+                    </w:rPr>
+                  </m:ctrlPr>
+                </m:fPr>
+                <m:num>
+                  <m:r>
+                    <w:rPr>
+                      <w:rFonts w:ascii="Cambria Math" w:hAnsi="Cambria Math"/>
+                    </w:rPr>
+                    <m:t>1</m:t>
+                  </m:r>
+                </m:num>
+                <m:den>
+                  <m:sSup>
+                    <m:sSupPr>
+                      <m:ctrlPr>
+                        <w:rPr>
+                          <w:rFonts w:ascii="Cambria Math" w:hAnsi="Cambria Math"/>
+                          <w:i/>
+                        </w:rPr>
+                      </m:ctrlPr>
+                    </m:sSupPr>
+                    <m:e>
+                      <m:d>
+                        <m:dPr>
+                          <m:ctrlPr>
+                            <w:rPr>
+                              <w:rFonts w:ascii="Cambria Math" w:hAnsi="Cambria Math"/>
+                              <w:i/>
+                            </w:rPr>
+                          </m:ctrlPr>
+                        </m:dPr>
+                        <m:e>
+                          <m:r>
+                            <w:rPr>
+                              <w:rFonts w:ascii="Cambria Math" w:hAnsi="Cambria Math"/>
+                            </w:rPr>
+                            <m:t>1+r</m:t>
+                          </m:r>
+                        </m:e>
+                      </m:d>
+                    </m:e>
+                    <m:sup>
+                      <m:r>
+                        <w:rPr>
+                          <w:rFonts w:ascii="Cambria Math" w:hAnsi="Cambria Math"/>
+                        </w:rPr>
+                        <m:t>6</m:t>
+                      </m:r>
+                    </m:sup>
+                  </m:sSup>
+                </m:den>
+              </m:f>
+            </m:e>
+          </m:d>
+        </m:oMath>
+      </m:oMathPara>
+    </w:p>
+    <w:p>
+      <w:pPr>
         <w:pStyle w:val="ListParagraph"/>
         <w:numPr>
           <w:ilvl w:val="0"/>
-          <w:numId w:val="5"/>
+          <w:numId w:val="6"/>
         </w:numPr>
         <w:rPr>
           <w:rFonts w:ascii="Lucida Console" w:hAnsi="Lucida Console"/>
@@ -78,217 +397,625 @@
         <w:rPr>
           <w:rFonts w:ascii="Lucida Console" w:hAnsi="Lucida Console"/>
         </w:rPr>
-        <w:t xml:space="preserve">$5.4 million divided proportionally amongst the Payable as well as Debentures </w:t>
+        <w:t>The lumpsum amount paid at the end, which can be written as:</w:t>
       </w:r>
     </w:p>
     <w:p>
       <w:pPr>
-        <w:pStyle w:val="ListParagraph"/>
-        <w:numPr>
-          <w:ilvl w:val="1"/>
-          <w:numId w:val="5"/>
-        </w:numPr>
-        <w:rPr>
-          <w:rFonts w:ascii="Lucida Console" w:hAnsi="Lucida Console"/>
+        <w:ind w:left="360"/>
+        <w:rPr>
+          <w:rFonts w:ascii="Lucida Console" w:eastAsiaTheme="minorEastAsia" w:hAnsi="Lucida Console"/>
+        </w:rPr>
+      </w:pPr>
+      <m:oMathPara>
+        <m:oMath>
+          <m:r>
+            <w:rPr>
+              <w:rFonts w:ascii="Cambria Math" w:hAnsi="Cambria Math"/>
+            </w:rPr>
+            <m:t>PV of the lumpsum amount=</m:t>
+          </m:r>
+          <m:f>
+            <m:fPr>
+              <m:ctrlPr>
+                <w:rPr>
+                  <w:rFonts w:ascii="Cambria Math" w:hAnsi="Cambria Math"/>
+                  <w:i/>
+                </w:rPr>
+              </m:ctrlPr>
+            </m:fPr>
+            <m:num>
+              <m:r>
+                <w:rPr>
+                  <w:rFonts w:ascii="Cambria Math" w:hAnsi="Cambria Math"/>
+                </w:rPr>
+                <m:t>10,000</m:t>
+              </m:r>
+            </m:num>
+            <m:den>
+              <m:sSup>
+                <m:sSupPr>
+                  <m:ctrlPr>
+                    <w:rPr>
+                      <w:rFonts w:ascii="Cambria Math" w:hAnsi="Cambria Math"/>
+                      <w:i/>
+                    </w:rPr>
+                  </m:ctrlPr>
+                </m:sSupPr>
+                <m:e>
+                  <m:d>
+                    <m:dPr>
+                      <m:ctrlPr>
+                        <w:rPr>
+                          <w:rFonts w:ascii="Cambria Math" w:hAnsi="Cambria Math"/>
+                          <w:i/>
+                        </w:rPr>
+                      </m:ctrlPr>
+                    </m:dPr>
+                    <m:e>
+                      <m:r>
+                        <w:rPr>
+                          <w:rFonts w:ascii="Cambria Math" w:hAnsi="Cambria Math"/>
+                        </w:rPr>
+                        <m:t>1+r</m:t>
+                      </m:r>
+                    </m:e>
+                  </m:d>
+                </m:e>
+                <m:sup>
+                  <m:r>
+                    <w:rPr>
+                      <w:rFonts w:ascii="Cambria Math" w:hAnsi="Cambria Math"/>
+                    </w:rPr>
+                    <m:t>6</m:t>
+                  </m:r>
+                </m:sup>
+              </m:sSup>
+            </m:den>
+          </m:f>
+        </m:oMath>
+      </m:oMathPara>
+    </w:p>
+    <w:p>
+      <w:pPr>
+        <w:ind w:left="360"/>
+        <w:rPr>
+          <w:rFonts w:ascii="Lucida Console" w:eastAsiaTheme="minorEastAsia" w:hAnsi="Lucida Console"/>
         </w:rPr>
       </w:pPr>
       <w:r>
         <w:rPr>
-          <w:rFonts w:ascii="Lucida Console" w:hAnsi="Lucida Console"/>
-        </w:rPr>
-        <w:t>$2.4 million to Accounts Payable</w:t>
+          <w:rFonts w:ascii="Lucida Console" w:eastAsiaTheme="minorEastAsia" w:hAnsi="Lucida Console"/>
+        </w:rPr>
+        <w:t>Thus, the present value of the bond will be given by:</w:t>
       </w:r>
     </w:p>
     <w:p>
       <w:pPr>
+        <w:ind w:left="360"/>
+        <w:rPr>
+          <w:rFonts w:ascii="Lucida Console" w:eastAsiaTheme="minorEastAsia" w:hAnsi="Lucida Console"/>
+        </w:rPr>
+      </w:pPr>
+      <m:oMathPara>
+        <m:oMath>
+          <m:r>
+            <w:rPr>
+              <w:rFonts w:ascii="Cambria Math" w:eastAsiaTheme="minorEastAsia" w:hAnsi="Cambria Math"/>
+            </w:rPr>
+            <m:t>PV of bond=</m:t>
+          </m:r>
+          <m:f>
+            <m:fPr>
+              <m:ctrlPr>
+                <w:rPr>
+                  <w:rFonts w:ascii="Cambria Math" w:eastAsiaTheme="minorEastAsia" w:hAnsi="Cambria Math"/>
+                  <w:i/>
+                </w:rPr>
+              </m:ctrlPr>
+            </m:fPr>
+            <m:num>
+              <m:r>
+                <w:rPr>
+                  <w:rFonts w:ascii="Cambria Math" w:eastAsiaTheme="minorEastAsia" w:hAnsi="Cambria Math"/>
+                </w:rPr>
+                <m:t>600</m:t>
+              </m:r>
+            </m:num>
+            <m:den>
+              <m:r>
+                <w:rPr>
+                  <w:rFonts w:ascii="Cambria Math" w:eastAsiaTheme="minorEastAsia" w:hAnsi="Cambria Math"/>
+                </w:rPr>
+                <m:t>r</m:t>
+              </m:r>
+            </m:den>
+          </m:f>
+          <m:d>
+            <m:dPr>
+              <m:ctrlPr>
+                <w:rPr>
+                  <w:rFonts w:ascii="Cambria Math" w:eastAsiaTheme="minorEastAsia" w:hAnsi="Cambria Math"/>
+                  <w:i/>
+                </w:rPr>
+              </m:ctrlPr>
+            </m:dPr>
+            <m:e>
+              <m:r>
+                <w:rPr>
+                  <w:rFonts w:ascii="Cambria Math" w:eastAsiaTheme="minorEastAsia" w:hAnsi="Cambria Math"/>
+                </w:rPr>
+                <m:t>1-</m:t>
+              </m:r>
+              <m:f>
+                <m:fPr>
+                  <m:ctrlPr>
+                    <w:rPr>
+                      <w:rFonts w:ascii="Cambria Math" w:eastAsiaTheme="minorEastAsia" w:hAnsi="Cambria Math"/>
+                      <w:i/>
+                    </w:rPr>
+                  </m:ctrlPr>
+                </m:fPr>
+                <m:num>
+                  <m:r>
+                    <w:rPr>
+                      <w:rFonts w:ascii="Cambria Math" w:eastAsiaTheme="minorEastAsia" w:hAnsi="Cambria Math"/>
+                    </w:rPr>
+                    <m:t>1</m:t>
+                  </m:r>
+                </m:num>
+                <m:den>
+                  <m:sSup>
+                    <m:sSupPr>
+                      <m:ctrlPr>
+                        <w:rPr>
+                          <w:rFonts w:ascii="Cambria Math" w:eastAsiaTheme="minorEastAsia" w:hAnsi="Cambria Math"/>
+                          <w:i/>
+                        </w:rPr>
+                      </m:ctrlPr>
+                    </m:sSupPr>
+                    <m:e>
+                      <m:d>
+                        <m:dPr>
+                          <m:ctrlPr>
+                            <w:rPr>
+                              <w:rFonts w:ascii="Cambria Math" w:eastAsiaTheme="minorEastAsia" w:hAnsi="Cambria Math"/>
+                              <w:i/>
+                            </w:rPr>
+                          </m:ctrlPr>
+                        </m:dPr>
+                        <m:e>
+                          <m:r>
+                            <w:rPr>
+                              <w:rFonts w:ascii="Cambria Math" w:eastAsiaTheme="minorEastAsia" w:hAnsi="Cambria Math"/>
+                            </w:rPr>
+                            <m:t>1+ r</m:t>
+                          </m:r>
+                        </m:e>
+                      </m:d>
+                    </m:e>
+                    <m:sup>
+                      <m:r>
+                        <w:rPr>
+                          <w:rFonts w:ascii="Cambria Math" w:eastAsiaTheme="minorEastAsia" w:hAnsi="Cambria Math"/>
+                        </w:rPr>
+                        <m:t>6</m:t>
+                      </m:r>
+                    </m:sup>
+                  </m:sSup>
+                </m:den>
+              </m:f>
+            </m:e>
+          </m:d>
+          <m:r>
+            <w:rPr>
+              <w:rFonts w:ascii="Cambria Math" w:eastAsiaTheme="minorEastAsia" w:hAnsi="Cambria Math"/>
+            </w:rPr>
+            <m:t xml:space="preserve"> +</m:t>
+          </m:r>
+          <m:f>
+            <m:fPr>
+              <m:ctrlPr>
+                <w:rPr>
+                  <w:rFonts w:ascii="Cambria Math" w:eastAsiaTheme="minorEastAsia" w:hAnsi="Cambria Math"/>
+                  <w:i/>
+                </w:rPr>
+              </m:ctrlPr>
+            </m:fPr>
+            <m:num>
+              <m:r>
+                <w:rPr>
+                  <w:rFonts w:ascii="Cambria Math" w:eastAsiaTheme="minorEastAsia" w:hAnsi="Cambria Math"/>
+                </w:rPr>
+                <m:t>10,000</m:t>
+              </m:r>
+            </m:num>
+            <m:den>
+              <m:sSup>
+                <m:sSupPr>
+                  <m:ctrlPr>
+                    <w:rPr>
+                      <w:rFonts w:ascii="Cambria Math" w:eastAsiaTheme="minorEastAsia" w:hAnsi="Cambria Math"/>
+                      <w:i/>
+                    </w:rPr>
+                  </m:ctrlPr>
+                </m:sSupPr>
+                <m:e>
+                  <m:d>
+                    <m:dPr>
+                      <m:ctrlPr>
+                        <w:rPr>
+                          <w:rFonts w:ascii="Cambria Math" w:eastAsiaTheme="minorEastAsia" w:hAnsi="Cambria Math"/>
+                          <w:i/>
+                        </w:rPr>
+                      </m:ctrlPr>
+                    </m:dPr>
+                    <m:e>
+                      <m:r>
+                        <w:rPr>
+                          <w:rFonts w:ascii="Cambria Math" w:eastAsiaTheme="minorEastAsia" w:hAnsi="Cambria Math"/>
+                        </w:rPr>
+                        <m:t>1+r</m:t>
+                      </m:r>
+                    </m:e>
+                  </m:d>
+                </m:e>
+                <m:sup>
+                  <m:r>
+                    <w:rPr>
+                      <w:rFonts w:ascii="Cambria Math" w:eastAsiaTheme="minorEastAsia" w:hAnsi="Cambria Math"/>
+                    </w:rPr>
+                    <m:t>6</m:t>
+                  </m:r>
+                </m:sup>
+              </m:sSup>
+            </m:den>
+          </m:f>
+        </m:oMath>
+      </m:oMathPara>
+    </w:p>
+    <w:p>
+      <w:pPr>
         <w:pStyle w:val="ListParagraph"/>
         <w:numPr>
-          <w:ilvl w:val="1"/>
-          <w:numId w:val="5"/>
+          <w:ilvl w:val="0"/>
+          <w:numId w:val="7"/>
         </w:numPr>
         <w:rPr>
-          <w:rFonts w:ascii="Lucida Console" w:hAnsi="Lucida Console"/>
+          <w:rFonts w:ascii="Lucida Console" w:eastAsiaTheme="minorEastAsia" w:hAnsi="Lucida Console"/>
         </w:rPr>
       </w:pPr>
       <w:r>
         <w:rPr>
-          <w:rFonts w:ascii="Lucida Console" w:hAnsi="Lucida Console"/>
-        </w:rPr>
-        <w:t>$3 million to Debentures Payable</w:t>
+          <w:rFonts w:ascii="Lucida Console" w:eastAsiaTheme="minorEastAsia" w:hAnsi="Lucida Console"/>
+        </w:rPr>
+        <w:t>For a market rate of 12% (6% semi-annually), we get the present bond value as:</w:t>
       </w:r>
     </w:p>
     <w:p>
       <w:pPr>
         <w:rPr>
-          <w:rFonts w:ascii="Lucida Console" w:hAnsi="Lucida Console"/>
+          <w:rFonts w:ascii="Lucida Console" w:eastAsiaTheme="minorEastAsia" w:hAnsi="Lucida Console"/>
+        </w:rPr>
+      </w:pPr>
+      <m:oMathPara>
+        <m:oMath>
+          <m:r>
+            <w:rPr>
+              <w:rFonts w:ascii="Cambria Math" w:eastAsiaTheme="minorEastAsia" w:hAnsi="Cambria Math"/>
+            </w:rPr>
+            <m:t>PV of bond @ 12%=$10,000</m:t>
+          </m:r>
+          <m:r>
+            <w:rPr>
+              <w:rFonts w:ascii="Cambria Math" w:eastAsiaTheme="minorEastAsia" w:hAnsi="Cambria Math"/>
+            </w:rPr>
+            <m:t>.00</m:t>
+          </m:r>
+        </m:oMath>
+      </m:oMathPara>
+    </w:p>
+    <w:p>
+      <w:pPr>
+        <w:pStyle w:val="ListParagraph"/>
+        <w:numPr>
+          <w:ilvl w:val="0"/>
+          <w:numId w:val="9"/>
+        </w:numPr>
+        <w:rPr>
+          <w:rFonts w:ascii="Lucida Console" w:eastAsiaTheme="minorEastAsia" w:hAnsi="Lucida Console"/>
         </w:rPr>
       </w:pPr>
       <w:r>
         <w:rPr>
-          <w:rFonts w:ascii="Lucida Console" w:hAnsi="Lucida Console"/>
-        </w:rPr>
-        <w:t>(2)</w:t>
+          <w:rFonts w:ascii="Lucida Console" w:eastAsiaTheme="minorEastAsia" w:hAnsi="Lucida Console"/>
+        </w:rPr>
+        <w:t xml:space="preserve">The interest part: </w:t>
+      </w:r>
+      <m:oMath>
+        <m:r>
+          <w:rPr>
+            <w:rFonts w:ascii="Cambria Math" w:eastAsiaTheme="minorEastAsia" w:hAnsi="Cambria Math"/>
+          </w:rPr>
+          <m:t xml:space="preserve">   $2,950.40</m:t>
+        </m:r>
+      </m:oMath>
+    </w:p>
+    <w:p>
+      <w:pPr>
+        <w:pStyle w:val="ListParagraph"/>
+        <w:numPr>
+          <w:ilvl w:val="0"/>
+          <w:numId w:val="9"/>
+        </w:numPr>
+        <w:rPr>
+          <w:rFonts w:ascii="Lucida Console" w:eastAsiaTheme="minorEastAsia" w:hAnsi="Lucida Console"/>
+        </w:rPr>
+      </w:pPr>
+      <w:r>
+        <w:rPr>
+          <w:rFonts w:ascii="Lucida Console" w:eastAsiaTheme="minorEastAsia" w:hAnsi="Lucida Console"/>
+        </w:rPr>
+        <w:t xml:space="preserve">The principal part: </w:t>
+      </w:r>
+      <m:oMath>
+        <m:r>
+          <w:rPr>
+            <w:rFonts w:ascii="Cambria Math" w:eastAsiaTheme="minorEastAsia" w:hAnsi="Cambria Math"/>
+          </w:rPr>
+          <m:t>$7,049.60</m:t>
+        </m:r>
+      </m:oMath>
+    </w:p>
+    <w:p>
+      <w:pPr>
+        <w:pStyle w:val="ListParagraph"/>
+        <w:numPr>
+          <w:ilvl w:val="0"/>
+          <w:numId w:val="7"/>
+        </w:numPr>
+        <w:rPr>
+          <w:rFonts w:ascii="Lucida Console" w:eastAsiaTheme="minorEastAsia" w:hAnsi="Lucida Console"/>
+        </w:rPr>
+      </w:pPr>
+      <w:r>
+        <w:rPr>
+          <w:rFonts w:ascii="Lucida Console" w:eastAsiaTheme="minorEastAsia" w:hAnsi="Lucida Console"/>
+        </w:rPr>
+        <w:t>For a market rate of 14% (7% semi-annually), we get the present bond value as:</w:t>
       </w:r>
     </w:p>
     <w:p>
       <w:pPr>
         <w:rPr>
-          <w:rFonts w:ascii="Lucida Console" w:hAnsi="Lucida Console"/>
+          <w:rFonts w:ascii="Lucida Console" w:eastAsiaTheme="minorEastAsia" w:hAnsi="Lucida Console"/>
+        </w:rPr>
+      </w:pPr>
+      <m:oMathPara>
+        <m:oMath>
+          <m:r>
+            <w:rPr>
+              <w:rFonts w:ascii="Cambria Math" w:eastAsiaTheme="minorEastAsia" w:hAnsi="Cambria Math"/>
+            </w:rPr>
+            <m:t>P</m:t>
+          </m:r>
+          <m:r>
+            <w:rPr>
+              <w:rFonts w:ascii="Cambria Math" w:eastAsiaTheme="minorEastAsia" w:hAnsi="Cambria Math"/>
+            </w:rPr>
+            <m:t>V of bond @ 14%=</m:t>
+          </m:r>
+          <m:r>
+            <w:rPr>
+              <w:rFonts w:ascii="Cambria Math" w:eastAsiaTheme="minorEastAsia" w:hAnsi="Cambria Math"/>
+            </w:rPr>
+            <m:t xml:space="preserve"> </m:t>
+          </m:r>
+          <m:r>
+            <w:rPr>
+              <w:rFonts w:ascii="Cambria Math" w:eastAsiaTheme="minorEastAsia" w:hAnsi="Cambria Math"/>
+            </w:rPr>
+            <m:t>$</m:t>
+          </m:r>
+          <m:r>
+            <w:rPr>
+              <w:rFonts w:ascii="Cambria Math" w:eastAsiaTheme="minorEastAsia" w:hAnsi="Cambria Math"/>
+            </w:rPr>
+            <m:t>9,523.35</m:t>
+          </m:r>
+        </m:oMath>
+      </m:oMathPara>
+    </w:p>
+    <w:p>
+      <w:pPr>
+        <w:pStyle w:val="ListParagraph"/>
+        <w:numPr>
+          <w:ilvl w:val="0"/>
+          <w:numId w:val="9"/>
+        </w:numPr>
+        <w:rPr>
+          <w:rFonts w:ascii="Lucida Console" w:eastAsiaTheme="minorEastAsia" w:hAnsi="Lucida Console"/>
         </w:rPr>
       </w:pPr>
       <w:r>
         <w:rPr>
-          <w:rFonts w:ascii="Lucida Console" w:hAnsi="Lucida Console"/>
-        </w:rPr>
-        <w:t xml:space="preserve">(a) </w:t>
+          <w:rFonts w:ascii="Lucida Console" w:eastAsiaTheme="minorEastAsia" w:hAnsi="Lucida Console"/>
+        </w:rPr>
+        <w:t xml:space="preserve">The interest part:  </w:t>
+      </w:r>
+      <m:oMath>
+        <m:r>
+          <w:rPr>
+            <w:rFonts w:ascii="Cambria Math" w:eastAsiaTheme="minorEastAsia" w:hAnsi="Cambria Math"/>
+          </w:rPr>
+          <m:t>$2,859.93</m:t>
+        </m:r>
+      </m:oMath>
+    </w:p>
+    <w:p>
+      <w:pPr>
+        <w:pStyle w:val="ListParagraph"/>
+        <w:numPr>
+          <w:ilvl w:val="0"/>
+          <w:numId w:val="9"/>
+        </w:numPr>
+        <w:rPr>
+          <w:rFonts w:ascii="Lucida Console" w:eastAsiaTheme="minorEastAsia" w:hAnsi="Lucida Console"/>
+        </w:rPr>
+      </w:pPr>
+      <w:r>
+        <w:rPr>
+          <w:rFonts w:ascii="Lucida Console" w:eastAsiaTheme="minorEastAsia" w:hAnsi="Lucida Console"/>
+        </w:rPr>
+        <w:t xml:space="preserve">The principal part: </w:t>
+      </w:r>
+      <m:oMath>
+        <m:r>
+          <w:rPr>
+            <w:rFonts w:ascii="Cambria Math" w:eastAsiaTheme="minorEastAsia" w:hAnsi="Cambria Math"/>
+          </w:rPr>
+          <m:t>$</m:t>
+        </m:r>
+        <m:r>
+          <w:rPr>
+            <w:rFonts w:ascii="Cambria Math" w:eastAsiaTheme="minorEastAsia" w:hAnsi="Cambria Math"/>
+          </w:rPr>
+          <m:t>6,663.42</m:t>
+        </m:r>
+      </m:oMath>
+    </w:p>
+    <w:p>
+      <w:pPr>
+        <w:pStyle w:val="ListParagraph"/>
+        <w:numPr>
+          <w:ilvl w:val="0"/>
+          <w:numId w:val="7"/>
+        </w:numPr>
+        <w:rPr>
+          <w:rFonts w:ascii="Lucida Console" w:eastAsiaTheme="minorEastAsia" w:hAnsi="Lucida Console"/>
+        </w:rPr>
+      </w:pPr>
+      <w:r>
+        <w:rPr>
+          <w:rFonts w:ascii="Lucida Console" w:eastAsiaTheme="minorEastAsia" w:hAnsi="Lucida Console"/>
+        </w:rPr>
+        <w:t>For a market rate of 10% (5% semi-annually), we get the present bond value as:</w:t>
       </w:r>
     </w:p>
     <w:p>
       <w:pPr>
         <w:rPr>
-          <w:rFonts w:ascii="Lucida Console" w:hAnsi="Lucida Console"/>
+          <w:rFonts w:ascii="Lucida Console" w:eastAsiaTheme="minorEastAsia" w:hAnsi="Lucida Console"/>
+        </w:rPr>
+      </w:pPr>
+      <m:oMathPara>
+        <m:oMath>
+          <m:r>
+            <w:rPr>
+              <w:rFonts w:ascii="Cambria Math" w:eastAsiaTheme="minorEastAsia" w:hAnsi="Cambria Math"/>
+            </w:rPr>
+            <m:t>PV of bond @ 10%=$10,507.57</m:t>
+          </m:r>
+        </m:oMath>
+      </m:oMathPara>
+    </w:p>
+    <w:p>
+      <w:pPr>
+        <w:pStyle w:val="ListParagraph"/>
+        <w:numPr>
+          <w:ilvl w:val="0"/>
+          <w:numId w:val="9"/>
+        </w:numPr>
+        <w:rPr>
+          <w:rFonts w:ascii="Lucida Console" w:eastAsiaTheme="minorEastAsia" w:hAnsi="Lucida Console"/>
         </w:rPr>
       </w:pPr>
       <w:r>
         <w:rPr>
-          <w:rFonts w:ascii="Lucida Console" w:hAnsi="Lucida Console"/>
-        </w:rPr>
-        <w:t xml:space="preserve">The following is the amounts the classes of bonds would receive: </w:t>
+          <w:rFonts w:ascii="Lucida Console" w:eastAsiaTheme="minorEastAsia" w:hAnsi="Lucida Console"/>
+        </w:rPr>
+        <w:t xml:space="preserve">The interest part: </w:t>
+      </w:r>
+      <m:oMath>
+        <m:r>
+          <w:rPr>
+            <w:rFonts w:ascii="Cambria Math" w:eastAsiaTheme="minorEastAsia" w:hAnsi="Cambria Math"/>
+          </w:rPr>
+          <m:t xml:space="preserve">  $3,045.42</m:t>
+        </m:r>
+      </m:oMath>
+    </w:p>
+    <w:p>
+      <w:pPr>
+        <w:pStyle w:val="ListParagraph"/>
+        <w:numPr>
+          <w:ilvl w:val="0"/>
+          <w:numId w:val="9"/>
+        </w:numPr>
+        <w:rPr>
+          <w:rFonts w:ascii="Lucida Console" w:eastAsiaTheme="minorEastAsia" w:hAnsi="Lucida Console"/>
+        </w:rPr>
+      </w:pPr>
+      <w:r>
+        <w:rPr>
+          <w:rFonts w:ascii="Lucida Console" w:eastAsiaTheme="minorEastAsia" w:hAnsi="Lucida Console"/>
+        </w:rPr>
+        <w:t xml:space="preserve">The principal part: </w:t>
+      </w:r>
+      <m:oMath>
+        <m:r>
+          <w:rPr>
+            <w:rFonts w:ascii="Cambria Math" w:eastAsiaTheme="minorEastAsia" w:hAnsi="Cambria Math"/>
+          </w:rPr>
+          <m:t>$7,462.15</m:t>
+        </m:r>
+      </m:oMath>
+    </w:p>
+    <w:p>
+      <w:pPr>
+        <w:rPr>
+          <w:rFonts w:ascii="Lucida Console" w:eastAsiaTheme="minorEastAsia" w:hAnsi="Lucida Console"/>
+        </w:rPr>
+      </w:pPr>
+      <w:r>
+        <w:rPr>
+          <w:rFonts w:ascii="Lucida Console" w:eastAsiaTheme="minorEastAsia" w:hAnsi="Lucida Console"/>
+        </w:rPr>
+        <w:lastRenderedPageBreak/>
+        <w:t>As expected, in (2) the bond is sold at a discount</w:t>
+      </w:r>
+      <w:r>
+        <w:rPr>
+          <w:rFonts w:ascii="Lucida Console" w:eastAsiaTheme="minorEastAsia" w:hAnsi="Lucida Console"/>
+        </w:rPr>
+        <w:t xml:space="preserve"> of $476.65</w:t>
+      </w:r>
+      <w:r>
+        <w:rPr>
+          <w:rFonts w:ascii="Lucida Console" w:eastAsiaTheme="minorEastAsia" w:hAnsi="Lucida Console"/>
+        </w:rPr>
+        <w:t>, while in (3), the bond is sold at a premium</w:t>
+      </w:r>
+      <w:r>
+        <w:rPr>
+          <w:rFonts w:ascii="Lucida Console" w:eastAsiaTheme="minorEastAsia" w:hAnsi="Lucida Console"/>
+        </w:rPr>
+        <w:t xml:space="preserve"> of $507.57 respectively. </w:t>
       </w:r>
     </w:p>
     <w:p>
       <w:pPr>
-        <w:pStyle w:val="ListParagraph"/>
-        <w:numPr>
-          <w:ilvl w:val="0"/>
-          <w:numId w:val="5"/>
-        </w:numPr>
-        <w:rPr>
-          <w:rFonts w:ascii="Lucida Console" w:hAnsi="Lucida Console"/>
-        </w:rPr>
-      </w:pPr>
-      <w:r>
-        <w:rPr>
-          <w:rFonts w:ascii="Lucida Console" w:hAnsi="Lucida Console"/>
-        </w:rPr>
-        <w:t>Mortgage Bonds -&gt; $11 million</w:t>
-      </w:r>
+        <w:rPr>
+          <w:rFonts w:ascii="Lucida Console" w:eastAsiaTheme="minorEastAsia" w:hAnsi="Lucida Console"/>
+        </w:rPr>
+      </w:pPr>
     </w:p>
     <w:p>
       <w:pPr>
-        <w:pStyle w:val="ListParagraph"/>
-        <w:numPr>
-          <w:ilvl w:val="0"/>
-          <w:numId w:val="5"/>
-        </w:numPr>
-        <w:rPr>
-          <w:rFonts w:ascii="Lucida Console" w:hAnsi="Lucida Console"/>
-        </w:rPr>
-      </w:pPr>
-      <w:r>
-        <w:rPr>
-          <w:rFonts w:ascii="Lucida Console" w:hAnsi="Lucida Console"/>
-        </w:rPr>
-        <w:t>Accounts Payable -&gt; $4 million</w:t>
-      </w:r>
-    </w:p>
-    <w:p>
-      <w:pPr>
-        <w:pStyle w:val="ListParagraph"/>
-        <w:numPr>
-          <w:ilvl w:val="0"/>
-          <w:numId w:val="5"/>
-        </w:numPr>
-        <w:rPr>
-          <w:rFonts w:ascii="Lucida Console" w:hAnsi="Lucida Console"/>
-        </w:rPr>
-      </w:pPr>
-      <w:r>
-        <w:rPr>
-          <w:rFonts w:ascii="Lucida Console" w:hAnsi="Lucida Console"/>
-        </w:rPr>
-        <w:t>Subordinated Debentures -&gt; $1.4 million</w:t>
-      </w:r>
-    </w:p>
-    <w:p>
-      <w:pPr>
-        <w:rPr>
-          <w:rFonts w:ascii="Lucida Console" w:hAnsi="Lucida Console"/>
-        </w:rPr>
-      </w:pPr>
-      <w:r>
-        <w:rPr>
-          <w:rFonts w:ascii="Lucida Console" w:hAnsi="Lucida Console"/>
-        </w:rPr>
-        <w:t>(b)</w:t>
-      </w:r>
-    </w:p>
-    <w:p>
-      <w:pPr>
-        <w:rPr>
-          <w:rFonts w:ascii="Lucida Console" w:hAnsi="Lucida Console"/>
-        </w:rPr>
-      </w:pPr>
-      <w:r>
-        <w:rPr>
-          <w:rFonts w:ascii="Lucida Console" w:hAnsi="Lucida Console"/>
-        </w:rPr>
-        <w:t>The following is the amounts the classes of bonds would receive:</w:t>
-      </w:r>
-    </w:p>
-    <w:p>
-      <w:pPr>
-        <w:pStyle w:val="ListParagraph"/>
-        <w:numPr>
-          <w:ilvl w:val="0"/>
-          <w:numId w:val="5"/>
-        </w:numPr>
-        <w:rPr>
-          <w:rFonts w:ascii="Lucida Console" w:hAnsi="Lucida Console"/>
-        </w:rPr>
-      </w:pPr>
-      <w:r>
-        <w:rPr>
-          <w:rFonts w:ascii="Lucida Console" w:hAnsi="Lucida Console"/>
-        </w:rPr>
-        <w:t>Mortgage Bonds -&gt; $11 million</w:t>
-      </w:r>
-    </w:p>
-    <w:p>
-      <w:pPr>
-        <w:pStyle w:val="ListParagraph"/>
-        <w:numPr>
-          <w:ilvl w:val="0"/>
-          <w:numId w:val="5"/>
-        </w:numPr>
-        <w:rPr>
-          <w:rFonts w:ascii="Lucida Console" w:hAnsi="Lucida Console"/>
-        </w:rPr>
-      </w:pPr>
-      <w:r>
-        <w:rPr>
-          <w:rFonts w:ascii="Lucida Console" w:hAnsi="Lucida Console"/>
-        </w:rPr>
-        <w:t>Accounts Payable -&gt; $1.5 million</w:t>
-      </w:r>
-    </w:p>
-    <w:p>
-      <w:pPr>
-        <w:pStyle w:val="ListParagraph"/>
-        <w:numPr>
-          <w:ilvl w:val="0"/>
-          <w:numId w:val="5"/>
-        </w:numPr>
-        <w:rPr>
-          <w:rFonts w:ascii="Lucida Console" w:hAnsi="Lucida Console"/>
-        </w:rPr>
-      </w:pPr>
-      <w:r>
-        <w:rPr>
-          <w:rFonts w:ascii="Lucida Console" w:hAnsi="Lucida Console"/>
-        </w:rPr>
-        <w:t>Nothing left for subordinated debentures, hence.</w:t>
-      </w:r>
+        <w:rPr>
+          <w:rFonts w:ascii="Lucida Console" w:eastAsiaTheme="minorEastAsia" w:hAnsi="Lucida Console"/>
+        </w:rPr>
+      </w:pPr>
     </w:p>
     <w:sectPr>
       <w:pgSz w:w="11906" w:h="16838"/>
@@ -303,6 +1030,119 @@
 <file path=word/numbering.xml><?xml version="1.0" encoding="utf-8"?>
 <w:numbering xmlns:wpc="http://schemas.microsoft.com/office/word/2010/wordprocessingCanvas" xmlns:cx="http://schemas.microsoft.com/office/drawing/2014/chartex" xmlns:cx1="http://schemas.microsoft.com/office/drawing/2015/9/8/chartex" xmlns:cx2="http://schemas.microsoft.com/office/drawing/2015/10/21/chartex" xmlns:cx3="http://schemas.microsoft.com/office/drawing/2016/5/9/chartex" xmlns:cx4="http://schemas.microsoft.com/office/drawing/2016/5/10/chartex" xmlns:cx5="http://schemas.microsoft.com/office/drawing/2016/5/11/chartex" xmlns:cx6="http://schemas.microsoft.com/office/drawing/2016/5/12/chartex" xmlns:cx7="http://schemas.microsoft.com/office/drawing/2016/5/13/chartex" xmlns:cx8="http://schemas.microsoft.com/office/drawing/2016/5/14/chartex" xmlns:mc="http://schemas.openxmlformats.org/markup-compatibility/2006" xmlns:aink="http://schemas.microsoft.com/office/drawing/2016/ink" xmlns:am3d="http://schemas.microsoft.com/office/drawing/2017/model3d" xmlns:o="urn:schemas-microsoft-com:office:office" xmlns:oel="http://schemas.microsoft.com/office/2019/extlst" xmlns:r="http://schemas.openxmlformats.org/officeDocument/2006/relationships" xmlns:m="http://schemas.openxmlformats.org/officeDocument/2006/math" xmlns:v="urn:schemas-microsoft-com:vml" xmlns:wp14="http://schemas.microsoft.com/office/word/2010/wordprocessingDrawing" xmlns:wp="http://schemas.openxmlformats.org/drawingml/2006/wordprocessingDrawing" xmlns:w10="urn:schemas-microsoft-com:office:word" xmlns:w="http://schemas.openxmlformats.org/wordprocessingml/2006/main" xmlns:w14="http://schemas.microsoft.com/office/word/2010/wordml" xmlns:w15="http://schemas.microsoft.com/office/word/2012/wordml" xmlns:w16cex="http://schemas.microsoft.com/office/word/2018/wordml/cex" xmlns:w16cid="http://schemas.microsoft.com/office/word/2016/wordml/cid" xmlns:w16="http://schemas.microsoft.com/office/word/2018/wordml" xmlns:w16du="http://schemas.microsoft.com/office/word/2023/wordml/word16du" xmlns:w16sdtdh="http://schemas.microsoft.com/office/word/2020/wordml/sdtdatahash" xmlns:w16sdtfl="http://schemas.microsoft.com/office/word/2024/wordml/sdtformatlock" xmlns:w16se="http://schemas.microsoft.com/office/word/2015/wordml/symex" xmlns:wpg="http://schemas.microsoft.com/office/word/2010/wordprocessingGroup" xmlns:wpi="http://schemas.microsoft.com/office/word/2010/wordprocessingInk" xmlns:wne="http://schemas.microsoft.com/office/word/2006/wordml" xmlns:wps="http://schemas.microsoft.com/office/word/2010/wordprocessingShape" mc:Ignorable="w14 w15 w16se w16cid w16 w16cex w16sdtdh w16sdtfl w16du wp14">
   <w:abstractNum w:abstractNumId="0" w15:restartNumberingAfterBreak="0">
+    <w:nsid w:val="07667166"/>
+    <w:multiLevelType w:val="hybridMultilevel"/>
+    <w:tmpl w:val="69901004"/>
+    <w:lvl w:ilvl="0" w:tplc="F1AA88B8">
+      <w:start w:val="3"/>
+      <w:numFmt w:val="bullet"/>
+      <w:lvlText w:val=""/>
+      <w:lvlJc w:val="left"/>
+      <w:pPr>
+        <w:ind w:left="720" w:hanging="360"/>
+      </w:pPr>
+      <w:rPr>
+        <w:rFonts w:ascii="Symbol" w:eastAsiaTheme="minorEastAsia" w:hAnsi="Symbol" w:cstheme="minorBidi" w:hint="default"/>
+      </w:rPr>
+    </w:lvl>
+    <w:lvl w:ilvl="1" w:tplc="40090003" w:tentative="1">
+      <w:start w:val="1"/>
+      <w:numFmt w:val="bullet"/>
+      <w:lvlText w:val="o"/>
+      <w:lvlJc w:val="left"/>
+      <w:pPr>
+        <w:ind w:left="1440" w:hanging="360"/>
+      </w:pPr>
+      <w:rPr>
+        <w:rFonts w:ascii="Courier New" w:hAnsi="Courier New" w:cs="Courier New" w:hint="default"/>
+      </w:rPr>
+    </w:lvl>
+    <w:lvl w:ilvl="2" w:tplc="40090005" w:tentative="1">
+      <w:start w:val="1"/>
+      <w:numFmt w:val="bullet"/>
+      <w:lvlText w:val=""/>
+      <w:lvlJc w:val="left"/>
+      <w:pPr>
+        <w:ind w:left="2160" w:hanging="360"/>
+      </w:pPr>
+      <w:rPr>
+        <w:rFonts w:ascii="Wingdings" w:hAnsi="Wingdings" w:hint="default"/>
+      </w:rPr>
+    </w:lvl>
+    <w:lvl w:ilvl="3" w:tplc="40090001" w:tentative="1">
+      <w:start w:val="1"/>
+      <w:numFmt w:val="bullet"/>
+      <w:lvlText w:val=""/>
+      <w:lvlJc w:val="left"/>
+      <w:pPr>
+        <w:ind w:left="2880" w:hanging="360"/>
+      </w:pPr>
+      <w:rPr>
+        <w:rFonts w:ascii="Symbol" w:hAnsi="Symbol" w:hint="default"/>
+      </w:rPr>
+    </w:lvl>
+    <w:lvl w:ilvl="4" w:tplc="40090003" w:tentative="1">
+      <w:start w:val="1"/>
+      <w:numFmt w:val="bullet"/>
+      <w:lvlText w:val="o"/>
+      <w:lvlJc w:val="left"/>
+      <w:pPr>
+        <w:ind w:left="3600" w:hanging="360"/>
+      </w:pPr>
+      <w:rPr>
+        <w:rFonts w:ascii="Courier New" w:hAnsi="Courier New" w:cs="Courier New" w:hint="default"/>
+      </w:rPr>
+    </w:lvl>
+    <w:lvl w:ilvl="5" w:tplc="40090005" w:tentative="1">
+      <w:start w:val="1"/>
+      <w:numFmt w:val="bullet"/>
+      <w:lvlText w:val=""/>
+      <w:lvlJc w:val="left"/>
+      <w:pPr>
+        <w:ind w:left="4320" w:hanging="360"/>
+      </w:pPr>
+      <w:rPr>
+        <w:rFonts w:ascii="Wingdings" w:hAnsi="Wingdings" w:hint="default"/>
+      </w:rPr>
+    </w:lvl>
+    <w:lvl w:ilvl="6" w:tplc="40090001" w:tentative="1">
+      <w:start w:val="1"/>
+      <w:numFmt w:val="bullet"/>
+      <w:lvlText w:val=""/>
+      <w:lvlJc w:val="left"/>
+      <w:pPr>
+        <w:ind w:left="5040" w:hanging="360"/>
+      </w:pPr>
+      <w:rPr>
+        <w:rFonts w:ascii="Symbol" w:hAnsi="Symbol" w:hint="default"/>
+      </w:rPr>
+    </w:lvl>
+    <w:lvl w:ilvl="7" w:tplc="40090003" w:tentative="1">
+      <w:start w:val="1"/>
+      <w:numFmt w:val="bullet"/>
+      <w:lvlText w:val="o"/>
+      <w:lvlJc w:val="left"/>
+      <w:pPr>
+        <w:ind w:left="5760" w:hanging="360"/>
+      </w:pPr>
+      <w:rPr>
+        <w:rFonts w:ascii="Courier New" w:hAnsi="Courier New" w:cs="Courier New" w:hint="default"/>
+      </w:rPr>
+    </w:lvl>
+    <w:lvl w:ilvl="8" w:tplc="40090005" w:tentative="1">
+      <w:start w:val="1"/>
+      <w:numFmt w:val="bullet"/>
+      <w:lvlText w:val=""/>
+      <w:lvlJc w:val="left"/>
+      <w:pPr>
+        <w:ind w:left="6480" w:hanging="360"/>
+      </w:pPr>
+      <w:rPr>
+        <w:rFonts w:ascii="Wingdings" w:hAnsi="Wingdings" w:hint="default"/>
+      </w:rPr>
+    </w:lvl>
+  </w:abstractNum>
+  <w:abstractNum w:abstractNumId="1" w15:restartNumberingAfterBreak="0">
     <w:nsid w:val="0A8962BB"/>
     <w:multiLevelType w:val="hybridMultilevel"/>
     <w:tmpl w:val="09F439EE"/>
@@ -415,7 +1255,7 @@
       </w:rPr>
     </w:lvl>
   </w:abstractNum>
-  <w:abstractNum w:abstractNumId="1" w15:restartNumberingAfterBreak="0">
+  <w:abstractNum w:abstractNumId="2" w15:restartNumberingAfterBreak="0">
     <w:nsid w:val="29927B80"/>
     <w:multiLevelType w:val="hybridMultilevel"/>
     <w:tmpl w:val="7BFAC2C6"/>
@@ -504,7 +1344,7 @@
       </w:pPr>
     </w:lvl>
   </w:abstractNum>
-  <w:abstractNum w:abstractNumId="2" w15:restartNumberingAfterBreak="0">
+  <w:abstractNum w:abstractNumId="3" w15:restartNumberingAfterBreak="0">
     <w:nsid w:val="3CE13389"/>
     <w:multiLevelType w:val="hybridMultilevel"/>
     <w:tmpl w:val="387A08CA"/>
@@ -617,7 +1457,298 @@
       </w:rPr>
     </w:lvl>
   </w:abstractNum>
-  <w:abstractNum w:abstractNumId="3" w15:restartNumberingAfterBreak="0">
+  <w:abstractNum w:abstractNumId="4" w15:restartNumberingAfterBreak="0">
+    <w:nsid w:val="3D3C6F5F"/>
+    <w:multiLevelType w:val="hybridMultilevel"/>
+    <w:tmpl w:val="FA8C72F6"/>
+    <w:lvl w:ilvl="0" w:tplc="75A6F24C">
+      <w:start w:val="1"/>
+      <w:numFmt w:val="lowerLetter"/>
+      <w:lvlText w:val="(%1)"/>
+      <w:lvlJc w:val="left"/>
+      <w:pPr>
+        <w:ind w:left="1080" w:hanging="720"/>
+      </w:pPr>
+      <w:rPr>
+        <w:rFonts w:eastAsiaTheme="minorEastAsia" w:hint="default"/>
+      </w:rPr>
+    </w:lvl>
+    <w:lvl w:ilvl="1" w:tplc="40090019" w:tentative="1">
+      <w:start w:val="1"/>
+      <w:numFmt w:val="lowerLetter"/>
+      <w:lvlText w:val="%2."/>
+      <w:lvlJc w:val="left"/>
+      <w:pPr>
+        <w:ind w:left="1440" w:hanging="360"/>
+      </w:pPr>
+    </w:lvl>
+    <w:lvl w:ilvl="2" w:tplc="4009001B" w:tentative="1">
+      <w:start w:val="1"/>
+      <w:numFmt w:val="lowerRoman"/>
+      <w:lvlText w:val="%3."/>
+      <w:lvlJc w:val="right"/>
+      <w:pPr>
+        <w:ind w:left="2160" w:hanging="180"/>
+      </w:pPr>
+    </w:lvl>
+    <w:lvl w:ilvl="3" w:tplc="4009000F" w:tentative="1">
+      <w:start w:val="1"/>
+      <w:numFmt w:val="decimal"/>
+      <w:lvlText w:val="%4."/>
+      <w:lvlJc w:val="left"/>
+      <w:pPr>
+        <w:ind w:left="2880" w:hanging="360"/>
+      </w:pPr>
+    </w:lvl>
+    <w:lvl w:ilvl="4" w:tplc="40090019" w:tentative="1">
+      <w:start w:val="1"/>
+      <w:numFmt w:val="lowerLetter"/>
+      <w:lvlText w:val="%5."/>
+      <w:lvlJc w:val="left"/>
+      <w:pPr>
+        <w:ind w:left="3600" w:hanging="360"/>
+      </w:pPr>
+    </w:lvl>
+    <w:lvl w:ilvl="5" w:tplc="4009001B" w:tentative="1">
+      <w:start w:val="1"/>
+      <w:numFmt w:val="lowerRoman"/>
+      <w:lvlText w:val="%6."/>
+      <w:lvlJc w:val="right"/>
+      <w:pPr>
+        <w:ind w:left="4320" w:hanging="180"/>
+      </w:pPr>
+    </w:lvl>
+    <w:lvl w:ilvl="6" w:tplc="4009000F" w:tentative="1">
+      <w:start w:val="1"/>
+      <w:numFmt w:val="decimal"/>
+      <w:lvlText w:val="%7."/>
+      <w:lvlJc w:val="left"/>
+      <w:pPr>
+        <w:ind w:left="5040" w:hanging="360"/>
+      </w:pPr>
+    </w:lvl>
+    <w:lvl w:ilvl="7" w:tplc="40090019" w:tentative="1">
+      <w:start w:val="1"/>
+      <w:numFmt w:val="lowerLetter"/>
+      <w:lvlText w:val="%8."/>
+      <w:lvlJc w:val="left"/>
+      <w:pPr>
+        <w:ind w:left="5760" w:hanging="360"/>
+      </w:pPr>
+    </w:lvl>
+    <w:lvl w:ilvl="8" w:tplc="4009001B" w:tentative="1">
+      <w:start w:val="1"/>
+      <w:numFmt w:val="lowerRoman"/>
+      <w:lvlText w:val="%9."/>
+      <w:lvlJc w:val="right"/>
+      <w:pPr>
+        <w:ind w:left="6480" w:hanging="180"/>
+      </w:pPr>
+    </w:lvl>
+  </w:abstractNum>
+  <w:abstractNum w:abstractNumId="5" w15:restartNumberingAfterBreak="0">
+    <w:nsid w:val="4BC6270E"/>
+    <w:multiLevelType w:val="hybridMultilevel"/>
+    <w:tmpl w:val="0382CB42"/>
+    <w:lvl w:ilvl="0" w:tplc="E914229C">
+      <w:start w:val="3"/>
+      <w:numFmt w:val="bullet"/>
+      <w:lvlText w:val=""/>
+      <w:lvlJc w:val="left"/>
+      <w:pPr>
+        <w:ind w:left="1800" w:hanging="360"/>
+      </w:pPr>
+      <w:rPr>
+        <w:rFonts w:ascii="Symbol" w:eastAsiaTheme="minorEastAsia" w:hAnsi="Symbol" w:cstheme="minorBidi" w:hint="default"/>
+      </w:rPr>
+    </w:lvl>
+    <w:lvl w:ilvl="1" w:tplc="40090003" w:tentative="1">
+      <w:start w:val="1"/>
+      <w:numFmt w:val="bullet"/>
+      <w:lvlText w:val="o"/>
+      <w:lvlJc w:val="left"/>
+      <w:pPr>
+        <w:ind w:left="2520" w:hanging="360"/>
+      </w:pPr>
+      <w:rPr>
+        <w:rFonts w:ascii="Courier New" w:hAnsi="Courier New" w:cs="Courier New" w:hint="default"/>
+      </w:rPr>
+    </w:lvl>
+    <w:lvl w:ilvl="2" w:tplc="40090005" w:tentative="1">
+      <w:start w:val="1"/>
+      <w:numFmt w:val="bullet"/>
+      <w:lvlText w:val=""/>
+      <w:lvlJc w:val="left"/>
+      <w:pPr>
+        <w:ind w:left="3240" w:hanging="360"/>
+      </w:pPr>
+      <w:rPr>
+        <w:rFonts w:ascii="Wingdings" w:hAnsi="Wingdings" w:hint="default"/>
+      </w:rPr>
+    </w:lvl>
+    <w:lvl w:ilvl="3" w:tplc="40090001" w:tentative="1">
+      <w:start w:val="1"/>
+      <w:numFmt w:val="bullet"/>
+      <w:lvlText w:val=""/>
+      <w:lvlJc w:val="left"/>
+      <w:pPr>
+        <w:ind w:left="3960" w:hanging="360"/>
+      </w:pPr>
+      <w:rPr>
+        <w:rFonts w:ascii="Symbol" w:hAnsi="Symbol" w:hint="default"/>
+      </w:rPr>
+    </w:lvl>
+    <w:lvl w:ilvl="4" w:tplc="40090003" w:tentative="1">
+      <w:start w:val="1"/>
+      <w:numFmt w:val="bullet"/>
+      <w:lvlText w:val="o"/>
+      <w:lvlJc w:val="left"/>
+      <w:pPr>
+        <w:ind w:left="4680" w:hanging="360"/>
+      </w:pPr>
+      <w:rPr>
+        <w:rFonts w:ascii="Courier New" w:hAnsi="Courier New" w:cs="Courier New" w:hint="default"/>
+      </w:rPr>
+    </w:lvl>
+    <w:lvl w:ilvl="5" w:tplc="40090005" w:tentative="1">
+      <w:start w:val="1"/>
+      <w:numFmt w:val="bullet"/>
+      <w:lvlText w:val=""/>
+      <w:lvlJc w:val="left"/>
+      <w:pPr>
+        <w:ind w:left="5400" w:hanging="360"/>
+      </w:pPr>
+      <w:rPr>
+        <w:rFonts w:ascii="Wingdings" w:hAnsi="Wingdings" w:hint="default"/>
+      </w:rPr>
+    </w:lvl>
+    <w:lvl w:ilvl="6" w:tplc="40090001" w:tentative="1">
+      <w:start w:val="1"/>
+      <w:numFmt w:val="bullet"/>
+      <w:lvlText w:val=""/>
+      <w:lvlJc w:val="left"/>
+      <w:pPr>
+        <w:ind w:left="6120" w:hanging="360"/>
+      </w:pPr>
+      <w:rPr>
+        <w:rFonts w:ascii="Symbol" w:hAnsi="Symbol" w:hint="default"/>
+      </w:rPr>
+    </w:lvl>
+    <w:lvl w:ilvl="7" w:tplc="40090003" w:tentative="1">
+      <w:start w:val="1"/>
+      <w:numFmt w:val="bullet"/>
+      <w:lvlText w:val="o"/>
+      <w:lvlJc w:val="left"/>
+      <w:pPr>
+        <w:ind w:left="6840" w:hanging="360"/>
+      </w:pPr>
+      <w:rPr>
+        <w:rFonts w:ascii="Courier New" w:hAnsi="Courier New" w:cs="Courier New" w:hint="default"/>
+      </w:rPr>
+    </w:lvl>
+    <w:lvl w:ilvl="8" w:tplc="40090005" w:tentative="1">
+      <w:start w:val="1"/>
+      <w:numFmt w:val="bullet"/>
+      <w:lvlText w:val=""/>
+      <w:lvlJc w:val="left"/>
+      <w:pPr>
+        <w:ind w:left="7560" w:hanging="360"/>
+      </w:pPr>
+      <w:rPr>
+        <w:rFonts w:ascii="Wingdings" w:hAnsi="Wingdings" w:hint="default"/>
+      </w:rPr>
+    </w:lvl>
+  </w:abstractNum>
+  <w:abstractNum w:abstractNumId="6" w15:restartNumberingAfterBreak="0">
+    <w:nsid w:val="5DF01A3D"/>
+    <w:multiLevelType w:val="hybridMultilevel"/>
+    <w:tmpl w:val="9F562E5C"/>
+    <w:lvl w:ilvl="0" w:tplc="4009000F">
+      <w:start w:val="1"/>
+      <w:numFmt w:val="decimal"/>
+      <w:lvlText w:val="%1."/>
+      <w:lvlJc w:val="left"/>
+      <w:pPr>
+        <w:ind w:left="720" w:hanging="360"/>
+      </w:pPr>
+      <w:rPr>
+        <w:rFonts w:hint="default"/>
+      </w:rPr>
+    </w:lvl>
+    <w:lvl w:ilvl="1" w:tplc="40090019" w:tentative="1">
+      <w:start w:val="1"/>
+      <w:numFmt w:val="lowerLetter"/>
+      <w:lvlText w:val="%2."/>
+      <w:lvlJc w:val="left"/>
+      <w:pPr>
+        <w:ind w:left="1440" w:hanging="360"/>
+      </w:pPr>
+    </w:lvl>
+    <w:lvl w:ilvl="2" w:tplc="4009001B" w:tentative="1">
+      <w:start w:val="1"/>
+      <w:numFmt w:val="lowerRoman"/>
+      <w:lvlText w:val="%3."/>
+      <w:lvlJc w:val="right"/>
+      <w:pPr>
+        <w:ind w:left="2160" w:hanging="180"/>
+      </w:pPr>
+    </w:lvl>
+    <w:lvl w:ilvl="3" w:tplc="4009000F" w:tentative="1">
+      <w:start w:val="1"/>
+      <w:numFmt w:val="decimal"/>
+      <w:lvlText w:val="%4."/>
+      <w:lvlJc w:val="left"/>
+      <w:pPr>
+        <w:ind w:left="2880" w:hanging="360"/>
+      </w:pPr>
+    </w:lvl>
+    <w:lvl w:ilvl="4" w:tplc="40090019" w:tentative="1">
+      <w:start w:val="1"/>
+      <w:numFmt w:val="lowerLetter"/>
+      <w:lvlText w:val="%5."/>
+      <w:lvlJc w:val="left"/>
+      <w:pPr>
+        <w:ind w:left="3600" w:hanging="360"/>
+      </w:pPr>
+    </w:lvl>
+    <w:lvl w:ilvl="5" w:tplc="4009001B" w:tentative="1">
+      <w:start w:val="1"/>
+      <w:numFmt w:val="lowerRoman"/>
+      <w:lvlText w:val="%6."/>
+      <w:lvlJc w:val="right"/>
+      <w:pPr>
+        <w:ind w:left="4320" w:hanging="180"/>
+      </w:pPr>
+    </w:lvl>
+    <w:lvl w:ilvl="6" w:tplc="4009000F" w:tentative="1">
+      <w:start w:val="1"/>
+      <w:numFmt w:val="decimal"/>
+      <w:lvlText w:val="%7."/>
+      <w:lvlJc w:val="left"/>
+      <w:pPr>
+        <w:ind w:left="5040" w:hanging="360"/>
+      </w:pPr>
+    </w:lvl>
+    <w:lvl w:ilvl="7" w:tplc="40090019" w:tentative="1">
+      <w:start w:val="1"/>
+      <w:numFmt w:val="lowerLetter"/>
+      <w:lvlText w:val="%8."/>
+      <w:lvlJc w:val="left"/>
+      <w:pPr>
+        <w:ind w:left="5760" w:hanging="360"/>
+      </w:pPr>
+    </w:lvl>
+    <w:lvl w:ilvl="8" w:tplc="4009001B" w:tentative="1">
+      <w:start w:val="1"/>
+      <w:numFmt w:val="lowerRoman"/>
+      <w:lvlText w:val="%9."/>
+      <w:lvlJc w:val="right"/>
+      <w:pPr>
+        <w:ind w:left="6480" w:hanging="180"/>
+      </w:pPr>
+    </w:lvl>
+  </w:abstractNum>
+  <w:abstractNum w:abstractNumId="7" w15:restartNumberingAfterBreak="0">
     <w:nsid w:val="6AD538EB"/>
     <w:multiLevelType w:val="hybridMultilevel"/>
     <w:tmpl w:val="7CB22212"/>
@@ -706,7 +1837,7 @@
       </w:pPr>
     </w:lvl>
   </w:abstractNum>
-  <w:abstractNum w:abstractNumId="4" w15:restartNumberingAfterBreak="0">
+  <w:abstractNum w:abstractNumId="8" w15:restartNumberingAfterBreak="0">
     <w:nsid w:val="7D6E3EE0"/>
     <w:multiLevelType w:val="hybridMultilevel"/>
     <w:tmpl w:val="238645A8"/>
@@ -796,19 +1927,31 @@
     </w:lvl>
   </w:abstractNum>
   <w:num w:numId="1" w16cid:durableId="1495610127">
+    <w:abstractNumId w:val="2"/>
+  </w:num>
+  <w:num w:numId="2" w16cid:durableId="414087781">
+    <w:abstractNumId w:val="7"/>
+  </w:num>
+  <w:num w:numId="3" w16cid:durableId="10108113">
+    <w:abstractNumId w:val="8"/>
+  </w:num>
+  <w:num w:numId="4" w16cid:durableId="1710759353">
+    <w:abstractNumId w:val="3"/>
+  </w:num>
+  <w:num w:numId="5" w16cid:durableId="458687060">
     <w:abstractNumId w:val="1"/>
   </w:num>
-  <w:num w:numId="2" w16cid:durableId="414087781">
-    <w:abstractNumId w:val="3"/>
-  </w:num>
-  <w:num w:numId="3" w16cid:durableId="10108113">
+  <w:num w:numId="6" w16cid:durableId="95366047">
     <w:abstractNumId w:val="4"/>
   </w:num>
-  <w:num w:numId="4" w16cid:durableId="1710759353">
-    <w:abstractNumId w:val="2"/>
+  <w:num w:numId="7" w16cid:durableId="824973014">
+    <w:abstractNumId w:val="6"/>
   </w:num>
-  <w:num w:numId="5" w16cid:durableId="458687060">
+  <w:num w:numId="8" w16cid:durableId="708996920">
     <w:abstractNumId w:val="0"/>
+  </w:num>
+  <w:num w:numId="9" w16cid:durableId="805587682">
+    <w:abstractNumId w:val="5"/>
   </w:num>
 </w:numbering>
 </file>
@@ -1922,6 +3065,16 @@
       </w:tcPr>
     </w:tblStylePr>
   </w:style>
+  <w:style w:type="character" w:styleId="PlaceholderText">
+    <w:name w:val="Placeholder Text"/>
+    <w:basedOn w:val="DefaultParagraphFont"/>
+    <w:uiPriority w:val="99"/>
+    <w:semiHidden/>
+    <w:rsid w:val="008106C7"/>
+    <w:rPr>
+      <w:color w:val="666666"/>
+    </w:rPr>
+  </w:style>
 </w:styles>
 </file>
 

</xml_diff>

<commit_message>
#48: Added 09-43, completed pension calc
</commit_message>
<xml_diff>
--- a/Chapter 09/Exercises/09-34.docx
+++ b/Chapter 09/Exercises/09-34.docx
@@ -21,116 +21,368 @@
     </w:p>
     <w:p>
       <w:pPr>
-        <w:pStyle w:val="ListParagraph"/>
-        <w:numPr>
-          <w:ilvl w:val="0"/>
-          <w:numId w:val="10"/>
-        </w:numPr>
         <w:rPr>
-          <w:rFonts w:ascii="Lucida Sans Typewriter" w:eastAsiaTheme="minorEastAsia" w:hAnsi="Lucida Sans Typewriter"/>
+          <w:rFonts w:ascii="Lucida Sans Typewriter" w:hAnsi="Lucida Sans Typewriter"/>
         </w:rPr>
       </w:pPr>
       <w:r>
         <w:rPr>
-          <w:rFonts w:ascii="Lucida Sans Typewriter" w:eastAsiaTheme="minorEastAsia" w:hAnsi="Lucida Sans Typewriter"/>
+          <w:rFonts w:ascii="Lucida Sans Typewriter" w:hAnsi="Lucida Sans Typewriter"/>
         </w:rPr>
-        <w:t xml:space="preserve">This is an operational lease, since </w:t>
+        <w:t>The following are the effect of the balance sheet:</w:t>
       </w:r>
+    </w:p>
+    <w:tbl>
+      <w:tblPr>
+        <w:tblStyle w:val="TableGrid"/>
+        <w:tblW w:w="0" w:type="auto"/>
+        <w:tblLook w:val="04A0" w:firstRow="1" w:lastRow="0" w:firstColumn="1" w:lastColumn="0" w:noHBand="0" w:noVBand="1"/>
+      </w:tblPr>
+      <w:tblGrid>
+        <w:gridCol w:w="3005"/>
+        <w:gridCol w:w="2802"/>
+        <w:gridCol w:w="3209"/>
+      </w:tblGrid>
+      <w:tr>
+        <w:tc>
+          <w:tcPr>
+            <w:tcW w:w="3005" w:type="dxa"/>
+          </w:tcPr>
+          <w:p>
+            <w:pPr>
+              <w:jc w:val="right"/>
+              <w:rPr>
+                <w:rFonts w:ascii="Lucida Sans Typewriter" w:hAnsi="Lucida Sans Typewriter"/>
+              </w:rPr>
+            </w:pPr>
+            <w:r>
+              <w:rPr>
+                <w:rFonts w:ascii="Lucida Sans Typewriter" w:hAnsi="Lucida Sans Typewriter"/>
+              </w:rPr>
+              <w:t>Assets =</w:t>
+            </w:r>
+          </w:p>
+        </w:tc>
+        <w:tc>
+          <w:tcPr>
+            <w:tcW w:w="2802" w:type="dxa"/>
+          </w:tcPr>
+          <w:p>
+            <w:pPr>
+              <w:jc w:val="right"/>
+              <w:rPr>
+                <w:rFonts w:ascii="Lucida Sans Typewriter" w:hAnsi="Lucida Sans Typewriter"/>
+              </w:rPr>
+            </w:pPr>
+            <w:r>
+              <w:rPr>
+                <w:rFonts w:ascii="Lucida Sans Typewriter" w:hAnsi="Lucida Sans Typewriter"/>
+              </w:rPr>
+              <w:t>Liabilities +</w:t>
+            </w:r>
+          </w:p>
+        </w:tc>
+        <w:tc>
+          <w:tcPr>
+            <w:tcW w:w="3209" w:type="dxa"/>
+          </w:tcPr>
+          <w:p>
+            <w:pPr>
+              <w:jc w:val="right"/>
+              <w:rPr>
+                <w:rFonts w:ascii="Lucida Sans Typewriter" w:hAnsi="Lucida Sans Typewriter"/>
+              </w:rPr>
+            </w:pPr>
+            <w:r>
+              <w:rPr>
+                <w:rFonts w:ascii="Lucida Sans Typewriter" w:hAnsi="Lucida Sans Typewriter"/>
+              </w:rPr>
+              <w:t>Stockholders’ Equity</w:t>
+            </w:r>
+          </w:p>
+        </w:tc>
+      </w:tr>
+      <w:tr>
+        <w:tc>
+          <w:tcPr>
+            <w:tcW w:w="3005" w:type="dxa"/>
+          </w:tcPr>
+          <w:p>
+            <w:pPr>
+              <w:jc w:val="right"/>
+              <w:rPr>
+                <w:rFonts w:ascii="Lucida Sans Typewriter" w:hAnsi="Lucida Sans Typewriter"/>
+              </w:rPr>
+            </w:pPr>
+            <w:r>
+              <w:rPr>
+                <w:rFonts w:ascii="Lucida Sans Typewriter" w:hAnsi="Lucida Sans Typewriter"/>
+              </w:rPr>
+              <w:t>-$500,000</w:t>
+            </w:r>
+          </w:p>
+          <w:p>
+            <w:pPr>
+              <w:jc w:val="right"/>
+              <w:rPr>
+                <w:rFonts w:ascii="Lucida Sans Typewriter" w:hAnsi="Lucida Sans Typewriter"/>
+              </w:rPr>
+            </w:pPr>
+            <w:r>
+              <w:rPr>
+                <w:rFonts w:ascii="Lucida Sans Typewriter" w:hAnsi="Lucida Sans Typewriter"/>
+              </w:rPr>
+              <w:t>(cash)</w:t>
+            </w:r>
+          </w:p>
+        </w:tc>
+        <w:tc>
+          <w:tcPr>
+            <w:tcW w:w="2802" w:type="dxa"/>
+          </w:tcPr>
+          <w:p>
+            <w:pPr>
+              <w:jc w:val="right"/>
+              <w:rPr>
+                <w:rFonts w:ascii="Lucida Sans Typewriter" w:hAnsi="Lucida Sans Typewriter"/>
+              </w:rPr>
+            </w:pPr>
+            <w:r>
+              <w:rPr>
+                <w:rFonts w:ascii="Lucida Sans Typewriter" w:hAnsi="Lucida Sans Typewriter"/>
+              </w:rPr>
+              <w:t>+$300,000</w:t>
+            </w:r>
+          </w:p>
+          <w:p>
+            <w:pPr>
+              <w:jc w:val="right"/>
+              <w:rPr>
+                <w:rFonts w:ascii="Lucida Sans Typewriter" w:hAnsi="Lucida Sans Typewriter"/>
+              </w:rPr>
+            </w:pPr>
+            <w:r>
+              <w:rPr>
+                <w:rFonts w:ascii="Lucida Sans Typewriter" w:hAnsi="Lucida Sans Typewriter"/>
+              </w:rPr>
+              <w:t>(liability for pension)</w:t>
+            </w:r>
+          </w:p>
+        </w:tc>
+        <w:tc>
+          <w:tcPr>
+            <w:tcW w:w="3209" w:type="dxa"/>
+          </w:tcPr>
+          <w:p>
+            <w:pPr>
+              <w:jc w:val="right"/>
+              <w:rPr>
+                <w:rFonts w:ascii="Lucida Sans Typewriter" w:hAnsi="Lucida Sans Typewriter"/>
+              </w:rPr>
+            </w:pPr>
+            <w:r>
+              <w:rPr>
+                <w:rFonts w:ascii="Lucida Sans Typewriter" w:hAnsi="Lucida Sans Typewriter"/>
+              </w:rPr>
+              <w:t>-$800,000</w:t>
+            </w:r>
+          </w:p>
+          <w:p>
+            <w:pPr>
+              <w:jc w:val="right"/>
+              <w:rPr>
+                <w:rFonts w:ascii="Lucida Sans Typewriter" w:hAnsi="Lucida Sans Typewriter"/>
+              </w:rPr>
+            </w:pPr>
+            <w:r>
+              <w:rPr>
+                <w:rFonts w:ascii="Lucida Sans Typewriter" w:hAnsi="Lucida Sans Typewriter"/>
+              </w:rPr>
+              <w:t>(pension expense)</w:t>
+            </w:r>
+          </w:p>
+        </w:tc>
+      </w:tr>
+    </w:tbl>
+    <w:p>
+      <w:pPr>
+        <w:rPr>
+          <w:rFonts w:ascii="Lucida Sans Typewriter" w:hAnsi="Lucida Sans Typewriter"/>
+        </w:rPr>
+      </w:pPr>
+    </w:p>
+    <w:p>
+      <w:pPr>
+        <w:rPr>
+          <w:rFonts w:ascii="Lucida Sans Typewriter" w:hAnsi="Lucida Sans Typewriter"/>
+        </w:rPr>
+      </w:pPr>
       <w:r>
         <w:rPr>
-          <w:rFonts w:ascii="Lucida Sans Typewriter" w:eastAsiaTheme="minorEastAsia" w:hAnsi="Lucida Sans Typewriter"/>
+          <w:rFonts w:ascii="Lucida Sans Typewriter" w:hAnsi="Lucida Sans Typewriter"/>
         </w:rPr>
-        <w:t xml:space="preserve">this is clearly a rent agreement. </w:t>
+        <w:t>The journal entry can be written as:</w:t>
       </w:r>
     </w:p>
+    <w:tbl>
+      <w:tblPr>
+        <w:tblStyle w:val="TableGrid"/>
+        <w:tblW w:w="0" w:type="auto"/>
+        <w:tblLook w:val="04A0" w:firstRow="1" w:lastRow="0" w:firstColumn="1" w:lastColumn="0" w:noHBand="0" w:noVBand="1"/>
+      </w:tblPr>
+      <w:tblGrid>
+        <w:gridCol w:w="4106"/>
+        <w:gridCol w:w="2693"/>
+        <w:gridCol w:w="2217"/>
+      </w:tblGrid>
+      <w:tr>
+        <w:tc>
+          <w:tcPr>
+            <w:tcW w:w="4106" w:type="dxa"/>
+          </w:tcPr>
+          <w:p>
+            <w:pPr>
+              <w:rPr>
+                <w:rFonts w:ascii="Lucida Sans Typewriter" w:hAnsi="Lucida Sans Typewriter"/>
+              </w:rPr>
+            </w:pPr>
+            <w:r>
+              <w:rPr>
+                <w:rFonts w:ascii="Lucida Sans Typewriter" w:hAnsi="Lucida Sans Typewriter"/>
+              </w:rPr>
+              <w:t>Pension Expense</w:t>
+            </w:r>
+          </w:p>
+          <w:p>
+            <w:pPr>
+              <w:rPr>
+                <w:rFonts w:ascii="Lucida Sans Typewriter" w:hAnsi="Lucida Sans Typewriter"/>
+              </w:rPr>
+            </w:pPr>
+            <w:r>
+              <w:rPr>
+                <w:rFonts w:ascii="Lucida Sans Typewriter" w:hAnsi="Lucida Sans Typewriter"/>
+              </w:rPr>
+              <w:t xml:space="preserve">  To Cash</w:t>
+            </w:r>
+          </w:p>
+          <w:p>
+            <w:pPr>
+              <w:rPr>
+                <w:rFonts w:ascii="Lucida Sans Typewriter" w:hAnsi="Lucida Sans Typewriter"/>
+              </w:rPr>
+            </w:pPr>
+            <w:r>
+              <w:rPr>
+                <w:rFonts w:ascii="Lucida Sans Typewriter" w:hAnsi="Lucida Sans Typewriter"/>
+              </w:rPr>
+              <w:t xml:space="preserve">  To Liability for Pension</w:t>
+            </w:r>
+          </w:p>
+          <w:p>
+            <w:pPr>
+              <w:rPr>
+                <w:rFonts w:ascii="Lucida Sans Typewriter" w:hAnsi="Lucida Sans Typewriter"/>
+              </w:rPr>
+            </w:pPr>
+          </w:p>
+          <w:p>
+            <w:pPr>
+              <w:rPr>
+                <w:rFonts w:ascii="Lucida Sans Typewriter" w:hAnsi="Lucida Sans Typewriter"/>
+                <w:sz w:val="20"/>
+                <w:szCs w:val="20"/>
+              </w:rPr>
+            </w:pPr>
+            <w:r>
+              <w:rPr>
+                <w:rFonts w:ascii="Lucida Sans Typewriter" w:hAnsi="Lucida Sans Typewriter"/>
+                <w:sz w:val="20"/>
+                <w:szCs w:val="20"/>
+              </w:rPr>
+              <w:t>(Being pension recorded for 2010)</w:t>
+            </w:r>
+          </w:p>
+        </w:tc>
+        <w:tc>
+          <w:tcPr>
+            <w:tcW w:w="2693" w:type="dxa"/>
+          </w:tcPr>
+          <w:p>
+            <w:pPr>
+              <w:jc w:val="right"/>
+              <w:rPr>
+                <w:rFonts w:ascii="Lucida Sans Typewriter" w:hAnsi="Lucida Sans Typewriter"/>
+              </w:rPr>
+            </w:pPr>
+            <w:r>
+              <w:rPr>
+                <w:rFonts w:ascii="Lucida Sans Typewriter" w:hAnsi="Lucida Sans Typewriter"/>
+              </w:rPr>
+              <w:t>$800,000</w:t>
+            </w:r>
+          </w:p>
+        </w:tc>
+        <w:tc>
+          <w:tcPr>
+            <w:tcW w:w="2217" w:type="dxa"/>
+          </w:tcPr>
+          <w:p>
+            <w:pPr>
+              <w:rPr>
+                <w:rFonts w:ascii="Lucida Sans Typewriter" w:hAnsi="Lucida Sans Typewriter"/>
+              </w:rPr>
+            </w:pPr>
+          </w:p>
+          <w:p>
+            <w:pPr>
+              <w:jc w:val="right"/>
+              <w:rPr>
+                <w:rFonts w:ascii="Lucida Sans Typewriter" w:hAnsi="Lucida Sans Typewriter"/>
+              </w:rPr>
+            </w:pPr>
+            <w:r>
+              <w:rPr>
+                <w:rFonts w:ascii="Lucida Sans Typewriter" w:hAnsi="Lucida Sans Typewriter"/>
+              </w:rPr>
+              <w:t>$500,000</w:t>
+            </w:r>
+          </w:p>
+          <w:p>
+            <w:pPr>
+              <w:jc w:val="right"/>
+              <w:rPr>
+                <w:rFonts w:ascii="Lucida Sans Typewriter" w:hAnsi="Lucida Sans Typewriter"/>
+              </w:rPr>
+            </w:pPr>
+            <w:r>
+              <w:rPr>
+                <w:rFonts w:ascii="Lucida Sans Typewriter" w:hAnsi="Lucida Sans Typewriter"/>
+              </w:rPr>
+              <w:t>$300,000</w:t>
+            </w:r>
+          </w:p>
+        </w:tc>
+      </w:tr>
+    </w:tbl>
     <w:p>
       <w:pPr>
-        <w:pStyle w:val="ListParagraph"/>
-        <w:numPr>
-          <w:ilvl w:val="0"/>
-          <w:numId w:val="10"/>
-        </w:numPr>
         <w:rPr>
-          <w:rFonts w:ascii="Lucida Sans Typewriter" w:eastAsiaTheme="minorEastAsia" w:hAnsi="Lucida Sans Typewriter"/>
+          <w:rFonts w:ascii="Lucida Sans Typewriter" w:hAnsi="Lucida Sans Typewriter"/>
         </w:rPr>
       </w:pPr>
-      <w:r>
-        <w:rPr>
-          <w:rFonts w:ascii="Lucida Sans Typewriter" w:eastAsiaTheme="minorEastAsia" w:hAnsi="Lucida Sans Typewriter"/>
-        </w:rPr>
-        <w:t>This is a financial lease, since it offers the lessee the option to buy the leased asset at the end of the tenure.</w:t>
-      </w:r>
     </w:p>
     <w:p>
       <w:pPr>
-        <w:pStyle w:val="ListParagraph"/>
-        <w:numPr>
-          <w:ilvl w:val="0"/>
-          <w:numId w:val="10"/>
-        </w:numPr>
         <w:rPr>
-          <w:rFonts w:ascii="Lucida Sans Typewriter" w:eastAsiaTheme="minorEastAsia" w:hAnsi="Lucida Sans Typewriter"/>
+          <w:rFonts w:ascii="Lucida Sans Typewriter" w:hAnsi="Lucida Sans Typewriter"/>
         </w:rPr>
       </w:pPr>
-      <w:r>
-        <w:rPr>
-          <w:rFonts w:ascii="Lucida Sans Typewriter" w:eastAsiaTheme="minorEastAsia" w:hAnsi="Lucida Sans Typewriter"/>
-        </w:rPr>
-        <w:t>This is an operational lease, since it closely resembles the renting of a car.</w:t>
-      </w:r>
     </w:p>
     <w:p>
       <w:pPr>
-        <w:pStyle w:val="ListParagraph"/>
-        <w:numPr>
-          <w:ilvl w:val="0"/>
-          <w:numId w:val="10"/>
-        </w:numPr>
         <w:rPr>
-          <w:rFonts w:ascii="Lucida Sans Typewriter" w:eastAsiaTheme="minorEastAsia" w:hAnsi="Lucida Sans Typewriter"/>
-        </w:rPr>
-      </w:pPr>
-      <w:r>
-        <w:rPr>
-          <w:rFonts w:ascii="Lucida Sans Typewriter" w:eastAsiaTheme="minorEastAsia" w:hAnsi="Lucida Sans Typewriter"/>
-        </w:rPr>
-        <w:t xml:space="preserve">This is a financial lease, since it uses the life of the computer. </w:t>
-      </w:r>
-    </w:p>
-    <w:p>
-      <w:pPr>
-        <w:pStyle w:val="ListParagraph"/>
-        <w:numPr>
-          <w:ilvl w:val="0"/>
-          <w:numId w:val="10"/>
-        </w:numPr>
-        <w:rPr>
-          <w:rFonts w:ascii="Lucida Sans Typewriter" w:eastAsiaTheme="minorEastAsia" w:hAnsi="Lucida Sans Typewriter"/>
-        </w:rPr>
-      </w:pPr>
-      <w:r>
-        <w:rPr>
-          <w:rFonts w:ascii="Lucida Sans Typewriter" w:eastAsiaTheme="minorEastAsia" w:hAnsi="Lucida Sans Typewriter"/>
-        </w:rPr>
-        <w:t xml:space="preserve">This is a financial lease, since it uses </w:t>
-      </w:r>
-      <w:r>
-        <w:rPr>
-          <w:rFonts w:ascii="Lucida Sans Typewriter" w:eastAsiaTheme="minorEastAsia" w:hAnsi="Lucida Sans Typewriter"/>
-        </w:rPr>
-        <w:t>most</w:t>
-      </w:r>
-      <w:r>
-        <w:rPr>
-          <w:rFonts w:ascii="Lucida Sans Typewriter" w:eastAsiaTheme="minorEastAsia" w:hAnsi="Lucida Sans Typewriter"/>
-        </w:rPr>
-        <w:t xml:space="preserve"> of the life of the asset. </w:t>
-      </w:r>
-    </w:p>
-    <w:p>
-      <w:pPr>
-        <w:rPr>
-          <w:rFonts w:ascii="Lucida Sans Typewriter" w:eastAsiaTheme="minorEastAsia" w:hAnsi="Lucida Sans Typewriter"/>
+          <w:rFonts w:ascii="Lucida Sans Typewriter" w:hAnsi="Lucida Sans Typewriter"/>
         </w:rPr>
       </w:pPr>
     </w:p>

</xml_diff>

<commit_message>
#48: Added 09-44, fixed DTL
</commit_message>
<xml_diff>
--- a/Chapter 09/Exercises/09-34.docx
+++ b/Chapter 09/Exercises/09-34.docx
@@ -29,7 +29,26 @@
         <w:rPr>
           <w:rFonts w:ascii="Lucida Sans Typewriter" w:hAnsi="Lucida Sans Typewriter"/>
         </w:rPr>
-        <w:t>The following are the effect of the balance sheet:</w:t>
+        <w:t>Since P&amp;G paid only $3,263 million in taxes, and they recorded $3,392 million in expenses, it means that the expenses on balance sheet are $129 million more than the taxes levied, creating a deferred tax liability</w:t>
+      </w:r>
+      <w:r>
+        <w:rPr>
+          <w:rFonts w:ascii="Lucida Sans Typewriter" w:hAnsi="Lucida Sans Typewriter"/>
+        </w:rPr>
+        <w:t xml:space="preserve"> for P&amp;G. </w:t>
+      </w:r>
+    </w:p>
+    <w:p>
+      <w:pPr>
+        <w:rPr>
+          <w:rFonts w:ascii="Lucida Sans Typewriter" w:hAnsi="Lucida Sans Typewriter"/>
+        </w:rPr>
+      </w:pPr>
+      <w:r>
+        <w:rPr>
+          <w:rFonts w:ascii="Lucida Sans Typewriter" w:hAnsi="Lucida Sans Typewriter"/>
+        </w:rPr>
+        <w:t>The journal entries for the same are recorded as follows:</w:t>
       </w:r>
     </w:p>
     <w:tbl>
@@ -39,14 +58,82 @@
         <w:tblLook w:val="04A0" w:firstRow="1" w:lastRow="0" w:firstColumn="1" w:lastColumn="0" w:noHBand="0" w:noVBand="1"/>
       </w:tblPr>
       <w:tblGrid>
-        <w:gridCol w:w="3005"/>
-        <w:gridCol w:w="2802"/>
-        <w:gridCol w:w="3209"/>
+        <w:gridCol w:w="4815"/>
+        <w:gridCol w:w="2126"/>
+        <w:gridCol w:w="2075"/>
       </w:tblGrid>
       <w:tr>
         <w:tc>
           <w:tcPr>
-            <w:tcW w:w="3005" w:type="dxa"/>
+            <w:tcW w:w="9016" w:type="dxa"/>
+            <w:gridSpan w:val="3"/>
+          </w:tcPr>
+          <w:p>
+            <w:pPr>
+              <w:rPr>
+                <w:rFonts w:ascii="Lucida Sans Typewriter" w:hAnsi="Lucida Sans Typewriter"/>
+              </w:rPr>
+            </w:pPr>
+          </w:p>
+          <w:p>
+            <w:pPr>
+              <w:jc w:val="center"/>
+              <w:rPr>
+                <w:rFonts w:ascii="Lucida Sans Typewriter" w:hAnsi="Lucida Sans Typewriter"/>
+              </w:rPr>
+            </w:pPr>
+            <w:r>
+              <w:rPr>
+                <w:rFonts w:ascii="Lucida Sans Typewriter" w:hAnsi="Lucida Sans Typewriter"/>
+              </w:rPr>
+              <w:t xml:space="preserve">JOURNAL ENTRIES FOR P%G </w:t>
+            </w:r>
+          </w:p>
+          <w:p>
+            <w:pPr>
+              <w:jc w:val="center"/>
+              <w:rPr>
+                <w:rFonts w:ascii="Lucida Sans Typewriter" w:hAnsi="Lucida Sans Typewriter"/>
+              </w:rPr>
+            </w:pPr>
+            <w:r>
+              <w:rPr>
+                <w:rFonts w:ascii="Lucida Sans Typewriter" w:hAnsi="Lucida Sans Typewriter"/>
+              </w:rPr>
+              <w:t>(Amounts are in millions of $)</w:t>
+            </w:r>
+          </w:p>
+          <w:p>
+            <w:pPr>
+              <w:rPr>
+                <w:rFonts w:ascii="Lucida Sans Typewriter" w:hAnsi="Lucida Sans Typewriter"/>
+              </w:rPr>
+            </w:pPr>
+          </w:p>
+        </w:tc>
+      </w:tr>
+      <w:tr>
+        <w:tc>
+          <w:tcPr>
+            <w:tcW w:w="4815" w:type="dxa"/>
+          </w:tcPr>
+          <w:p>
+            <w:pPr>
+              <w:rPr>
+                <w:rFonts w:ascii="Lucida Sans Typewriter" w:hAnsi="Lucida Sans Typewriter"/>
+              </w:rPr>
+            </w:pPr>
+            <w:r>
+              <w:rPr>
+                <w:rFonts w:ascii="Lucida Sans Typewriter" w:hAnsi="Lucida Sans Typewriter"/>
+              </w:rPr>
+              <w:t>Particulars</w:t>
+            </w:r>
+          </w:p>
+        </w:tc>
+        <w:tc>
+          <w:tcPr>
+            <w:tcW w:w="2126" w:type="dxa"/>
           </w:tcPr>
           <w:p>
             <w:pPr>
@@ -59,13 +146,13 @@
               <w:rPr>
                 <w:rFonts w:ascii="Lucida Sans Typewriter" w:hAnsi="Lucida Sans Typewriter"/>
               </w:rPr>
-              <w:t>Assets =</w:t>
+              <w:t>Debit</w:t>
             </w:r>
           </w:p>
         </w:tc>
         <w:tc>
           <w:tcPr>
-            <w:tcW w:w="2802" w:type="dxa"/>
+            <w:tcW w:w="2075" w:type="dxa"/>
           </w:tcPr>
           <w:p>
             <w:pPr>
@@ -78,26 +165,7 @@
               <w:rPr>
                 <w:rFonts w:ascii="Lucida Sans Typewriter" w:hAnsi="Lucida Sans Typewriter"/>
               </w:rPr>
-              <w:t>Liabilities +</w:t>
-            </w:r>
-          </w:p>
-        </w:tc>
-        <w:tc>
-          <w:tcPr>
-            <w:tcW w:w="3209" w:type="dxa"/>
-          </w:tcPr>
-          <w:p>
-            <w:pPr>
-              <w:jc w:val="right"/>
-              <w:rPr>
-                <w:rFonts w:ascii="Lucida Sans Typewriter" w:hAnsi="Lucida Sans Typewriter"/>
-              </w:rPr>
-            </w:pPr>
-            <w:r>
-              <w:rPr>
-                <w:rFonts w:ascii="Lucida Sans Typewriter" w:hAnsi="Lucida Sans Typewriter"/>
-              </w:rPr>
-              <w:t>Stockholders’ Equity</w:t>
+              <w:t>Credit</w:t>
             </w:r>
           </w:p>
         </w:tc>
@@ -105,140 +173,7 @@
       <w:tr>
         <w:tc>
           <w:tcPr>
-            <w:tcW w:w="3005" w:type="dxa"/>
-          </w:tcPr>
-          <w:p>
-            <w:pPr>
-              <w:jc w:val="right"/>
-              <w:rPr>
-                <w:rFonts w:ascii="Lucida Sans Typewriter" w:hAnsi="Lucida Sans Typewriter"/>
-              </w:rPr>
-            </w:pPr>
-            <w:r>
-              <w:rPr>
-                <w:rFonts w:ascii="Lucida Sans Typewriter" w:hAnsi="Lucida Sans Typewriter"/>
-              </w:rPr>
-              <w:t>-$500,000</w:t>
-            </w:r>
-          </w:p>
-          <w:p>
-            <w:pPr>
-              <w:jc w:val="right"/>
-              <w:rPr>
-                <w:rFonts w:ascii="Lucida Sans Typewriter" w:hAnsi="Lucida Sans Typewriter"/>
-              </w:rPr>
-            </w:pPr>
-            <w:r>
-              <w:rPr>
-                <w:rFonts w:ascii="Lucida Sans Typewriter" w:hAnsi="Lucida Sans Typewriter"/>
-              </w:rPr>
-              <w:t>(cash)</w:t>
-            </w:r>
-          </w:p>
-        </w:tc>
-        <w:tc>
-          <w:tcPr>
-            <w:tcW w:w="2802" w:type="dxa"/>
-          </w:tcPr>
-          <w:p>
-            <w:pPr>
-              <w:jc w:val="right"/>
-              <w:rPr>
-                <w:rFonts w:ascii="Lucida Sans Typewriter" w:hAnsi="Lucida Sans Typewriter"/>
-              </w:rPr>
-            </w:pPr>
-            <w:r>
-              <w:rPr>
-                <w:rFonts w:ascii="Lucida Sans Typewriter" w:hAnsi="Lucida Sans Typewriter"/>
-              </w:rPr>
-              <w:t>+$300,000</w:t>
-            </w:r>
-          </w:p>
-          <w:p>
-            <w:pPr>
-              <w:jc w:val="right"/>
-              <w:rPr>
-                <w:rFonts w:ascii="Lucida Sans Typewriter" w:hAnsi="Lucida Sans Typewriter"/>
-              </w:rPr>
-            </w:pPr>
-            <w:r>
-              <w:rPr>
-                <w:rFonts w:ascii="Lucida Sans Typewriter" w:hAnsi="Lucida Sans Typewriter"/>
-              </w:rPr>
-              <w:t>(liability for pension)</w:t>
-            </w:r>
-          </w:p>
-        </w:tc>
-        <w:tc>
-          <w:tcPr>
-            <w:tcW w:w="3209" w:type="dxa"/>
-          </w:tcPr>
-          <w:p>
-            <w:pPr>
-              <w:jc w:val="right"/>
-              <w:rPr>
-                <w:rFonts w:ascii="Lucida Sans Typewriter" w:hAnsi="Lucida Sans Typewriter"/>
-              </w:rPr>
-            </w:pPr>
-            <w:r>
-              <w:rPr>
-                <w:rFonts w:ascii="Lucida Sans Typewriter" w:hAnsi="Lucida Sans Typewriter"/>
-              </w:rPr>
-              <w:t>-$800,000</w:t>
-            </w:r>
-          </w:p>
-          <w:p>
-            <w:pPr>
-              <w:jc w:val="right"/>
-              <w:rPr>
-                <w:rFonts w:ascii="Lucida Sans Typewriter" w:hAnsi="Lucida Sans Typewriter"/>
-              </w:rPr>
-            </w:pPr>
-            <w:r>
-              <w:rPr>
-                <w:rFonts w:ascii="Lucida Sans Typewriter" w:hAnsi="Lucida Sans Typewriter"/>
-              </w:rPr>
-              <w:t>(pension expense)</w:t>
-            </w:r>
-          </w:p>
-        </w:tc>
-      </w:tr>
-    </w:tbl>
-    <w:p>
-      <w:pPr>
-        <w:rPr>
-          <w:rFonts w:ascii="Lucida Sans Typewriter" w:hAnsi="Lucida Sans Typewriter"/>
-        </w:rPr>
-      </w:pPr>
-    </w:p>
-    <w:p>
-      <w:pPr>
-        <w:rPr>
-          <w:rFonts w:ascii="Lucida Sans Typewriter" w:hAnsi="Lucida Sans Typewriter"/>
-        </w:rPr>
-      </w:pPr>
-      <w:r>
-        <w:rPr>
-          <w:rFonts w:ascii="Lucida Sans Typewriter" w:hAnsi="Lucida Sans Typewriter"/>
-        </w:rPr>
-        <w:t>The journal entry can be written as:</w:t>
-      </w:r>
-    </w:p>
-    <w:tbl>
-      <w:tblPr>
-        <w:tblStyle w:val="TableGrid"/>
-        <w:tblW w:w="0" w:type="auto"/>
-        <w:tblLook w:val="04A0" w:firstRow="1" w:lastRow="0" w:firstColumn="1" w:lastColumn="0" w:noHBand="0" w:noVBand="1"/>
-      </w:tblPr>
-      <w:tblGrid>
-        <w:gridCol w:w="4106"/>
-        <w:gridCol w:w="2693"/>
-        <w:gridCol w:w="2217"/>
-      </w:tblGrid>
-      <w:tr>
-        <w:tc>
-          <w:tcPr>
-            <w:tcW w:w="4106" w:type="dxa"/>
+            <w:tcW w:w="4815" w:type="dxa"/>
           </w:tcPr>
           <w:p>
             <w:pPr>
@@ -250,7 +185,7 @@
               <w:rPr>
                 <w:rFonts w:ascii="Lucida Sans Typewriter" w:hAnsi="Lucida Sans Typewriter"/>
               </w:rPr>
-              <w:t>Pension Expense</w:t>
+              <w:t xml:space="preserve">Income Taxes </w:t>
             </w:r>
           </w:p>
           <w:p>
@@ -276,7 +211,7 @@
               <w:rPr>
                 <w:rFonts w:ascii="Lucida Sans Typewriter" w:hAnsi="Lucida Sans Typewriter"/>
               </w:rPr>
-              <w:t xml:space="preserve">  To Liability for Pension</w:t>
+              <w:t xml:space="preserve">  To Deferred Tax Liability</w:t>
             </w:r>
           </w:p>
           <w:p>
@@ -300,13 +235,13 @@
                 <w:sz w:val="20"/>
                 <w:szCs w:val="20"/>
               </w:rPr>
-              <w:t>(Being pension recorded for 2010)</w:t>
+              <w:t>(Being recording of the taxes paid by P&amp;G in 2011)</w:t>
             </w:r>
           </w:p>
         </w:tc>
         <w:tc>
           <w:tcPr>
-            <w:tcW w:w="2693" w:type="dxa"/>
+            <w:tcW w:w="2126" w:type="dxa"/>
           </w:tcPr>
           <w:p>
             <w:pPr>
@@ -319,13 +254,13 @@
               <w:rPr>
                 <w:rFonts w:ascii="Lucida Sans Typewriter" w:hAnsi="Lucida Sans Typewriter"/>
               </w:rPr>
-              <w:t>$800,000</w:t>
+              <w:t>3,392</w:t>
             </w:r>
           </w:p>
         </w:tc>
         <w:tc>
           <w:tcPr>
-            <w:tcW w:w="2217" w:type="dxa"/>
+            <w:tcW w:w="2075" w:type="dxa"/>
           </w:tcPr>
           <w:p>
             <w:pPr>
@@ -345,7 +280,7 @@
               <w:rPr>
                 <w:rFonts w:ascii="Lucida Sans Typewriter" w:hAnsi="Lucida Sans Typewriter"/>
               </w:rPr>
-              <w:t>$500,000</w:t>
+              <w:t>3,263</w:t>
             </w:r>
           </w:p>
           <w:p>
@@ -359,7 +294,7 @@
               <w:rPr>
                 <w:rFonts w:ascii="Lucida Sans Typewriter" w:hAnsi="Lucida Sans Typewriter"/>
               </w:rPr>
-              <w:t>$300,000</w:t>
+              <w:t>129</w:t>
             </w:r>
           </w:p>
         </w:tc>

</xml_diff>

<commit_message>
#48: Added 09-45, completed calculatiions
</commit_message>
<xml_diff>
--- a/Chapter 09/Exercises/09-34.docx
+++ b/Chapter 09/Exercises/09-34.docx
@@ -29,13 +29,7 @@
         <w:rPr>
           <w:rFonts w:ascii="Lucida Sans Typewriter" w:hAnsi="Lucida Sans Typewriter"/>
         </w:rPr>
-        <w:t>Since P&amp;G paid only $3,263 million in taxes, and they recorded $3,392 million in expenses, it means that the expenses on balance sheet are $129 million more than the taxes levied, creating a deferred tax liability</w:t>
-      </w:r>
-      <w:r>
-        <w:rPr>
-          <w:rFonts w:ascii="Lucida Sans Typewriter" w:hAnsi="Lucida Sans Typewriter"/>
-        </w:rPr>
-        <w:t xml:space="preserve"> for P&amp;G. </w:t>
+        <w:t>(1)</w:t>
       </w:r>
     </w:p>
     <w:p>
@@ -48,258 +42,325 @@
         <w:rPr>
           <w:rFonts w:ascii="Lucida Sans Typewriter" w:hAnsi="Lucida Sans Typewriter"/>
         </w:rPr>
-        <w:t>The journal entries for the same are recorded as follows:</w:t>
+        <w:t>The total debt on the company is given by:</w:t>
       </w:r>
     </w:p>
-    <w:tbl>
-      <w:tblPr>
-        <w:tblStyle w:val="TableGrid"/>
-        <w:tblW w:w="0" w:type="auto"/>
-        <w:tblLook w:val="04A0" w:firstRow="1" w:lastRow="0" w:firstColumn="1" w:lastColumn="0" w:noHBand="0" w:noVBand="1"/>
-      </w:tblPr>
-      <w:tblGrid>
-        <w:gridCol w:w="4815"/>
-        <w:gridCol w:w="2126"/>
-        <w:gridCol w:w="2075"/>
-      </w:tblGrid>
-      <w:tr>
-        <w:tc>
-          <w:tcPr>
-            <w:tcW w:w="9016" w:type="dxa"/>
-            <w:gridSpan w:val="3"/>
-          </w:tcPr>
-          <w:p>
-            <w:pPr>
-              <w:rPr>
-                <w:rFonts w:ascii="Lucida Sans Typewriter" w:hAnsi="Lucida Sans Typewriter"/>
-              </w:rPr>
-            </w:pPr>
-          </w:p>
-          <w:p>
-            <w:pPr>
-              <w:jc w:val="center"/>
-              <w:rPr>
-                <w:rFonts w:ascii="Lucida Sans Typewriter" w:hAnsi="Lucida Sans Typewriter"/>
-              </w:rPr>
-            </w:pPr>
-            <w:r>
-              <w:rPr>
-                <w:rFonts w:ascii="Lucida Sans Typewriter" w:hAnsi="Lucida Sans Typewriter"/>
-              </w:rPr>
-              <w:t xml:space="preserve">JOURNAL ENTRIES FOR P%G </w:t>
-            </w:r>
-          </w:p>
-          <w:p>
-            <w:pPr>
-              <w:jc w:val="center"/>
-              <w:rPr>
-                <w:rFonts w:ascii="Lucida Sans Typewriter" w:hAnsi="Lucida Sans Typewriter"/>
-              </w:rPr>
-            </w:pPr>
-            <w:r>
-              <w:rPr>
-                <w:rFonts w:ascii="Lucida Sans Typewriter" w:hAnsi="Lucida Sans Typewriter"/>
-              </w:rPr>
-              <w:t>(Amounts are in millions of $)</w:t>
-            </w:r>
-          </w:p>
-          <w:p>
-            <w:pPr>
-              <w:rPr>
-                <w:rFonts w:ascii="Lucida Sans Typewriter" w:hAnsi="Lucida Sans Typewriter"/>
-              </w:rPr>
-            </w:pPr>
-          </w:p>
-        </w:tc>
-      </w:tr>
-      <w:tr>
-        <w:tc>
-          <w:tcPr>
-            <w:tcW w:w="4815" w:type="dxa"/>
-          </w:tcPr>
-          <w:p>
-            <w:pPr>
-              <w:rPr>
-                <w:rFonts w:ascii="Lucida Sans Typewriter" w:hAnsi="Lucida Sans Typewriter"/>
-              </w:rPr>
-            </w:pPr>
-            <w:r>
-              <w:rPr>
-                <w:rFonts w:ascii="Lucida Sans Typewriter" w:hAnsi="Lucida Sans Typewriter"/>
-              </w:rPr>
-              <w:t>Particulars</w:t>
-            </w:r>
-          </w:p>
-        </w:tc>
-        <w:tc>
-          <w:tcPr>
-            <w:tcW w:w="2126" w:type="dxa"/>
-          </w:tcPr>
-          <w:p>
-            <w:pPr>
-              <w:jc w:val="right"/>
-              <w:rPr>
-                <w:rFonts w:ascii="Lucida Sans Typewriter" w:hAnsi="Lucida Sans Typewriter"/>
-              </w:rPr>
-            </w:pPr>
-            <w:r>
-              <w:rPr>
-                <w:rFonts w:ascii="Lucida Sans Typewriter" w:hAnsi="Lucida Sans Typewriter"/>
-              </w:rPr>
-              <w:t>Debit</w:t>
-            </w:r>
-          </w:p>
-        </w:tc>
-        <w:tc>
-          <w:tcPr>
-            <w:tcW w:w="2075" w:type="dxa"/>
-          </w:tcPr>
-          <w:p>
-            <w:pPr>
-              <w:jc w:val="right"/>
-              <w:rPr>
-                <w:rFonts w:ascii="Lucida Sans Typewriter" w:hAnsi="Lucida Sans Typewriter"/>
-              </w:rPr>
-            </w:pPr>
-            <w:r>
-              <w:rPr>
-                <w:rFonts w:ascii="Lucida Sans Typewriter" w:hAnsi="Lucida Sans Typewriter"/>
-              </w:rPr>
-              <w:t>Credit</w:t>
-            </w:r>
-          </w:p>
-        </w:tc>
-      </w:tr>
-      <w:tr>
-        <w:tc>
-          <w:tcPr>
-            <w:tcW w:w="4815" w:type="dxa"/>
-          </w:tcPr>
-          <w:p>
-            <w:pPr>
-              <w:rPr>
-                <w:rFonts w:ascii="Lucida Sans Typewriter" w:hAnsi="Lucida Sans Typewriter"/>
-              </w:rPr>
-            </w:pPr>
-            <w:r>
-              <w:rPr>
-                <w:rFonts w:ascii="Lucida Sans Typewriter" w:hAnsi="Lucida Sans Typewriter"/>
-              </w:rPr>
-              <w:t xml:space="preserve">Income Taxes </w:t>
-            </w:r>
-          </w:p>
-          <w:p>
-            <w:pPr>
-              <w:rPr>
-                <w:rFonts w:ascii="Lucida Sans Typewriter" w:hAnsi="Lucida Sans Typewriter"/>
-              </w:rPr>
-            </w:pPr>
-            <w:r>
-              <w:rPr>
-                <w:rFonts w:ascii="Lucida Sans Typewriter" w:hAnsi="Lucida Sans Typewriter"/>
-              </w:rPr>
-              <w:t xml:space="preserve">  To Cash</w:t>
-            </w:r>
-          </w:p>
-          <w:p>
-            <w:pPr>
-              <w:rPr>
-                <w:rFonts w:ascii="Lucida Sans Typewriter" w:hAnsi="Lucida Sans Typewriter"/>
-              </w:rPr>
-            </w:pPr>
-            <w:r>
-              <w:rPr>
-                <w:rFonts w:ascii="Lucida Sans Typewriter" w:hAnsi="Lucida Sans Typewriter"/>
-              </w:rPr>
-              <w:t xml:space="preserve">  To Deferred Tax Liability</w:t>
-            </w:r>
-          </w:p>
-          <w:p>
-            <w:pPr>
-              <w:rPr>
-                <w:rFonts w:ascii="Lucida Sans Typewriter" w:hAnsi="Lucida Sans Typewriter"/>
-              </w:rPr>
-            </w:pPr>
-          </w:p>
-          <w:p>
-            <w:pPr>
-              <w:rPr>
-                <w:rFonts w:ascii="Lucida Sans Typewriter" w:hAnsi="Lucida Sans Typewriter"/>
-                <w:sz w:val="20"/>
-                <w:szCs w:val="20"/>
-              </w:rPr>
-            </w:pPr>
-            <w:r>
-              <w:rPr>
-                <w:rFonts w:ascii="Lucida Sans Typewriter" w:hAnsi="Lucida Sans Typewriter"/>
-                <w:sz w:val="20"/>
-                <w:szCs w:val="20"/>
-              </w:rPr>
-              <w:t>(Being recording of the taxes paid by P&amp;G in 2011)</w:t>
-            </w:r>
-          </w:p>
-        </w:tc>
-        <w:tc>
-          <w:tcPr>
-            <w:tcW w:w="2126" w:type="dxa"/>
-          </w:tcPr>
-          <w:p>
-            <w:pPr>
-              <w:jc w:val="right"/>
-              <w:rPr>
-                <w:rFonts w:ascii="Lucida Sans Typewriter" w:hAnsi="Lucida Sans Typewriter"/>
-              </w:rPr>
-            </w:pPr>
-            <w:r>
-              <w:rPr>
-                <w:rFonts w:ascii="Lucida Sans Typewriter" w:hAnsi="Lucida Sans Typewriter"/>
-              </w:rPr>
-              <w:t>3,392</w:t>
-            </w:r>
-          </w:p>
-        </w:tc>
-        <w:tc>
-          <w:tcPr>
-            <w:tcW w:w="2075" w:type="dxa"/>
-          </w:tcPr>
-          <w:p>
-            <w:pPr>
-              <w:rPr>
-                <w:rFonts w:ascii="Lucida Sans Typewriter" w:hAnsi="Lucida Sans Typewriter"/>
-              </w:rPr>
-            </w:pPr>
-          </w:p>
-          <w:p>
-            <w:pPr>
-              <w:jc w:val="right"/>
-              <w:rPr>
-                <w:rFonts w:ascii="Lucida Sans Typewriter" w:hAnsi="Lucida Sans Typewriter"/>
-              </w:rPr>
-            </w:pPr>
-            <w:r>
-              <w:rPr>
-                <w:rFonts w:ascii="Lucida Sans Typewriter" w:hAnsi="Lucida Sans Typewriter"/>
-              </w:rPr>
-              <w:t>3,263</w:t>
-            </w:r>
-          </w:p>
-          <w:p>
-            <w:pPr>
-              <w:jc w:val="right"/>
-              <w:rPr>
-                <w:rFonts w:ascii="Lucida Sans Typewriter" w:hAnsi="Lucida Sans Typewriter"/>
-              </w:rPr>
-            </w:pPr>
-            <w:r>
-              <w:rPr>
-                <w:rFonts w:ascii="Lucida Sans Typewriter" w:hAnsi="Lucida Sans Typewriter"/>
-              </w:rPr>
-              <w:t>129</w:t>
-            </w:r>
-          </w:p>
-        </w:tc>
-      </w:tr>
-    </w:tbl>
+    <w:p>
+      <w:pPr>
+        <w:rPr>
+          <w:rFonts w:ascii="Lucida Sans Typewriter" w:eastAsiaTheme="minorEastAsia" w:hAnsi="Lucida Sans Typewriter"/>
+        </w:rPr>
+      </w:pPr>
+      <m:oMathPara>
+        <m:oMath>
+          <m:r>
+            <w:rPr>
+              <w:rFonts w:ascii="Cambria Math" w:hAnsi="Cambria Math"/>
+            </w:rPr>
+            <m:t>Total debt=Assets -SE</m:t>
+          </m:r>
+        </m:oMath>
+      </m:oMathPara>
+    </w:p>
+    <w:p>
+      <w:pPr>
+        <w:rPr>
+          <w:rFonts w:ascii="Lucida Sans Typewriter" w:eastAsiaTheme="minorEastAsia" w:hAnsi="Lucida Sans Typewriter"/>
+        </w:rPr>
+      </w:pPr>
+      <m:oMathPara>
+        <m:oMath>
+          <m:r>
+            <w:rPr>
+              <w:rFonts w:ascii="Cambria Math" w:hAnsi="Cambria Math"/>
+            </w:rPr>
+            <m:t>=$2,021,835-$693,989=$1,327,846</m:t>
+          </m:r>
+        </m:oMath>
+      </m:oMathPara>
+    </w:p>
+    <w:p>
+      <w:pPr>
+        <w:rPr>
+          <w:rFonts w:ascii="Lucida Sans Typewriter" w:eastAsiaTheme="minorEastAsia" w:hAnsi="Lucida Sans Typewriter"/>
+        </w:rPr>
+      </w:pPr>
+      <w:r>
+        <w:rPr>
+          <w:rFonts w:ascii="Lucida Sans Typewriter" w:eastAsiaTheme="minorEastAsia" w:hAnsi="Lucida Sans Typewriter"/>
+        </w:rPr>
+        <w:t xml:space="preserve">The total stockholders’ equity is </w:t>
+      </w:r>
+      <m:oMath>
+        <m:r>
+          <w:rPr>
+            <w:rFonts w:ascii="Cambria Math" w:eastAsiaTheme="minorEastAsia" w:hAnsi="Cambria Math"/>
+          </w:rPr>
+          <m:t>$693,989</m:t>
+        </m:r>
+      </m:oMath>
+      <w:r>
+        <w:rPr>
+          <w:rFonts w:ascii="Lucida Sans Typewriter" w:eastAsiaTheme="minorEastAsia" w:hAnsi="Lucida Sans Typewriter"/>
+        </w:rPr>
+        <w:t>. Thus, the D/E ratio is given by:</w:t>
+      </w:r>
+    </w:p>
+    <w:p>
+      <w:pPr>
+        <w:jc w:val="center"/>
+        <w:rPr>
+          <w:rFonts w:ascii="Lucida Sans Typewriter" w:hAnsi="Lucida Sans Typewriter"/>
+        </w:rPr>
+      </w:pPr>
+      <w:r>
+        <w:rPr>
+          <w:rFonts w:ascii="Lucida Sans Typewriter" w:hAnsi="Lucida Sans Typewriter"/>
+        </w:rPr>
+        <w:t>D/E Ratio = Total Debt/Total SE = 1.91</w:t>
+      </w:r>
+    </w:p>
+    <w:p>
+      <w:pPr>
+        <w:jc w:val="both"/>
+        <w:rPr>
+          <w:rFonts w:ascii="Lucida Sans Typewriter" w:hAnsi="Lucida Sans Typewriter"/>
+        </w:rPr>
+      </w:pPr>
+      <w:r>
+        <w:rPr>
+          <w:rFonts w:ascii="Lucida Sans Typewriter" w:hAnsi="Lucida Sans Typewriter"/>
+        </w:rPr>
+        <w:t>(2)</w:t>
+      </w:r>
+    </w:p>
+    <w:p>
+      <w:pPr>
+        <w:jc w:val="both"/>
+        <w:rPr>
+          <w:rFonts w:ascii="Lucida Sans Typewriter" w:hAnsi="Lucida Sans Typewriter"/>
+        </w:rPr>
+      </w:pPr>
+      <w:r>
+        <w:rPr>
+          <w:rFonts w:ascii="Lucida Sans Typewriter" w:hAnsi="Lucida Sans Typewriter"/>
+        </w:rPr>
+        <w:t>The long-term debt on the company is given by:</w:t>
+      </w:r>
+    </w:p>
+    <w:p>
+      <w:pPr>
+        <w:jc w:val="both"/>
+        <w:rPr>
+          <w:rFonts w:ascii="Lucida Sans Typewriter" w:eastAsiaTheme="minorEastAsia" w:hAnsi="Lucida Sans Typewriter"/>
+        </w:rPr>
+      </w:pPr>
+      <m:oMathPara>
+        <m:oMath>
+          <m:r>
+            <w:rPr>
+              <w:rFonts w:ascii="Cambria Math" w:hAnsi="Cambria Math"/>
+            </w:rPr>
+            <m:t>Total long term debt=$1,327,846-$97,029=$1,230,817</m:t>
+          </m:r>
+        </m:oMath>
+      </m:oMathPara>
+    </w:p>
+    <w:p>
+      <w:pPr>
+        <w:jc w:val="both"/>
+        <w:rPr>
+          <w:rFonts w:ascii="Lucida Sans Typewriter" w:eastAsiaTheme="minorEastAsia" w:hAnsi="Lucida Sans Typewriter"/>
+        </w:rPr>
+      </w:pPr>
+      <w:r>
+        <w:rPr>
+          <w:rFonts w:ascii="Lucida Sans Typewriter" w:eastAsiaTheme="minorEastAsia" w:hAnsi="Lucida Sans Typewriter"/>
+        </w:rPr>
+        <w:t>The ratio is thus given by:</w:t>
+      </w:r>
+    </w:p>
+    <w:p>
+      <w:pPr>
+        <w:jc w:val="center"/>
+        <w:rPr>
+          <w:rFonts w:ascii="Lucida Sans Typewriter" w:hAnsi="Lucida Sans Typewriter"/>
+        </w:rPr>
+      </w:pPr>
+      <w:r>
+        <w:rPr>
+          <w:rFonts w:ascii="Lucida Sans Typewriter" w:hAnsi="Lucida Sans Typewriter"/>
+        </w:rPr>
+        <w:t>LTD-TC Ratio = (Total LTD)</w:t>
+      </w:r>
+      <w:r>
+        <w:rPr>
+          <w:rFonts w:ascii="Lucida Sans Typewriter" w:hAnsi="Lucida Sans Typewriter"/>
+        </w:rPr>
+        <w:t>/ (</w:t>
+      </w:r>
+      <w:r>
+        <w:rPr>
+          <w:rFonts w:ascii="Lucida Sans Typewriter" w:hAnsi="Lucida Sans Typewriter"/>
+        </w:rPr>
+        <w:t>Total SE + LTD)</w:t>
+      </w:r>
+    </w:p>
+    <w:p>
+      <w:pPr>
+        <w:jc w:val="center"/>
+        <w:rPr>
+          <w:rFonts w:ascii="Lucida Sans Typewriter" w:hAnsi="Lucida Sans Typewriter"/>
+        </w:rPr>
+      </w:pPr>
+      <w:r>
+        <w:rPr>
+          <w:rFonts w:ascii="Cambria Math" w:hAnsi="Cambria Math"/>
+        </w:rPr>
+        <w:t>⇒</w:t>
+      </w:r>
+      <w:r>
+        <w:rPr>
+          <w:rFonts w:ascii="Lucida Sans Typewriter" w:hAnsi="Lucida Sans Typewriter"/>
+        </w:rPr>
+        <w:t xml:space="preserve"> LTD-TC Ratio = 0.64</w:t>
+      </w:r>
+    </w:p>
+    <w:p>
+      <w:pPr>
+        <w:rPr>
+          <w:rFonts w:ascii="Lucida Sans Typewriter" w:hAnsi="Lucida Sans Typewriter"/>
+        </w:rPr>
+      </w:pPr>
+      <w:r>
+        <w:rPr>
+          <w:rFonts w:ascii="Lucida Sans Typewriter" w:hAnsi="Lucida Sans Typewriter"/>
+        </w:rPr>
+        <w:t>(3)</w:t>
+      </w:r>
+    </w:p>
+    <w:p>
+      <w:pPr>
+        <w:rPr>
+          <w:rFonts w:ascii="Lucida Sans Typewriter" w:hAnsi="Lucida Sans Typewriter"/>
+        </w:rPr>
+      </w:pPr>
+      <w:r>
+        <w:rPr>
+          <w:rFonts w:ascii="Lucida Sans Typewriter" w:hAnsi="Lucida Sans Typewriter"/>
+        </w:rPr>
+        <w:t>The ratio is given by:</w:t>
+      </w:r>
+    </w:p>
+    <w:p>
+      <w:pPr>
+        <w:jc w:val="center"/>
+        <w:rPr>
+          <w:rFonts w:ascii="Lucida Sans Typewriter" w:hAnsi="Lucida Sans Typewriter"/>
+        </w:rPr>
+      </w:pPr>
+      <w:r>
+        <w:rPr>
+          <w:rFonts w:ascii="Lucida Sans Typewriter" w:hAnsi="Lucida Sans Typewriter"/>
+        </w:rPr>
+        <w:t xml:space="preserve">D/A Ratio = Total Debt/Total asset = </w:t>
+      </w:r>
+      <w:r>
+        <w:rPr>
+          <w:rFonts w:ascii="Lucida Sans Typewriter" w:hAnsi="Lucida Sans Typewriter"/>
+        </w:rPr>
+        <w:t>0.66</w:t>
+      </w:r>
+    </w:p>
+    <w:p>
+      <w:pPr>
+        <w:rPr>
+          <w:rFonts w:ascii="Lucida Sans Typewriter" w:hAnsi="Lucida Sans Typewriter"/>
+        </w:rPr>
+      </w:pPr>
+      <w:r>
+        <w:rPr>
+          <w:rFonts w:ascii="Lucida Sans Typewriter" w:hAnsi="Lucida Sans Typewriter"/>
+        </w:rPr>
+        <w:t>(4)</w:t>
+      </w:r>
+    </w:p>
+    <w:p>
+      <w:pPr>
+        <w:rPr>
+          <w:rFonts w:ascii="Lucida Sans Typewriter" w:hAnsi="Lucida Sans Typewriter"/>
+        </w:rPr>
+      </w:pPr>
+      <w:r>
+        <w:rPr>
+          <w:rFonts w:ascii="Lucida Sans Typewriter" w:hAnsi="Lucida Sans Typewriter"/>
+        </w:rPr>
+        <w:t>The interest coverage ratio is given by:</w:t>
+      </w:r>
+    </w:p>
+    <w:p>
+      <w:pPr>
+        <w:jc w:val="center"/>
+        <w:rPr>
+          <w:rFonts w:ascii="Lucida Sans Typewriter" w:hAnsi="Lucida Sans Typewriter"/>
+        </w:rPr>
+      </w:pPr>
+      <w:r>
+        <w:rPr>
+          <w:rFonts w:ascii="Lucida Sans Typewriter" w:hAnsi="Lucida Sans Typewriter"/>
+        </w:rPr>
+        <w:t>Interest Coverage = 1 + (Pre-tax Income)/ (Interest Expense)</w:t>
+      </w:r>
+    </w:p>
+    <w:p>
+      <w:pPr>
+        <w:rPr>
+          <w:rFonts w:ascii="Lucida Sans Typewriter" w:hAnsi="Lucida Sans Typewriter"/>
+        </w:rPr>
+      </w:pPr>
+      <w:r>
+        <w:rPr>
+          <w:rFonts w:ascii="Lucida Sans Typewriter" w:hAnsi="Lucida Sans Typewriter"/>
+        </w:rPr>
+        <w:t>Putting all the values, we get</w:t>
+      </w:r>
+    </w:p>
+    <w:p>
+      <w:pPr>
+        <w:jc w:val="center"/>
+        <w:rPr>
+          <w:rFonts w:ascii="Lucida Sans Typewriter" w:hAnsi="Lucida Sans Typewriter"/>
+        </w:rPr>
+      </w:pPr>
+      <w:r>
+        <w:rPr>
+          <w:rFonts w:ascii="Lucida Sans Typewriter" w:hAnsi="Lucida Sans Typewriter"/>
+        </w:rPr>
+        <w:t>Interest Coverage = 3.33</w:t>
+      </w:r>
+    </w:p>
+    <w:p>
+      <w:pPr>
+        <w:jc w:val="both"/>
+        <w:rPr>
+          <w:rFonts w:ascii="Lucida Sans Typewriter" w:hAnsi="Lucida Sans Typewriter"/>
+        </w:rPr>
+      </w:pPr>
+    </w:p>
+    <w:p>
+      <w:pPr>
+        <w:jc w:val="both"/>
+        <w:rPr>
+          <w:rFonts w:ascii="Lucida Sans Typewriter" w:hAnsi="Lucida Sans Typewriter"/>
+        </w:rPr>
+      </w:pPr>
+      <w:r>
+        <w:rPr>
+          <w:rFonts w:ascii="Lucida Sans Typewriter" w:hAnsi="Lucida Sans Typewriter"/>
+        </w:rPr>
+        <w:t>The company is performing well, and can easily pay all of its dues.</w:t>
+      </w:r>
+    </w:p>
     <w:p>
       <w:pPr>
         <w:rPr>

</xml_diff>

<commit_message>
#48: Added 09-46, completed
</commit_message>
<xml_diff>
--- a/Chapter 09/Exercises/09-34.docx
+++ b/Chapter 09/Exercises/09-34.docx
@@ -17,348 +17,6 @@
           <w:bCs/>
         </w:rPr>
         <w:t>Solution:</w:t>
-      </w:r>
-    </w:p>
-    <w:p>
-      <w:pPr>
-        <w:rPr>
-          <w:rFonts w:ascii="Lucida Sans Typewriter" w:hAnsi="Lucida Sans Typewriter"/>
-        </w:rPr>
-      </w:pPr>
-      <w:r>
-        <w:rPr>
-          <w:rFonts w:ascii="Lucida Sans Typewriter" w:hAnsi="Lucida Sans Typewriter"/>
-        </w:rPr>
-        <w:t>(1)</w:t>
-      </w:r>
-    </w:p>
-    <w:p>
-      <w:pPr>
-        <w:rPr>
-          <w:rFonts w:ascii="Lucida Sans Typewriter" w:hAnsi="Lucida Sans Typewriter"/>
-        </w:rPr>
-      </w:pPr>
-      <w:r>
-        <w:rPr>
-          <w:rFonts w:ascii="Lucida Sans Typewriter" w:hAnsi="Lucida Sans Typewriter"/>
-        </w:rPr>
-        <w:t>The total debt on the company is given by:</w:t>
-      </w:r>
-    </w:p>
-    <w:p>
-      <w:pPr>
-        <w:rPr>
-          <w:rFonts w:ascii="Lucida Sans Typewriter" w:eastAsiaTheme="minorEastAsia" w:hAnsi="Lucida Sans Typewriter"/>
-        </w:rPr>
-      </w:pPr>
-      <m:oMathPara>
-        <m:oMath>
-          <m:r>
-            <w:rPr>
-              <w:rFonts w:ascii="Cambria Math" w:hAnsi="Cambria Math"/>
-            </w:rPr>
-            <m:t>Total debt=Assets -SE</m:t>
-          </m:r>
-        </m:oMath>
-      </m:oMathPara>
-    </w:p>
-    <w:p>
-      <w:pPr>
-        <w:rPr>
-          <w:rFonts w:ascii="Lucida Sans Typewriter" w:eastAsiaTheme="minorEastAsia" w:hAnsi="Lucida Sans Typewriter"/>
-        </w:rPr>
-      </w:pPr>
-      <m:oMathPara>
-        <m:oMath>
-          <m:r>
-            <w:rPr>
-              <w:rFonts w:ascii="Cambria Math" w:hAnsi="Cambria Math"/>
-            </w:rPr>
-            <m:t>=$2,021,835-$693,989=$1,327,846</m:t>
-          </m:r>
-        </m:oMath>
-      </m:oMathPara>
-    </w:p>
-    <w:p>
-      <w:pPr>
-        <w:rPr>
-          <w:rFonts w:ascii="Lucida Sans Typewriter" w:eastAsiaTheme="minorEastAsia" w:hAnsi="Lucida Sans Typewriter"/>
-        </w:rPr>
-      </w:pPr>
-      <w:r>
-        <w:rPr>
-          <w:rFonts w:ascii="Lucida Sans Typewriter" w:eastAsiaTheme="minorEastAsia" w:hAnsi="Lucida Sans Typewriter"/>
-        </w:rPr>
-        <w:t xml:space="preserve">The total stockholders’ equity is </w:t>
-      </w:r>
-      <m:oMath>
-        <m:r>
-          <w:rPr>
-            <w:rFonts w:ascii="Cambria Math" w:eastAsiaTheme="minorEastAsia" w:hAnsi="Cambria Math"/>
-          </w:rPr>
-          <m:t>$693,989</m:t>
-        </m:r>
-      </m:oMath>
-      <w:r>
-        <w:rPr>
-          <w:rFonts w:ascii="Lucida Sans Typewriter" w:eastAsiaTheme="minorEastAsia" w:hAnsi="Lucida Sans Typewriter"/>
-        </w:rPr>
-        <w:t>. Thus, the D/E ratio is given by:</w:t>
-      </w:r>
-    </w:p>
-    <w:p>
-      <w:pPr>
-        <w:jc w:val="center"/>
-        <w:rPr>
-          <w:rFonts w:ascii="Lucida Sans Typewriter" w:hAnsi="Lucida Sans Typewriter"/>
-        </w:rPr>
-      </w:pPr>
-      <w:r>
-        <w:rPr>
-          <w:rFonts w:ascii="Lucida Sans Typewriter" w:hAnsi="Lucida Sans Typewriter"/>
-        </w:rPr>
-        <w:t>D/E Ratio = Total Debt/Total SE = 1.91</w:t>
-      </w:r>
-    </w:p>
-    <w:p>
-      <w:pPr>
-        <w:jc w:val="both"/>
-        <w:rPr>
-          <w:rFonts w:ascii="Lucida Sans Typewriter" w:hAnsi="Lucida Sans Typewriter"/>
-        </w:rPr>
-      </w:pPr>
-      <w:r>
-        <w:rPr>
-          <w:rFonts w:ascii="Lucida Sans Typewriter" w:hAnsi="Lucida Sans Typewriter"/>
-        </w:rPr>
-        <w:t>(2)</w:t>
-      </w:r>
-    </w:p>
-    <w:p>
-      <w:pPr>
-        <w:jc w:val="both"/>
-        <w:rPr>
-          <w:rFonts w:ascii="Lucida Sans Typewriter" w:hAnsi="Lucida Sans Typewriter"/>
-        </w:rPr>
-      </w:pPr>
-      <w:r>
-        <w:rPr>
-          <w:rFonts w:ascii="Lucida Sans Typewriter" w:hAnsi="Lucida Sans Typewriter"/>
-        </w:rPr>
-        <w:t>The long-term debt on the company is given by:</w:t>
-      </w:r>
-    </w:p>
-    <w:p>
-      <w:pPr>
-        <w:jc w:val="both"/>
-        <w:rPr>
-          <w:rFonts w:ascii="Lucida Sans Typewriter" w:eastAsiaTheme="minorEastAsia" w:hAnsi="Lucida Sans Typewriter"/>
-        </w:rPr>
-      </w:pPr>
-      <m:oMathPara>
-        <m:oMath>
-          <m:r>
-            <w:rPr>
-              <w:rFonts w:ascii="Cambria Math" w:hAnsi="Cambria Math"/>
-            </w:rPr>
-            <m:t>Total long term debt=$1,327,846-$97,029=$1,230,817</m:t>
-          </m:r>
-        </m:oMath>
-      </m:oMathPara>
-    </w:p>
-    <w:p>
-      <w:pPr>
-        <w:jc w:val="both"/>
-        <w:rPr>
-          <w:rFonts w:ascii="Lucida Sans Typewriter" w:eastAsiaTheme="minorEastAsia" w:hAnsi="Lucida Sans Typewriter"/>
-        </w:rPr>
-      </w:pPr>
-      <w:r>
-        <w:rPr>
-          <w:rFonts w:ascii="Lucida Sans Typewriter" w:eastAsiaTheme="minorEastAsia" w:hAnsi="Lucida Sans Typewriter"/>
-        </w:rPr>
-        <w:t>The ratio is thus given by:</w:t>
-      </w:r>
-    </w:p>
-    <w:p>
-      <w:pPr>
-        <w:jc w:val="center"/>
-        <w:rPr>
-          <w:rFonts w:ascii="Lucida Sans Typewriter" w:hAnsi="Lucida Sans Typewriter"/>
-        </w:rPr>
-      </w:pPr>
-      <w:r>
-        <w:rPr>
-          <w:rFonts w:ascii="Lucida Sans Typewriter" w:hAnsi="Lucida Sans Typewriter"/>
-        </w:rPr>
-        <w:t>LTD-TC Ratio = (Total LTD)</w:t>
-      </w:r>
-      <w:r>
-        <w:rPr>
-          <w:rFonts w:ascii="Lucida Sans Typewriter" w:hAnsi="Lucida Sans Typewriter"/>
-        </w:rPr>
-        <w:t>/ (</w:t>
-      </w:r>
-      <w:r>
-        <w:rPr>
-          <w:rFonts w:ascii="Lucida Sans Typewriter" w:hAnsi="Lucida Sans Typewriter"/>
-        </w:rPr>
-        <w:t>Total SE + LTD)</w:t>
-      </w:r>
-    </w:p>
-    <w:p>
-      <w:pPr>
-        <w:jc w:val="center"/>
-        <w:rPr>
-          <w:rFonts w:ascii="Lucida Sans Typewriter" w:hAnsi="Lucida Sans Typewriter"/>
-        </w:rPr>
-      </w:pPr>
-      <w:r>
-        <w:rPr>
-          <w:rFonts w:ascii="Cambria Math" w:hAnsi="Cambria Math"/>
-        </w:rPr>
-        <w:t>⇒</w:t>
-      </w:r>
-      <w:r>
-        <w:rPr>
-          <w:rFonts w:ascii="Lucida Sans Typewriter" w:hAnsi="Lucida Sans Typewriter"/>
-        </w:rPr>
-        <w:t xml:space="preserve"> LTD-TC Ratio = 0.64</w:t>
-      </w:r>
-    </w:p>
-    <w:p>
-      <w:pPr>
-        <w:rPr>
-          <w:rFonts w:ascii="Lucida Sans Typewriter" w:hAnsi="Lucida Sans Typewriter"/>
-        </w:rPr>
-      </w:pPr>
-      <w:r>
-        <w:rPr>
-          <w:rFonts w:ascii="Lucida Sans Typewriter" w:hAnsi="Lucida Sans Typewriter"/>
-        </w:rPr>
-        <w:t>(3)</w:t>
-      </w:r>
-    </w:p>
-    <w:p>
-      <w:pPr>
-        <w:rPr>
-          <w:rFonts w:ascii="Lucida Sans Typewriter" w:hAnsi="Lucida Sans Typewriter"/>
-        </w:rPr>
-      </w:pPr>
-      <w:r>
-        <w:rPr>
-          <w:rFonts w:ascii="Lucida Sans Typewriter" w:hAnsi="Lucida Sans Typewriter"/>
-        </w:rPr>
-        <w:t>The ratio is given by:</w:t>
-      </w:r>
-    </w:p>
-    <w:p>
-      <w:pPr>
-        <w:jc w:val="center"/>
-        <w:rPr>
-          <w:rFonts w:ascii="Lucida Sans Typewriter" w:hAnsi="Lucida Sans Typewriter"/>
-        </w:rPr>
-      </w:pPr>
-      <w:r>
-        <w:rPr>
-          <w:rFonts w:ascii="Lucida Sans Typewriter" w:hAnsi="Lucida Sans Typewriter"/>
-        </w:rPr>
-        <w:t xml:space="preserve">D/A Ratio = Total Debt/Total asset = </w:t>
-      </w:r>
-      <w:r>
-        <w:rPr>
-          <w:rFonts w:ascii="Lucida Sans Typewriter" w:hAnsi="Lucida Sans Typewriter"/>
-        </w:rPr>
-        <w:t>0.66</w:t>
-      </w:r>
-    </w:p>
-    <w:p>
-      <w:pPr>
-        <w:rPr>
-          <w:rFonts w:ascii="Lucida Sans Typewriter" w:hAnsi="Lucida Sans Typewriter"/>
-        </w:rPr>
-      </w:pPr>
-      <w:r>
-        <w:rPr>
-          <w:rFonts w:ascii="Lucida Sans Typewriter" w:hAnsi="Lucida Sans Typewriter"/>
-        </w:rPr>
-        <w:t>(4)</w:t>
-      </w:r>
-    </w:p>
-    <w:p>
-      <w:pPr>
-        <w:rPr>
-          <w:rFonts w:ascii="Lucida Sans Typewriter" w:hAnsi="Lucida Sans Typewriter"/>
-        </w:rPr>
-      </w:pPr>
-      <w:r>
-        <w:rPr>
-          <w:rFonts w:ascii="Lucida Sans Typewriter" w:hAnsi="Lucida Sans Typewriter"/>
-        </w:rPr>
-        <w:t>The interest coverage ratio is given by:</w:t>
-      </w:r>
-    </w:p>
-    <w:p>
-      <w:pPr>
-        <w:jc w:val="center"/>
-        <w:rPr>
-          <w:rFonts w:ascii="Lucida Sans Typewriter" w:hAnsi="Lucida Sans Typewriter"/>
-        </w:rPr>
-      </w:pPr>
-      <w:r>
-        <w:rPr>
-          <w:rFonts w:ascii="Lucida Sans Typewriter" w:hAnsi="Lucida Sans Typewriter"/>
-        </w:rPr>
-        <w:t>Interest Coverage = 1 + (Pre-tax Income)/ (Interest Expense)</w:t>
-      </w:r>
-    </w:p>
-    <w:p>
-      <w:pPr>
-        <w:rPr>
-          <w:rFonts w:ascii="Lucida Sans Typewriter" w:hAnsi="Lucida Sans Typewriter"/>
-        </w:rPr>
-      </w:pPr>
-      <w:r>
-        <w:rPr>
-          <w:rFonts w:ascii="Lucida Sans Typewriter" w:hAnsi="Lucida Sans Typewriter"/>
-        </w:rPr>
-        <w:t>Putting all the values, we get</w:t>
-      </w:r>
-    </w:p>
-    <w:p>
-      <w:pPr>
-        <w:jc w:val="center"/>
-        <w:rPr>
-          <w:rFonts w:ascii="Lucida Sans Typewriter" w:hAnsi="Lucida Sans Typewriter"/>
-        </w:rPr>
-      </w:pPr>
-      <w:r>
-        <w:rPr>
-          <w:rFonts w:ascii="Lucida Sans Typewriter" w:hAnsi="Lucida Sans Typewriter"/>
-        </w:rPr>
-        <w:t>Interest Coverage = 3.33</w:t>
-      </w:r>
-    </w:p>
-    <w:p>
-      <w:pPr>
-        <w:jc w:val="both"/>
-        <w:rPr>
-          <w:rFonts w:ascii="Lucida Sans Typewriter" w:hAnsi="Lucida Sans Typewriter"/>
-        </w:rPr>
-      </w:pPr>
-    </w:p>
-    <w:p>
-      <w:pPr>
-        <w:jc w:val="both"/>
-        <w:rPr>
-          <w:rFonts w:ascii="Lucida Sans Typewriter" w:hAnsi="Lucida Sans Typewriter"/>
-        </w:rPr>
-      </w:pPr>
-      <w:r>
-        <w:rPr>
-          <w:rFonts w:ascii="Lucida Sans Typewriter" w:hAnsi="Lucida Sans Typewriter"/>
-        </w:rPr>
-        <w:t>The company is performing well, and can easily pay all of its dues.</w:t>
       </w:r>
     </w:p>
     <w:p>

</xml_diff>